<commit_message>
updated daily_scrum_meeting_2 with activity of branch_shifat_08
</commit_message>
<xml_diff>
--- a/Daily_scrum_meeting_2.docx
+++ b/Daily_scrum_meeting_2.docx
@@ -539,6 +539,413 @@
         </w:rPr>
         <w:t>I have to merge the branch</w:t>
       </w:r>
+    </w:p>
+    <w:p>
+      <w:pPr>
+        <w:ind w:left="360"/>
+        <w:rPr>
+          <w:rFonts w:ascii="Times New Roman" w:hAnsi="Times New Roman" w:cs="Times New Roman"/>
+          <w:sz w:val="28"/>
+          <w:szCs w:val="28"/>
+        </w:rPr>
+      </w:pPr>
+    </w:p>
+    <w:p>
+      <w:pPr>
+        <w:ind w:left="360"/>
+        <w:rPr>
+          <w:rFonts w:ascii="Times New Roman" w:hAnsi="Times New Roman" w:cs="Times New Roman"/>
+          <w:sz w:val="28"/>
+          <w:szCs w:val="28"/>
+        </w:rPr>
+      </w:pPr>
+    </w:p>
+    <w:p>
+      <w:pPr>
+        <w:ind w:left="360"/>
+        <w:rPr>
+          <w:rFonts w:ascii="Times New Roman" w:hAnsi="Times New Roman" w:cs="Times New Roman"/>
+          <w:sz w:val="28"/>
+          <w:szCs w:val="28"/>
+        </w:rPr>
+      </w:pPr>
+    </w:p>
+    <w:p>
+      <w:pPr>
+        <w:ind w:left="360"/>
+        <w:rPr>
+          <w:rFonts w:ascii="Times New Roman" w:hAnsi="Times New Roman" w:cs="Times New Roman"/>
+          <w:sz w:val="28"/>
+          <w:szCs w:val="28"/>
+        </w:rPr>
+      </w:pPr>
+    </w:p>
+    <w:p>
+      <w:pPr>
+        <w:ind w:left="360"/>
+        <w:rPr>
+          <w:rFonts w:ascii="Times New Roman" w:hAnsi="Times New Roman" w:cs="Times New Roman"/>
+          <w:sz w:val="28"/>
+          <w:szCs w:val="28"/>
+        </w:rPr>
+      </w:pPr>
+    </w:p>
+    <w:p>
+      <w:pPr>
+        <w:pStyle w:val="NoSpacing"/>
+        <w:rPr>
+          <w:rFonts w:ascii="Times New Roman" w:hAnsi="Times New Roman" w:cs="Times New Roman"/>
+          <w:sz w:val="32"/>
+          <w:szCs w:val="32"/>
+        </w:rPr>
+      </w:pPr>
+      <w:r>
+        <w:rPr>
+          <w:rFonts w:ascii="Times New Roman" w:hAnsi="Times New Roman" w:cs="Times New Roman"/>
+          <w:b/>
+          <w:sz w:val="32"/>
+          <w:szCs w:val="32"/>
+        </w:rPr>
+        <w:lastRenderedPageBreak/>
+        <w:t>Member:</w:t>
+      </w:r>
+      <w:r>
+        <w:rPr>
+          <w:rFonts w:ascii="Times New Roman" w:hAnsi="Times New Roman" w:cs="Times New Roman"/>
+          <w:sz w:val="32"/>
+          <w:szCs w:val="32"/>
+        </w:rPr>
+        <w:t xml:space="preserve"> Shifat Ara Rafiq</w:t>
+      </w:r>
+    </w:p>
+    <w:p>
+      <w:pPr>
+        <w:pStyle w:val="NoSpacing"/>
+        <w:rPr>
+          <w:rFonts w:ascii="Times New Roman" w:hAnsi="Times New Roman" w:cs="Times New Roman"/>
+          <w:sz w:val="32"/>
+          <w:szCs w:val="32"/>
+        </w:rPr>
+      </w:pPr>
+      <w:r>
+        <w:rPr>
+          <w:rFonts w:ascii="Times New Roman" w:hAnsi="Times New Roman" w:cs="Times New Roman"/>
+          <w:b/>
+          <w:sz w:val="32"/>
+          <w:szCs w:val="32"/>
+        </w:rPr>
+        <w:t>Roll:</w:t>
+      </w:r>
+      <w:r>
+        <w:rPr>
+          <w:rFonts w:ascii="Times New Roman" w:hAnsi="Times New Roman" w:cs="Times New Roman"/>
+          <w:sz w:val="32"/>
+          <w:szCs w:val="32"/>
+        </w:rPr>
+        <w:t xml:space="preserve"> 08 </w:t>
+      </w:r>
+    </w:p>
+    <w:p>
+      <w:pPr>
+        <w:pStyle w:val="NoSpacing"/>
+        <w:rPr>
+          <w:rFonts w:ascii="Times New Roman" w:hAnsi="Times New Roman" w:cs="Times New Roman"/>
+          <w:sz w:val="32"/>
+          <w:szCs w:val="32"/>
+        </w:rPr>
+      </w:pPr>
+    </w:p>
+    <w:p>
+      <w:pPr>
+        <w:pStyle w:val="NoSpacing"/>
+        <w:rPr>
+          <w:rFonts w:ascii="Times New Roman" w:hAnsi="Times New Roman" w:cs="Times New Roman"/>
+          <w:b/>
+          <w:sz w:val="32"/>
+          <w:szCs w:val="32"/>
+          <w:u w:val="thick"/>
+        </w:rPr>
+      </w:pPr>
+      <w:r>
+        <w:rPr>
+          <w:rFonts w:ascii="Times New Roman" w:hAnsi="Times New Roman" w:cs="Times New Roman"/>
+          <w:b/>
+          <w:sz w:val="32"/>
+          <w:szCs w:val="32"/>
+          <w:u w:val="thick"/>
+        </w:rPr>
+        <w:t xml:space="preserve">What I did: </w:t>
+      </w:r>
+    </w:p>
+    <w:p>
+      <w:pPr>
+        <w:pStyle w:val="NoSpacing"/>
+        <w:numPr>
+          <w:ilvl w:val="0"/>
+          <w:numId w:val="1"/>
+        </w:numPr>
+        <w:rPr>
+          <w:rFonts w:ascii="Times New Roman" w:hAnsi="Times New Roman" w:cs="Times New Roman"/>
+          <w:sz w:val="32"/>
+          <w:szCs w:val="32"/>
+        </w:rPr>
+      </w:pPr>
+      <w:r>
+        <w:rPr>
+          <w:rFonts w:ascii="Times New Roman" w:hAnsi="Times New Roman" w:cs="Times New Roman"/>
+          <w:sz w:val="32"/>
+          <w:szCs w:val="32"/>
+        </w:rPr>
+        <w:t>Updated some logical errors in my code.</w:t>
+      </w:r>
+    </w:p>
+    <w:p>
+      <w:pPr>
+        <w:pStyle w:val="NoSpacing"/>
+        <w:numPr>
+          <w:ilvl w:val="0"/>
+          <w:numId w:val="1"/>
+        </w:numPr>
+        <w:rPr>
+          <w:rFonts w:ascii="Times New Roman" w:hAnsi="Times New Roman" w:cs="Times New Roman"/>
+          <w:sz w:val="32"/>
+          <w:szCs w:val="32"/>
+        </w:rPr>
+      </w:pPr>
+      <w:r>
+        <w:rPr>
+          <w:rFonts w:ascii="Times New Roman" w:hAnsi="Times New Roman" w:cs="Times New Roman"/>
+          <w:sz w:val="32"/>
+          <w:szCs w:val="32"/>
+        </w:rPr>
+        <w:t>Done partial documentation of my code.</w:t>
+      </w:r>
+    </w:p>
+    <w:p>
+      <w:pPr>
+        <w:pStyle w:val="NoSpacing"/>
+        <w:numPr>
+          <w:ilvl w:val="0"/>
+          <w:numId w:val="1"/>
+        </w:numPr>
+        <w:rPr>
+          <w:rFonts w:ascii="Times New Roman" w:hAnsi="Times New Roman" w:cs="Times New Roman"/>
+          <w:sz w:val="32"/>
+          <w:szCs w:val="32"/>
+        </w:rPr>
+      </w:pPr>
+      <w:r>
+        <w:rPr>
+          <w:rFonts w:ascii="Times New Roman" w:hAnsi="Times New Roman" w:cs="Times New Roman"/>
+          <w:sz w:val="32"/>
+          <w:szCs w:val="32"/>
+        </w:rPr>
+        <w:t>Pushed the updated code into my branch.</w:t>
+      </w:r>
+    </w:p>
+    <w:p>
+      <w:pPr>
+        <w:pStyle w:val="NoSpacing"/>
+        <w:numPr>
+          <w:ilvl w:val="0"/>
+          <w:numId w:val="1"/>
+        </w:numPr>
+        <w:rPr>
+          <w:rFonts w:ascii="Times New Roman" w:hAnsi="Times New Roman" w:cs="Times New Roman"/>
+          <w:sz w:val="32"/>
+          <w:szCs w:val="32"/>
+        </w:rPr>
+      </w:pPr>
+      <w:r>
+        <w:rPr>
+          <w:rFonts w:ascii="Times New Roman" w:hAnsi="Times New Roman" w:cs="Times New Roman"/>
+          <w:sz w:val="32"/>
+          <w:szCs w:val="32"/>
+        </w:rPr>
+        <w:t>Successfully merged the updated code into master branch.</w:t>
+      </w:r>
+    </w:p>
+    <w:p>
+      <w:pPr>
+        <w:pStyle w:val="NoSpacing"/>
+        <w:rPr>
+          <w:rFonts w:ascii="Times New Roman" w:hAnsi="Times New Roman" w:cs="Times New Roman"/>
+          <w:sz w:val="32"/>
+          <w:szCs w:val="32"/>
+        </w:rPr>
+      </w:pPr>
+    </w:p>
+    <w:p>
+      <w:pPr>
+        <w:pStyle w:val="NoSpacing"/>
+        <w:rPr>
+          <w:rFonts w:ascii="Times New Roman" w:hAnsi="Times New Roman" w:cs="Times New Roman"/>
+          <w:b/>
+          <w:sz w:val="32"/>
+          <w:szCs w:val="32"/>
+          <w:u w:val="thick"/>
+        </w:rPr>
+      </w:pPr>
+      <w:r>
+        <w:rPr>
+          <w:rFonts w:ascii="Times New Roman" w:hAnsi="Times New Roman" w:cs="Times New Roman"/>
+          <w:b/>
+          <w:sz w:val="32"/>
+          <w:szCs w:val="32"/>
+          <w:u w:val="thick"/>
+        </w:rPr>
+        <w:t>What Problems I had Faced:</w:t>
+      </w:r>
+    </w:p>
+    <w:p>
+      <w:pPr>
+        <w:pStyle w:val="NoSpacing"/>
+        <w:numPr>
+          <w:ilvl w:val="0"/>
+          <w:numId w:val="5"/>
+        </w:numPr>
+        <w:rPr>
+          <w:rFonts w:ascii="Times New Roman" w:hAnsi="Times New Roman" w:cs="Times New Roman"/>
+          <w:sz w:val="32"/>
+          <w:szCs w:val="32"/>
+        </w:rPr>
+      </w:pPr>
+      <w:r>
+        <w:rPr>
+          <w:rFonts w:ascii="Times New Roman" w:hAnsi="Times New Roman" w:cs="Times New Roman"/>
+          <w:sz w:val="32"/>
+          <w:szCs w:val="32"/>
+        </w:rPr>
+        <w:t>While updating, there was a part where I implemented the code that, once logged in user needn’t log in everytime he starts the app(like facebook users can save login info). But as we didn’t still worked on our log-out part, so once logged in from an emulator, log-in was unavailable as the updated function worked and there was no option of logging out for the user .</w:t>
+      </w:r>
+    </w:p>
+    <w:p>
+      <w:pPr>
+        <w:pStyle w:val="NoSpacing"/>
+        <w:ind w:left="720"/>
+        <w:rPr>
+          <w:rFonts w:ascii="Times New Roman" w:hAnsi="Times New Roman" w:cs="Times New Roman"/>
+          <w:sz w:val="32"/>
+          <w:szCs w:val="32"/>
+        </w:rPr>
+      </w:pPr>
+      <w:r>
+        <w:rPr>
+          <w:rFonts w:ascii="Times New Roman" w:hAnsi="Times New Roman" w:cs="Times New Roman"/>
+          <w:sz w:val="32"/>
+          <w:szCs w:val="32"/>
+        </w:rPr>
+        <w:t xml:space="preserve">        So, I commented out that particular part of log-in function. It will be made available again in the code after completion of log-out function.</w:t>
+      </w:r>
+    </w:p>
+    <w:p>
+      <w:pPr>
+        <w:rPr>
+          <w:rFonts w:ascii="Times New Roman" w:hAnsi="Times New Roman" w:cs="Times New Roman"/>
+          <w:b/>
+          <w:sz w:val="32"/>
+          <w:szCs w:val="32"/>
+          <w:u w:val="thick"/>
+        </w:rPr>
+      </w:pPr>
+    </w:p>
+    <w:p>
+      <w:pPr>
+        <w:rPr>
+          <w:rFonts w:ascii="Times New Roman" w:hAnsi="Times New Roman" w:cs="Times New Roman"/>
+          <w:b/>
+          <w:sz w:val="32"/>
+          <w:szCs w:val="32"/>
+          <w:u w:val="thick"/>
+        </w:rPr>
+      </w:pPr>
+      <w:r>
+        <w:rPr>
+          <w:rFonts w:ascii="Times New Roman" w:hAnsi="Times New Roman" w:cs="Times New Roman"/>
+          <w:b/>
+          <w:sz w:val="32"/>
+          <w:szCs w:val="32"/>
+          <w:u w:val="thick"/>
+        </w:rPr>
+        <w:t>What I will do:</w:t>
+      </w:r>
+    </w:p>
+    <w:p>
+      <w:pPr>
+        <w:pStyle w:val="ListParagraph"/>
+        <w:numPr>
+          <w:ilvl w:val="0"/>
+          <w:numId w:val="3"/>
+        </w:numPr>
+        <w:rPr>
+          <w:rFonts w:ascii="Times New Roman" w:hAnsi="Times New Roman" w:cs="Times New Roman"/>
+          <w:sz w:val="32"/>
+          <w:szCs w:val="32"/>
+        </w:rPr>
+      </w:pPr>
+      <w:r>
+        <w:rPr>
+          <w:rFonts w:ascii="Times New Roman" w:hAnsi="Times New Roman" w:cs="Times New Roman"/>
+          <w:sz w:val="32"/>
+          <w:szCs w:val="32"/>
+        </w:rPr>
+        <w:t>I will finish documentation of my part &amp; merge that again in the master branch .</w:t>
+      </w:r>
+    </w:p>
+    <w:p>
+      <w:pPr>
+        <w:rPr>
+          <w:rFonts w:ascii="Times New Roman" w:hAnsi="Times New Roman" w:cs="Times New Roman"/>
+          <w:sz w:val="32"/>
+          <w:szCs w:val="32"/>
+        </w:rPr>
+      </w:pPr>
+    </w:p>
+    <w:p>
+      <w:pPr>
+        <w:rPr>
+          <w:rFonts w:ascii="Times New Roman" w:hAnsi="Times New Roman" w:cs="Times New Roman"/>
+          <w:sz w:val="32"/>
+          <w:szCs w:val="32"/>
+        </w:rPr>
+      </w:pPr>
+    </w:p>
+    <w:p>
+      <w:pPr>
+        <w:rPr>
+          <w:rFonts w:ascii="Times New Roman" w:hAnsi="Times New Roman" w:cs="Times New Roman"/>
+          <w:sz w:val="32"/>
+          <w:szCs w:val="32"/>
+        </w:rPr>
+      </w:pPr>
+    </w:p>
+    <w:p>
+      <w:pPr>
+        <w:rPr>
+          <w:sz w:val="32"/>
+          <w:szCs w:val="32"/>
+        </w:rPr>
+      </w:pPr>
+    </w:p>
+    <w:p>
+      <w:pPr>
+        <w:spacing w:line="240" w:lineRule="auto"/>
+        <w:rPr>
+          <w:sz w:val="24"/>
+          <w:szCs w:val="24"/>
+        </w:rPr>
+      </w:pPr>
+    </w:p>
+    <w:p/>
+    <w:p>
+      <w:pPr>
+        <w:ind w:left="360"/>
+        <w:rPr>
+          <w:rFonts w:ascii="Times New Roman" w:hAnsi="Times New Roman" w:cs="Times New Roman"/>
+          <w:sz w:val="28"/>
+          <w:szCs w:val="28"/>
+        </w:rPr>
+      </w:pPr>
     </w:p>
     <w:p>
       <w:pPr>
@@ -951,6 +1358,119 @@
     </w:lvl>
   </w:abstractNum>
   <w:abstractNum w:abstractNumId="3">
+    <w:nsid w:val="43E0180D"/>
+    <w:multiLevelType w:val="hybridMultilevel"/>
+    <w:tmpl w:val="AB7E7B10"/>
+    <w:lvl w:ilvl="0" w:tplc="04090001">
+      <w:start w:val="1"/>
+      <w:numFmt w:val="bullet"/>
+      <w:lvlText w:val=""/>
+      <w:lvlJc w:val="left"/>
+      <w:pPr>
+        <w:ind w:left="720" w:hanging="360"/>
+      </w:pPr>
+      <w:rPr>
+        <w:rFonts w:ascii="Symbol" w:hAnsi="Symbol" w:hint="default"/>
+      </w:rPr>
+    </w:lvl>
+    <w:lvl w:ilvl="1" w:tplc="04090003" w:tentative="1">
+      <w:start w:val="1"/>
+      <w:numFmt w:val="bullet"/>
+      <w:lvlText w:val="o"/>
+      <w:lvlJc w:val="left"/>
+      <w:pPr>
+        <w:ind w:left="1440" w:hanging="360"/>
+      </w:pPr>
+      <w:rPr>
+        <w:rFonts w:ascii="Courier New" w:hAnsi="Courier New" w:cs="Courier New" w:hint="default"/>
+      </w:rPr>
+    </w:lvl>
+    <w:lvl w:ilvl="2" w:tplc="04090005" w:tentative="1">
+      <w:start w:val="1"/>
+      <w:numFmt w:val="bullet"/>
+      <w:lvlText w:val=""/>
+      <w:lvlJc w:val="left"/>
+      <w:pPr>
+        <w:ind w:left="2160" w:hanging="360"/>
+      </w:pPr>
+      <w:rPr>
+        <w:rFonts w:ascii="Wingdings" w:hAnsi="Wingdings" w:hint="default"/>
+      </w:rPr>
+    </w:lvl>
+    <w:lvl w:ilvl="3" w:tplc="04090001" w:tentative="1">
+      <w:start w:val="1"/>
+      <w:numFmt w:val="bullet"/>
+      <w:lvlText w:val=""/>
+      <w:lvlJc w:val="left"/>
+      <w:pPr>
+        <w:ind w:left="2880" w:hanging="360"/>
+      </w:pPr>
+      <w:rPr>
+        <w:rFonts w:ascii="Symbol" w:hAnsi="Symbol" w:hint="default"/>
+      </w:rPr>
+    </w:lvl>
+    <w:lvl w:ilvl="4" w:tplc="04090003" w:tentative="1">
+      <w:start w:val="1"/>
+      <w:numFmt w:val="bullet"/>
+      <w:lvlText w:val="o"/>
+      <w:lvlJc w:val="left"/>
+      <w:pPr>
+        <w:ind w:left="3600" w:hanging="360"/>
+      </w:pPr>
+      <w:rPr>
+        <w:rFonts w:ascii="Courier New" w:hAnsi="Courier New" w:cs="Courier New" w:hint="default"/>
+      </w:rPr>
+    </w:lvl>
+    <w:lvl w:ilvl="5" w:tplc="04090005" w:tentative="1">
+      <w:start w:val="1"/>
+      <w:numFmt w:val="bullet"/>
+      <w:lvlText w:val=""/>
+      <w:lvlJc w:val="left"/>
+      <w:pPr>
+        <w:ind w:left="4320" w:hanging="360"/>
+      </w:pPr>
+      <w:rPr>
+        <w:rFonts w:ascii="Wingdings" w:hAnsi="Wingdings" w:hint="default"/>
+      </w:rPr>
+    </w:lvl>
+    <w:lvl w:ilvl="6" w:tplc="04090001" w:tentative="1">
+      <w:start w:val="1"/>
+      <w:numFmt w:val="bullet"/>
+      <w:lvlText w:val=""/>
+      <w:lvlJc w:val="left"/>
+      <w:pPr>
+        <w:ind w:left="5040" w:hanging="360"/>
+      </w:pPr>
+      <w:rPr>
+        <w:rFonts w:ascii="Symbol" w:hAnsi="Symbol" w:hint="default"/>
+      </w:rPr>
+    </w:lvl>
+    <w:lvl w:ilvl="7" w:tplc="04090003" w:tentative="1">
+      <w:start w:val="1"/>
+      <w:numFmt w:val="bullet"/>
+      <w:lvlText w:val="o"/>
+      <w:lvlJc w:val="left"/>
+      <w:pPr>
+        <w:ind w:left="5760" w:hanging="360"/>
+      </w:pPr>
+      <w:rPr>
+        <w:rFonts w:ascii="Courier New" w:hAnsi="Courier New" w:cs="Courier New" w:hint="default"/>
+      </w:rPr>
+    </w:lvl>
+    <w:lvl w:ilvl="8" w:tplc="04090005" w:tentative="1">
+      <w:start w:val="1"/>
+      <w:numFmt w:val="bullet"/>
+      <w:lvlText w:val=""/>
+      <w:lvlJc w:val="left"/>
+      <w:pPr>
+        <w:ind w:left="6480" w:hanging="360"/>
+      </w:pPr>
+      <w:rPr>
+        <w:rFonts w:ascii="Wingdings" w:hAnsi="Wingdings" w:hint="default"/>
+      </w:rPr>
+    </w:lvl>
+  </w:abstractNum>
+  <w:abstractNum w:abstractNumId="4">
     <w:nsid w:val="528D29F2"/>
     <w:multiLevelType w:val="hybridMultilevel"/>
     <w:tmpl w:val="A872A74C"/>
@@ -1070,10 +1590,13 @@
     <w:abstractNumId w:val="1"/>
   </w:num>
   <w:num w:numId="3">
-    <w:abstractNumId w:val="3"/>
+    <w:abstractNumId w:val="4"/>
   </w:num>
   <w:num w:numId="4">
     <w:abstractNumId w:val="0"/>
+  </w:num>
+  <w:num w:numId="5">
+    <w:abstractNumId w:val="3"/>
   </w:num>
 </w:numbering>
 </file>

</xml_diff>

<commit_message>
daily Scrum meeting 2 personal contribution
</commit_message>
<xml_diff>
--- a/Daily_scrum_meeting_2.docx
+++ b/Daily_scrum_meeting_2.docx
@@ -1,6 +1,6 @@
 
 <file path=word/document.xml><?xml version="1.0" encoding="utf-8"?>
-<w:document xmlns:wpc="http://schemas.microsoft.com/office/word/2010/wordprocessingCanvas" xmlns:mc="http://schemas.openxmlformats.org/markup-compatibility/2006" xmlns:o="urn:schemas-microsoft-com:office:office" xmlns:r="http://schemas.openxmlformats.org/officeDocument/2006/relationships" xmlns:m="http://schemas.openxmlformats.org/officeDocument/2006/math" xmlns:v="urn:schemas-microsoft-com:vml" xmlns:wp14="http://schemas.microsoft.com/office/word/2010/wordprocessingDrawing" xmlns:wp="http://schemas.openxmlformats.org/drawingml/2006/wordprocessingDrawing" xmlns:w10="urn:schemas-microsoft-com:office:word" xmlns:w="http://schemas.openxmlformats.org/wordprocessingml/2006/main" xmlns:w14="http://schemas.microsoft.com/office/word/2010/wordml" xmlns:w15="http://schemas.microsoft.com/office/word/2012/wordml" xmlns:wpg="http://schemas.microsoft.com/office/word/2010/wordprocessingGroup" xmlns:wpi="http://schemas.microsoft.com/office/word/2010/wordprocessingInk" xmlns:wne="http://schemas.microsoft.com/office/word/2006/wordml" xmlns:wps="http://schemas.microsoft.com/office/word/2010/wordprocessingShape" mc:Ignorable="w14 w15 wp14">
+<w:document xmlns:ve="http://schemas.openxmlformats.org/markup-compatibility/2006" xmlns:o="urn:schemas-microsoft-com:office:office" xmlns:r="http://schemas.openxmlformats.org/officeDocument/2006/relationships" xmlns:m="http://schemas.openxmlformats.org/officeDocument/2006/math" xmlns:v="urn:schemas-microsoft-com:vml" xmlns:wp="http://schemas.openxmlformats.org/drawingml/2006/wordprocessingDrawing" xmlns:w10="urn:schemas-microsoft-com:office:word" xmlns:w="http://schemas.openxmlformats.org/wordprocessingml/2006/main" xmlns:wne="http://schemas.microsoft.com/office/word/2006/wordml">
   <w:body>
     <w:p>
       <w:pPr>
@@ -122,6 +122,7 @@
         </w:rPr>
         <w:t xml:space="preserve"> </w:t>
       </w:r>
+      <w:proofErr w:type="spellStart"/>
       <w:r>
         <w:rPr>
           <w:rFonts w:ascii="Times New Roman" w:hAnsi="Times New Roman" w:cs="Times New Roman"/>
@@ -130,6 +131,7 @@
         </w:rPr>
         <w:t>Whatsapp</w:t>
       </w:r>
+      <w:proofErr w:type="spellEnd"/>
     </w:p>
     <w:p>
       <w:pPr>
@@ -180,14 +182,52 @@
         </w:rPr>
         <w:t xml:space="preserve"> </w:t>
       </w:r>
-      <w:r>
-        <w:rPr>
-          <w:rFonts w:ascii="Times New Roman" w:hAnsi="Times New Roman" w:cs="Times New Roman"/>
-          <w:sz w:val="28"/>
-          <w:szCs w:val="28"/>
-        </w:rPr>
-        <w:t>Shifat Ara Rafiq</w:t>
-      </w:r>
+      <w:proofErr w:type="spellStart"/>
+      <w:r>
+        <w:rPr>
+          <w:rFonts w:ascii="Times New Roman" w:hAnsi="Times New Roman" w:cs="Times New Roman"/>
+          <w:sz w:val="28"/>
+          <w:szCs w:val="28"/>
+        </w:rPr>
+        <w:t>Shifat</w:t>
+      </w:r>
+      <w:proofErr w:type="spellEnd"/>
+      <w:r>
+        <w:rPr>
+          <w:rFonts w:ascii="Times New Roman" w:hAnsi="Times New Roman" w:cs="Times New Roman"/>
+          <w:sz w:val="28"/>
+          <w:szCs w:val="28"/>
+        </w:rPr>
+        <w:t xml:space="preserve"> </w:t>
+      </w:r>
+      <w:proofErr w:type="spellStart"/>
+      <w:r>
+        <w:rPr>
+          <w:rFonts w:ascii="Times New Roman" w:hAnsi="Times New Roman" w:cs="Times New Roman"/>
+          <w:sz w:val="28"/>
+          <w:szCs w:val="28"/>
+        </w:rPr>
+        <w:t>Ara</w:t>
+      </w:r>
+      <w:proofErr w:type="spellEnd"/>
+      <w:r>
+        <w:rPr>
+          <w:rFonts w:ascii="Times New Roman" w:hAnsi="Times New Roman" w:cs="Times New Roman"/>
+          <w:sz w:val="28"/>
+          <w:szCs w:val="28"/>
+        </w:rPr>
+        <w:t xml:space="preserve"> </w:t>
+      </w:r>
+      <w:proofErr w:type="spellStart"/>
+      <w:r>
+        <w:rPr>
+          <w:rFonts w:ascii="Times New Roman" w:hAnsi="Times New Roman" w:cs="Times New Roman"/>
+          <w:sz w:val="28"/>
+          <w:szCs w:val="28"/>
+        </w:rPr>
+        <w:t>Rafiq</w:t>
+      </w:r>
+      <w:proofErr w:type="spellEnd"/>
     </w:p>
     <w:p>
       <w:pPr>
@@ -222,14 +262,34 @@
         </w:rPr>
         <w:t xml:space="preserve"> </w:t>
       </w:r>
-      <w:r>
-        <w:rPr>
-          <w:rFonts w:ascii="Times New Roman" w:hAnsi="Times New Roman" w:cs="Times New Roman"/>
-          <w:sz w:val="28"/>
-          <w:szCs w:val="28"/>
-        </w:rPr>
-        <w:t>Habibur Rahman</w:t>
-      </w:r>
+      <w:proofErr w:type="spellStart"/>
+      <w:r>
+        <w:rPr>
+          <w:rFonts w:ascii="Times New Roman" w:hAnsi="Times New Roman" w:cs="Times New Roman"/>
+          <w:sz w:val="28"/>
+          <w:szCs w:val="28"/>
+        </w:rPr>
+        <w:t>Habibur</w:t>
+      </w:r>
+      <w:proofErr w:type="spellEnd"/>
+      <w:r>
+        <w:rPr>
+          <w:rFonts w:ascii="Times New Roman" w:hAnsi="Times New Roman" w:cs="Times New Roman"/>
+          <w:sz w:val="28"/>
+          <w:szCs w:val="28"/>
+        </w:rPr>
+        <w:t xml:space="preserve"> </w:t>
+      </w:r>
+      <w:proofErr w:type="spellStart"/>
+      <w:r>
+        <w:rPr>
+          <w:rFonts w:ascii="Times New Roman" w:hAnsi="Times New Roman" w:cs="Times New Roman"/>
+          <w:sz w:val="28"/>
+          <w:szCs w:val="28"/>
+        </w:rPr>
+        <w:t>Rahman</w:t>
+      </w:r>
+      <w:proofErr w:type="spellEnd"/>
       <w:r>
         <w:rPr>
           <w:rFonts w:ascii="Times New Roman" w:hAnsi="Times New Roman" w:cs="Times New Roman"/>
@@ -316,6 +376,7 @@
         </w:rPr>
         <w:t xml:space="preserve"> </w:t>
       </w:r>
+      <w:proofErr w:type="spellStart"/>
       <w:r>
         <w:rPr>
           <w:rFonts w:ascii="Times New Roman" w:hAnsi="Times New Roman" w:cs="Times New Roman"/>
@@ -324,6 +385,7 @@
         </w:rPr>
         <w:t>Tasnim</w:t>
       </w:r>
+      <w:proofErr w:type="spellEnd"/>
       <w:r>
         <w:rPr>
           <w:rFonts w:ascii="Times New Roman" w:hAnsi="Times New Roman" w:cs="Times New Roman"/>
@@ -332,6 +394,7 @@
         </w:rPr>
         <w:t xml:space="preserve"> </w:t>
       </w:r>
+      <w:proofErr w:type="spellStart"/>
       <w:r>
         <w:rPr>
           <w:rFonts w:ascii="Times New Roman" w:hAnsi="Times New Roman" w:cs="Times New Roman"/>
@@ -340,6 +403,7 @@
         </w:rPr>
         <w:t>Tabassum</w:t>
       </w:r>
+      <w:proofErr w:type="spellEnd"/>
       <w:r>
         <w:rPr>
           <w:rFonts w:ascii="Times New Roman" w:hAnsi="Times New Roman" w:cs="Times New Roman"/>
@@ -348,6 +412,7 @@
         </w:rPr>
         <w:t xml:space="preserve"> </w:t>
       </w:r>
+      <w:proofErr w:type="spellStart"/>
       <w:r>
         <w:rPr>
           <w:rFonts w:ascii="Times New Roman" w:hAnsi="Times New Roman" w:cs="Times New Roman"/>
@@ -356,6 +421,7 @@
         </w:rPr>
         <w:t>Shimi</w:t>
       </w:r>
+      <w:proofErr w:type="spellEnd"/>
     </w:p>
     <w:p>
       <w:pPr>
@@ -615,8 +681,54 @@
           <w:sz w:val="32"/>
           <w:szCs w:val="32"/>
         </w:rPr>
-        <w:t xml:space="preserve"> Shifat Ara Rafiq</w:t>
-      </w:r>
+        <w:t xml:space="preserve"> </w:t>
+      </w:r>
+      <w:proofErr w:type="spellStart"/>
+      <w:r>
+        <w:rPr>
+          <w:rFonts w:ascii="Times New Roman" w:hAnsi="Times New Roman" w:cs="Times New Roman"/>
+          <w:sz w:val="32"/>
+          <w:szCs w:val="32"/>
+        </w:rPr>
+        <w:t>Shifat</w:t>
+      </w:r>
+      <w:proofErr w:type="spellEnd"/>
+      <w:r>
+        <w:rPr>
+          <w:rFonts w:ascii="Times New Roman" w:hAnsi="Times New Roman" w:cs="Times New Roman"/>
+          <w:sz w:val="32"/>
+          <w:szCs w:val="32"/>
+        </w:rPr>
+        <w:t xml:space="preserve"> </w:t>
+      </w:r>
+      <w:proofErr w:type="spellStart"/>
+      <w:r>
+        <w:rPr>
+          <w:rFonts w:ascii="Times New Roman" w:hAnsi="Times New Roman" w:cs="Times New Roman"/>
+          <w:sz w:val="32"/>
+          <w:szCs w:val="32"/>
+        </w:rPr>
+        <w:t>Ara</w:t>
+      </w:r>
+      <w:proofErr w:type="spellEnd"/>
+      <w:r>
+        <w:rPr>
+          <w:rFonts w:ascii="Times New Roman" w:hAnsi="Times New Roman" w:cs="Times New Roman"/>
+          <w:sz w:val="32"/>
+          <w:szCs w:val="32"/>
+        </w:rPr>
+        <w:t xml:space="preserve"> </w:t>
+      </w:r>
+      <w:proofErr w:type="spellStart"/>
+      <w:r>
+        <w:rPr>
+          <w:rFonts w:ascii="Times New Roman" w:hAnsi="Times New Roman" w:cs="Times New Roman"/>
+          <w:sz w:val="32"/>
+          <w:szCs w:val="32"/>
+        </w:rPr>
+        <w:t>Rafiq</w:t>
+      </w:r>
+      <w:proofErr w:type="spellEnd"/>
     </w:p>
     <w:p>
       <w:pPr>
@@ -816,8 +928,72 @@
           <w:sz w:val="32"/>
           <w:szCs w:val="32"/>
         </w:rPr>
-        <w:t>While updating, there was a part where I implemented the code that, once logged in user needn’t log in everytime he starts the app(like facebook users can save login info). But as we didn’t still worked on our log-out part, so once logged in from an emulator, log-in was unavailable as the updated function worked and there was no option of logging out for the user .</w:t>
-      </w:r>
+        <w:t xml:space="preserve">While updating, there was a part where I implemented the code that, once logged in user needn’t log in </w:t>
+      </w:r>
+      <w:proofErr w:type="spellStart"/>
+      <w:r>
+        <w:rPr>
+          <w:rFonts w:ascii="Times New Roman" w:hAnsi="Times New Roman" w:cs="Times New Roman"/>
+          <w:sz w:val="32"/>
+          <w:szCs w:val="32"/>
+        </w:rPr>
+        <w:t>everytime</w:t>
+      </w:r>
+      <w:proofErr w:type="spellEnd"/>
+      <w:r>
+        <w:rPr>
+          <w:rFonts w:ascii="Times New Roman" w:hAnsi="Times New Roman" w:cs="Times New Roman"/>
+          <w:sz w:val="32"/>
+          <w:szCs w:val="32"/>
+        </w:rPr>
+        <w:t xml:space="preserve"> he starts the </w:t>
+      </w:r>
+      <w:proofErr w:type="gramStart"/>
+      <w:r>
+        <w:rPr>
+          <w:rFonts w:ascii="Times New Roman" w:hAnsi="Times New Roman" w:cs="Times New Roman"/>
+          <w:sz w:val="32"/>
+          <w:szCs w:val="32"/>
+        </w:rPr>
+        <w:t>app(</w:t>
+      </w:r>
+      <w:proofErr w:type="gramEnd"/>
+      <w:r>
+        <w:rPr>
+          <w:rFonts w:ascii="Times New Roman" w:hAnsi="Times New Roman" w:cs="Times New Roman"/>
+          <w:sz w:val="32"/>
+          <w:szCs w:val="32"/>
+        </w:rPr>
+        <w:t xml:space="preserve">like </w:t>
+      </w:r>
+      <w:proofErr w:type="spellStart"/>
+      <w:r>
+        <w:rPr>
+          <w:rFonts w:ascii="Times New Roman" w:hAnsi="Times New Roman" w:cs="Times New Roman"/>
+          <w:sz w:val="32"/>
+          <w:szCs w:val="32"/>
+        </w:rPr>
+        <w:t>facebook</w:t>
+      </w:r>
+      <w:proofErr w:type="spellEnd"/>
+      <w:r>
+        <w:rPr>
+          <w:rFonts w:ascii="Times New Roman" w:hAnsi="Times New Roman" w:cs="Times New Roman"/>
+          <w:sz w:val="32"/>
+          <w:szCs w:val="32"/>
+        </w:rPr>
+        <w:t xml:space="preserve"> users can save login info). But as we didn’t still worked on our log-out part, so once logged in from an emulator, log-in was unavailable as the updated function worked and there was no option of logging out for the </w:t>
+      </w:r>
+      <w:proofErr w:type="gramStart"/>
+      <w:r>
+        <w:rPr>
+          <w:rFonts w:ascii="Times New Roman" w:hAnsi="Times New Roman" w:cs="Times New Roman"/>
+          <w:sz w:val="32"/>
+          <w:szCs w:val="32"/>
+        </w:rPr>
+        <w:t>user .</w:t>
+      </w:r>
+      <w:proofErr w:type="gramEnd"/>
     </w:p>
     <w:p>
       <w:pPr>
@@ -889,8 +1065,18 @@
           <w:sz w:val="32"/>
           <w:szCs w:val="32"/>
         </w:rPr>
-        <w:t>I will finish documentation of my part &amp; merge that again in the master branch .</w:t>
-      </w:r>
+        <w:t xml:space="preserve">I will finish documentation of my part &amp; merge that again in the master </w:t>
+      </w:r>
+      <w:proofErr w:type="gramStart"/>
+      <w:r>
+        <w:rPr>
+          <w:rFonts w:ascii="Times New Roman" w:hAnsi="Times New Roman" w:cs="Times New Roman"/>
+          <w:sz w:val="32"/>
+          <w:szCs w:val="32"/>
+        </w:rPr>
+        <w:t>branch .</w:t>
+      </w:r>
+      <w:proofErr w:type="gramEnd"/>
     </w:p>
     <w:p>
       <w:pPr>
@@ -962,8 +1148,36 @@
           <w:sz w:val="32"/>
           <w:szCs w:val="32"/>
         </w:rPr>
-        <w:t xml:space="preserve"> Md.Habibur Rahman</w:t>
-      </w:r>
+        <w:t xml:space="preserve"> </w:t>
+      </w:r>
+      <w:proofErr w:type="spellStart"/>
+      <w:r>
+        <w:rPr>
+          <w:rFonts w:ascii="Times New Roman" w:hAnsi="Times New Roman" w:cs="Times New Roman"/>
+          <w:sz w:val="32"/>
+          <w:szCs w:val="32"/>
+        </w:rPr>
+        <w:t>Md.Habibur</w:t>
+      </w:r>
+      <w:proofErr w:type="spellEnd"/>
+      <w:r>
+        <w:rPr>
+          <w:rFonts w:ascii="Times New Roman" w:hAnsi="Times New Roman" w:cs="Times New Roman"/>
+          <w:sz w:val="32"/>
+          <w:szCs w:val="32"/>
+        </w:rPr>
+        <w:t xml:space="preserve"> </w:t>
+      </w:r>
+      <w:proofErr w:type="spellStart"/>
+      <w:r>
+        <w:rPr>
+          <w:rFonts w:ascii="Times New Roman" w:hAnsi="Times New Roman" w:cs="Times New Roman"/>
+          <w:sz w:val="32"/>
+          <w:szCs w:val="32"/>
+        </w:rPr>
+        <w:t>Rahman</w:t>
+      </w:r>
+      <w:proofErr w:type="spellEnd"/>
     </w:p>
     <w:p>
       <w:pPr>
@@ -1105,15 +1319,7 @@
           <w:sz w:val="32"/>
           <w:szCs w:val="32"/>
         </w:rPr>
-        <w:t xml:space="preserve"> </w:t>
-      </w:r>
-      <w:r>
-        <w:rPr>
-          <w:rFonts w:ascii="Times New Roman" w:hAnsi="Times New Roman" w:cs="Times New Roman"/>
-          <w:sz w:val="32"/>
-          <w:szCs w:val="32"/>
-        </w:rPr>
-        <w:t>Pushed the updated code into my branch.</w:t>
+        <w:t xml:space="preserve"> Pushed the updated code into my branch.</w:t>
       </w:r>
     </w:p>
     <w:p>
@@ -1189,7 +1395,25 @@
           <w:sz w:val="32"/>
           <w:szCs w:val="32"/>
         </w:rPr>
-        <w:t>I faced difficulties when I tried to update the sqlite databases</w:t>
+        <w:t xml:space="preserve">I faced difficulties when I tried to update the </w:t>
+      </w:r>
+      <w:proofErr w:type="spellStart"/>
+      <w:r>
+        <w:rPr>
+          <w:rFonts w:ascii="Times New Roman" w:hAnsi="Times New Roman" w:cs="Times New Roman"/>
+          <w:sz w:val="32"/>
+          <w:szCs w:val="32"/>
+        </w:rPr>
+        <w:t>sqlite</w:t>
+      </w:r>
+      <w:proofErr w:type="spellEnd"/>
+      <w:r>
+        <w:rPr>
+          <w:rFonts w:ascii="Times New Roman" w:hAnsi="Times New Roman" w:cs="Times New Roman"/>
+          <w:sz w:val="32"/>
+          <w:szCs w:val="32"/>
+        </w:rPr>
+        <w:t xml:space="preserve"> databases</w:t>
       </w:r>
     </w:p>
     <w:p>
@@ -1211,8 +1435,18 @@
           <w:sz w:val="32"/>
           <w:szCs w:val="32"/>
         </w:rPr>
-        <w:t>Faced some issues when I tried to merge the code into github</w:t>
-      </w:r>
+        <w:t xml:space="preserve">Faced some issues when I tried to merge the code into </w:t>
+      </w:r>
+      <w:proofErr w:type="spellStart"/>
+      <w:r>
+        <w:rPr>
+          <w:rFonts w:ascii="Times New Roman" w:hAnsi="Times New Roman" w:cs="Times New Roman"/>
+          <w:sz w:val="32"/>
+          <w:szCs w:val="32"/>
+        </w:rPr>
+        <w:t>github</w:t>
+      </w:r>
+      <w:proofErr w:type="spellEnd"/>
     </w:p>
     <w:p>
       <w:pPr>
@@ -1336,6 +1570,520 @@
           <w:szCs w:val="32"/>
         </w:rPr>
       </w:pPr>
+    </w:p>
+    <w:p>
+      <w:pPr>
+        <w:rPr>
+          <w:rFonts w:ascii="Times New Roman" w:hAnsi="Times New Roman" w:cs="Times New Roman"/>
+          <w:sz w:val="32"/>
+          <w:szCs w:val="32"/>
+        </w:rPr>
+      </w:pPr>
+    </w:p>
+    <w:p>
+      <w:pPr>
+        <w:rPr>
+          <w:rFonts w:ascii="Times New Roman" w:hAnsi="Times New Roman" w:cs="Times New Roman"/>
+          <w:sz w:val="32"/>
+          <w:szCs w:val="32"/>
+        </w:rPr>
+      </w:pPr>
+    </w:p>
+    <w:p>
+      <w:pPr>
+        <w:rPr>
+          <w:rFonts w:ascii="Times New Roman" w:hAnsi="Times New Roman" w:cs="Times New Roman"/>
+          <w:sz w:val="32"/>
+          <w:szCs w:val="32"/>
+        </w:rPr>
+      </w:pPr>
+    </w:p>
+    <w:p>
+      <w:pPr>
+        <w:rPr>
+          <w:rFonts w:ascii="Times New Roman" w:hAnsi="Times New Roman" w:cs="Times New Roman"/>
+          <w:sz w:val="32"/>
+          <w:szCs w:val="32"/>
+        </w:rPr>
+      </w:pPr>
+    </w:p>
+    <w:p>
+      <w:pPr>
+        <w:rPr>
+          <w:rFonts w:ascii="Times New Roman" w:hAnsi="Times New Roman" w:cs="Times New Roman"/>
+          <w:sz w:val="32"/>
+          <w:szCs w:val="32"/>
+        </w:rPr>
+      </w:pPr>
+    </w:p>
+    <w:p>
+      <w:pPr>
+        <w:rPr>
+          <w:rFonts w:ascii="Times New Roman" w:hAnsi="Times New Roman" w:cs="Times New Roman"/>
+          <w:sz w:val="32"/>
+          <w:szCs w:val="32"/>
+        </w:rPr>
+      </w:pPr>
+    </w:p>
+    <w:p>
+      <w:pPr>
+        <w:rPr>
+          <w:rFonts w:ascii="Times New Roman" w:hAnsi="Times New Roman" w:cs="Times New Roman"/>
+          <w:sz w:val="32"/>
+          <w:szCs w:val="32"/>
+        </w:rPr>
+      </w:pPr>
+    </w:p>
+    <w:p>
+      <w:pPr>
+        <w:rPr>
+          <w:rFonts w:ascii="Times New Roman" w:hAnsi="Times New Roman" w:cs="Times New Roman"/>
+          <w:sz w:val="32"/>
+          <w:szCs w:val="32"/>
+        </w:rPr>
+      </w:pPr>
+    </w:p>
+    <w:p>
+      <w:pPr>
+        <w:rPr>
+          <w:rFonts w:ascii="Times New Roman" w:hAnsi="Times New Roman" w:cs="Times New Roman"/>
+          <w:sz w:val="32"/>
+          <w:szCs w:val="32"/>
+        </w:rPr>
+      </w:pPr>
+      <w:r>
+        <w:rPr>
+          <w:rFonts w:ascii="Times New Roman" w:hAnsi="Times New Roman" w:cs="Times New Roman"/>
+          <w:sz w:val="32"/>
+          <w:szCs w:val="32"/>
+        </w:rPr>
+        <w:lastRenderedPageBreak/>
+        <w:t>Member:</w:t>
+      </w:r>
+    </w:p>
+    <w:p>
+      <w:pPr>
+        <w:rPr>
+          <w:rFonts w:ascii="Times New Roman" w:hAnsi="Times New Roman" w:cs="Times New Roman"/>
+          <w:b/>
+          <w:sz w:val="32"/>
+          <w:szCs w:val="32"/>
+        </w:rPr>
+      </w:pPr>
+      <w:proofErr w:type="spellStart"/>
+      <w:r>
+        <w:rPr>
+          <w:rFonts w:ascii="Times New Roman" w:hAnsi="Times New Roman" w:cs="Times New Roman"/>
+          <w:b/>
+          <w:sz w:val="32"/>
+          <w:szCs w:val="32"/>
+        </w:rPr>
+        <w:t>Nabilah</w:t>
+      </w:r>
+      <w:proofErr w:type="spellEnd"/>
+      <w:r>
+        <w:rPr>
+          <w:rFonts w:ascii="Times New Roman" w:hAnsi="Times New Roman" w:cs="Times New Roman"/>
+          <w:b/>
+          <w:sz w:val="32"/>
+          <w:szCs w:val="32"/>
+        </w:rPr>
+        <w:t xml:space="preserve"> </w:t>
+      </w:r>
+      <w:proofErr w:type="spellStart"/>
+      <w:r>
+        <w:rPr>
+          <w:rFonts w:ascii="Times New Roman" w:hAnsi="Times New Roman" w:cs="Times New Roman"/>
+          <w:b/>
+          <w:sz w:val="32"/>
+          <w:szCs w:val="32"/>
+        </w:rPr>
+        <w:t>Hossain</w:t>
+      </w:r>
+      <w:proofErr w:type="spellEnd"/>
+      <w:r>
+        <w:rPr>
+          <w:rFonts w:ascii="Times New Roman" w:hAnsi="Times New Roman" w:cs="Times New Roman"/>
+          <w:b/>
+          <w:sz w:val="32"/>
+          <w:szCs w:val="32"/>
+        </w:rPr>
+        <w:t xml:space="preserve"> </w:t>
+      </w:r>
+      <w:proofErr w:type="spellStart"/>
+      <w:r>
+        <w:rPr>
+          <w:rFonts w:ascii="Times New Roman" w:hAnsi="Times New Roman" w:cs="Times New Roman"/>
+          <w:b/>
+          <w:sz w:val="32"/>
+          <w:szCs w:val="32"/>
+        </w:rPr>
+        <w:t>Sarker</w:t>
+      </w:r>
+      <w:proofErr w:type="spellEnd"/>
+    </w:p>
+    <w:p>
+      <w:pPr>
+        <w:rPr>
+          <w:rFonts w:ascii="Times New Roman" w:hAnsi="Times New Roman" w:cs="Times New Roman"/>
+          <w:sz w:val="32"/>
+          <w:szCs w:val="32"/>
+        </w:rPr>
+      </w:pPr>
+      <w:proofErr w:type="gramStart"/>
+      <w:r>
+        <w:rPr>
+          <w:rFonts w:ascii="Times New Roman" w:hAnsi="Times New Roman" w:cs="Times New Roman"/>
+          <w:sz w:val="32"/>
+          <w:szCs w:val="32"/>
+        </w:rPr>
+        <w:t>Roll :</w:t>
+      </w:r>
+      <w:proofErr w:type="gramEnd"/>
+      <w:r>
+        <w:rPr>
+          <w:rFonts w:ascii="Times New Roman" w:hAnsi="Times New Roman" w:cs="Times New Roman"/>
+          <w:sz w:val="32"/>
+          <w:szCs w:val="32"/>
+        </w:rPr>
+        <w:t xml:space="preserve"> 21</w:t>
+      </w:r>
+    </w:p>
+    <w:p>
+      <w:pPr>
+        <w:rPr>
+          <w:rFonts w:ascii="Times New Roman" w:hAnsi="Times New Roman" w:cs="Times New Roman"/>
+          <w:b/>
+          <w:sz w:val="32"/>
+          <w:szCs w:val="32"/>
+        </w:rPr>
+      </w:pPr>
+      <w:r>
+        <w:rPr>
+          <w:rFonts w:ascii="Times New Roman" w:hAnsi="Times New Roman" w:cs="Times New Roman"/>
+          <w:b/>
+          <w:sz w:val="32"/>
+          <w:szCs w:val="32"/>
+        </w:rPr>
+        <w:t xml:space="preserve">What I </w:t>
+      </w:r>
+      <w:proofErr w:type="gramStart"/>
+      <w:r>
+        <w:rPr>
+          <w:rFonts w:ascii="Times New Roman" w:hAnsi="Times New Roman" w:cs="Times New Roman"/>
+          <w:b/>
+          <w:sz w:val="32"/>
+          <w:szCs w:val="32"/>
+        </w:rPr>
+        <w:t>did :</w:t>
+      </w:r>
+      <w:proofErr w:type="gramEnd"/>
+    </w:p>
+    <w:p>
+      <w:pPr>
+        <w:pStyle w:val="ListParagraph"/>
+        <w:numPr>
+          <w:ilvl w:val="0"/>
+          <w:numId w:val="9"/>
+        </w:numPr>
+        <w:rPr>
+          <w:rFonts w:ascii="Times New Roman" w:hAnsi="Times New Roman" w:cs="Times New Roman"/>
+          <w:sz w:val="32"/>
+          <w:szCs w:val="32"/>
+        </w:rPr>
+      </w:pPr>
+      <w:r>
+        <w:rPr>
+          <w:rFonts w:ascii="Times New Roman" w:hAnsi="Times New Roman" w:cs="Times New Roman"/>
+          <w:sz w:val="32"/>
+          <w:szCs w:val="32"/>
+        </w:rPr>
+        <w:t xml:space="preserve">Studied about </w:t>
+      </w:r>
+      <w:proofErr w:type="spellStart"/>
+      <w:r>
+        <w:rPr>
+          <w:rFonts w:ascii="Times New Roman" w:hAnsi="Times New Roman" w:cs="Times New Roman"/>
+          <w:sz w:val="32"/>
+          <w:szCs w:val="32"/>
+        </w:rPr>
+        <w:t>SQlite</w:t>
+      </w:r>
+      <w:proofErr w:type="spellEnd"/>
+      <w:r>
+        <w:rPr>
+          <w:rFonts w:ascii="Times New Roman" w:hAnsi="Times New Roman" w:cs="Times New Roman"/>
+          <w:sz w:val="32"/>
+          <w:szCs w:val="32"/>
+        </w:rPr>
+        <w:t xml:space="preserve"> database adding to android project</w:t>
+      </w:r>
+    </w:p>
+    <w:p>
+      <w:pPr>
+        <w:pStyle w:val="ListParagraph"/>
+        <w:numPr>
+          <w:ilvl w:val="0"/>
+          <w:numId w:val="9"/>
+        </w:numPr>
+        <w:rPr>
+          <w:rFonts w:ascii="Times New Roman" w:hAnsi="Times New Roman" w:cs="Times New Roman"/>
+          <w:sz w:val="32"/>
+          <w:szCs w:val="32"/>
+        </w:rPr>
+      </w:pPr>
+      <w:r>
+        <w:rPr>
+          <w:rFonts w:ascii="Times New Roman" w:hAnsi="Times New Roman" w:cs="Times New Roman"/>
+          <w:sz w:val="32"/>
+          <w:szCs w:val="32"/>
+        </w:rPr>
+        <w:t>Created table to store user info</w:t>
+      </w:r>
+    </w:p>
+    <w:p>
+      <w:pPr>
+        <w:pStyle w:val="ListParagraph"/>
+        <w:numPr>
+          <w:ilvl w:val="0"/>
+          <w:numId w:val="9"/>
+        </w:numPr>
+        <w:rPr>
+          <w:rFonts w:ascii="Times New Roman" w:hAnsi="Times New Roman" w:cs="Times New Roman"/>
+          <w:sz w:val="32"/>
+          <w:szCs w:val="32"/>
+        </w:rPr>
+      </w:pPr>
+      <w:r>
+        <w:rPr>
+          <w:rFonts w:ascii="Times New Roman" w:hAnsi="Times New Roman" w:cs="Times New Roman"/>
+          <w:sz w:val="32"/>
+          <w:szCs w:val="32"/>
+        </w:rPr>
+        <w:t>Figure out the problem to be solved</w:t>
+      </w:r>
+    </w:p>
+    <w:p>
+      <w:pPr>
+        <w:rPr>
+          <w:rFonts w:ascii="Times New Roman" w:hAnsi="Times New Roman" w:cs="Times New Roman"/>
+          <w:sz w:val="32"/>
+          <w:szCs w:val="32"/>
+        </w:rPr>
+      </w:pPr>
+      <w:r>
+        <w:rPr>
+          <w:rFonts w:ascii="Times New Roman" w:hAnsi="Times New Roman" w:cs="Times New Roman"/>
+          <w:sz w:val="32"/>
+          <w:szCs w:val="32"/>
+        </w:rPr>
+        <w:tab/>
+      </w:r>
+      <w:r>
+        <w:rPr>
+          <w:rFonts w:ascii="Times New Roman" w:hAnsi="Times New Roman" w:cs="Times New Roman"/>
+          <w:sz w:val="32"/>
+          <w:szCs w:val="32"/>
+        </w:rPr>
+        <w:tab/>
+      </w:r>
+    </w:p>
+    <w:p>
+      <w:pPr>
+        <w:rPr>
+          <w:rFonts w:ascii="Times New Roman" w:hAnsi="Times New Roman" w:cs="Times New Roman"/>
+          <w:b/>
+          <w:sz w:val="32"/>
+          <w:szCs w:val="32"/>
+        </w:rPr>
+      </w:pPr>
+      <w:r>
+        <w:rPr>
+          <w:rFonts w:ascii="Times New Roman" w:hAnsi="Times New Roman" w:cs="Times New Roman"/>
+          <w:b/>
+          <w:sz w:val="32"/>
+          <w:szCs w:val="32"/>
+        </w:rPr>
+        <w:t xml:space="preserve">What problem I </w:t>
+      </w:r>
+      <w:proofErr w:type="gramStart"/>
+      <w:r>
+        <w:rPr>
+          <w:rFonts w:ascii="Times New Roman" w:hAnsi="Times New Roman" w:cs="Times New Roman"/>
+          <w:b/>
+          <w:sz w:val="32"/>
+          <w:szCs w:val="32"/>
+        </w:rPr>
+        <w:t>faced :</w:t>
+      </w:r>
+      <w:proofErr w:type="gramEnd"/>
+    </w:p>
+    <w:p>
+      <w:pPr>
+        <w:pStyle w:val="ListParagraph"/>
+        <w:numPr>
+          <w:ilvl w:val="0"/>
+          <w:numId w:val="10"/>
+        </w:numPr>
+        <w:rPr>
+          <w:rFonts w:ascii="Times New Roman" w:hAnsi="Times New Roman" w:cs="Times New Roman"/>
+          <w:sz w:val="32"/>
+          <w:szCs w:val="32"/>
+        </w:rPr>
+      </w:pPr>
+      <w:r>
+        <w:rPr>
+          <w:rFonts w:ascii="Times New Roman" w:hAnsi="Times New Roman" w:cs="Times New Roman"/>
+          <w:sz w:val="32"/>
+          <w:szCs w:val="32"/>
+        </w:rPr>
+        <w:t xml:space="preserve">Data retrieval problem occurred </w:t>
+      </w:r>
+    </w:p>
+    <w:p>
+      <w:pPr>
+        <w:pStyle w:val="ListParagraph"/>
+        <w:numPr>
+          <w:ilvl w:val="0"/>
+          <w:numId w:val="10"/>
+        </w:numPr>
+        <w:rPr>
+          <w:rFonts w:ascii="Times New Roman" w:hAnsi="Times New Roman" w:cs="Times New Roman"/>
+          <w:sz w:val="32"/>
+          <w:szCs w:val="32"/>
+        </w:rPr>
+      </w:pPr>
+      <w:r>
+        <w:rPr>
+          <w:rFonts w:ascii="Times New Roman" w:hAnsi="Times New Roman" w:cs="Times New Roman"/>
+          <w:sz w:val="32"/>
+          <w:szCs w:val="32"/>
+        </w:rPr>
+        <w:t>Sometimes app crushed on my branch due to lack of validations</w:t>
+      </w:r>
+    </w:p>
+    <w:p>
+      <w:pPr>
+        <w:rPr>
+          <w:rFonts w:ascii="Times New Roman" w:hAnsi="Times New Roman" w:cs="Times New Roman"/>
+          <w:sz w:val="32"/>
+          <w:szCs w:val="32"/>
+        </w:rPr>
+      </w:pPr>
+    </w:p>
+    <w:p>
+      <w:pPr>
+        <w:rPr>
+          <w:rFonts w:ascii="Times New Roman" w:hAnsi="Times New Roman" w:cs="Times New Roman"/>
+          <w:b/>
+          <w:sz w:val="32"/>
+          <w:szCs w:val="32"/>
+        </w:rPr>
+      </w:pPr>
+      <w:r>
+        <w:rPr>
+          <w:rFonts w:ascii="Times New Roman" w:hAnsi="Times New Roman" w:cs="Times New Roman"/>
+          <w:b/>
+          <w:sz w:val="32"/>
+          <w:szCs w:val="32"/>
+        </w:rPr>
+        <w:t xml:space="preserve">What will I </w:t>
+      </w:r>
+      <w:proofErr w:type="gramStart"/>
+      <w:r>
+        <w:rPr>
+          <w:rFonts w:ascii="Times New Roman" w:hAnsi="Times New Roman" w:cs="Times New Roman"/>
+          <w:b/>
+          <w:sz w:val="32"/>
+          <w:szCs w:val="32"/>
+        </w:rPr>
+        <w:t>do :</w:t>
+      </w:r>
+      <w:proofErr w:type="gramEnd"/>
+    </w:p>
+    <w:p>
+      <w:pPr>
+        <w:pStyle w:val="ListParagraph"/>
+        <w:numPr>
+          <w:ilvl w:val="0"/>
+          <w:numId w:val="8"/>
+        </w:numPr>
+        <w:rPr>
+          <w:rFonts w:ascii="Times New Roman" w:hAnsi="Times New Roman" w:cs="Times New Roman"/>
+          <w:sz w:val="32"/>
+          <w:szCs w:val="32"/>
+        </w:rPr>
+      </w:pPr>
+      <w:r>
+        <w:rPr>
+          <w:rFonts w:ascii="Times New Roman" w:hAnsi="Times New Roman" w:cs="Times New Roman"/>
+          <w:sz w:val="32"/>
+          <w:szCs w:val="32"/>
+        </w:rPr>
+        <w:t>Will add validations before save the data to the table, so that no unexpected error can occur.</w:t>
+      </w:r>
+    </w:p>
+    <w:p>
+      <w:pPr>
+        <w:pStyle w:val="ListParagraph"/>
+        <w:numPr>
+          <w:ilvl w:val="0"/>
+          <w:numId w:val="8"/>
+        </w:numPr>
+        <w:rPr>
+          <w:rFonts w:ascii="Times New Roman" w:hAnsi="Times New Roman" w:cs="Times New Roman"/>
+          <w:sz w:val="32"/>
+          <w:szCs w:val="32"/>
+        </w:rPr>
+      </w:pPr>
+      <w:r>
+        <w:rPr>
+          <w:rFonts w:ascii="Times New Roman" w:hAnsi="Times New Roman" w:cs="Times New Roman"/>
+          <w:sz w:val="32"/>
+          <w:szCs w:val="32"/>
+        </w:rPr>
+        <w:t>Will merge again the remaining changes to the master branch.</w:t>
+      </w:r>
+    </w:p>
+    <w:p>
+      <w:pPr>
+        <w:pStyle w:val="ListParagraph"/>
+        <w:numPr>
+          <w:ilvl w:val="0"/>
+          <w:numId w:val="8"/>
+        </w:numPr>
+        <w:rPr>
+          <w:rFonts w:ascii="Times New Roman" w:hAnsi="Times New Roman" w:cs="Times New Roman"/>
+          <w:sz w:val="32"/>
+          <w:szCs w:val="32"/>
+        </w:rPr>
+      </w:pPr>
+      <w:r>
+        <w:rPr>
+          <w:rFonts w:ascii="Times New Roman" w:hAnsi="Times New Roman" w:cs="Times New Roman"/>
+          <w:sz w:val="32"/>
+          <w:szCs w:val="32"/>
+        </w:rPr>
+        <w:t xml:space="preserve">Will study more about </w:t>
+      </w:r>
+      <w:proofErr w:type="spellStart"/>
+      <w:r>
+        <w:rPr>
+          <w:rFonts w:ascii="Times New Roman" w:hAnsi="Times New Roman" w:cs="Times New Roman"/>
+          <w:sz w:val="32"/>
+          <w:szCs w:val="32"/>
+        </w:rPr>
+        <w:t>SQlite</w:t>
+      </w:r>
+      <w:proofErr w:type="spellEnd"/>
+      <w:r>
+        <w:rPr>
+          <w:rFonts w:ascii="Times New Roman" w:hAnsi="Times New Roman" w:cs="Times New Roman"/>
+          <w:sz w:val="32"/>
+          <w:szCs w:val="32"/>
+        </w:rPr>
+        <w:t xml:space="preserve"> to use this efficiently to our next sprint.</w:t>
+      </w:r>
     </w:p>
     <w:p>
       <w:pPr>
@@ -1393,7 +2141,7 @@
 </file>
 
 <file path=word/endnotes.xml><?xml version="1.0" encoding="utf-8"?>
-<w:endnotes xmlns:wpc="http://schemas.microsoft.com/office/word/2010/wordprocessingCanvas" xmlns:mc="http://schemas.openxmlformats.org/markup-compatibility/2006" xmlns:o="urn:schemas-microsoft-com:office:office" xmlns:r="http://schemas.openxmlformats.org/officeDocument/2006/relationships" xmlns:m="http://schemas.openxmlformats.org/officeDocument/2006/math" xmlns:v="urn:schemas-microsoft-com:vml" xmlns:wp14="http://schemas.microsoft.com/office/word/2010/wordprocessingDrawing" xmlns:wp="http://schemas.openxmlformats.org/drawingml/2006/wordprocessingDrawing" xmlns:w10="urn:schemas-microsoft-com:office:word" xmlns:w="http://schemas.openxmlformats.org/wordprocessingml/2006/main" xmlns:w14="http://schemas.microsoft.com/office/word/2010/wordml" xmlns:w15="http://schemas.microsoft.com/office/word/2012/wordml" xmlns:wpg="http://schemas.microsoft.com/office/word/2010/wordprocessingGroup" xmlns:wpi="http://schemas.microsoft.com/office/word/2010/wordprocessingInk" xmlns:wne="http://schemas.microsoft.com/office/word/2006/wordml" xmlns:wps="http://schemas.microsoft.com/office/word/2010/wordprocessingShape" mc:Ignorable="w14 w15 wp14">
+<w:endnotes xmlns:ve="http://schemas.openxmlformats.org/markup-compatibility/2006" xmlns:o="urn:schemas-microsoft-com:office:office" xmlns:r="http://schemas.openxmlformats.org/officeDocument/2006/relationships" xmlns:m="http://schemas.openxmlformats.org/officeDocument/2006/math" xmlns:v="urn:schemas-microsoft-com:vml" xmlns:wp="http://schemas.openxmlformats.org/drawingml/2006/wordprocessingDrawing" xmlns:w10="urn:schemas-microsoft-com:office:word" xmlns:w="http://schemas.openxmlformats.org/wordprocessingml/2006/main" xmlns:wne="http://schemas.microsoft.com/office/word/2006/wordml">
   <w:endnote w:type="separator" w:id="-1">
     <w:p>
       <w:pPr>
@@ -1418,7 +2166,7 @@
 </file>
 
 <file path=word/footnotes.xml><?xml version="1.0" encoding="utf-8"?>
-<w:footnotes xmlns:wpc="http://schemas.microsoft.com/office/word/2010/wordprocessingCanvas" xmlns:mc="http://schemas.openxmlformats.org/markup-compatibility/2006" xmlns:o="urn:schemas-microsoft-com:office:office" xmlns:r="http://schemas.openxmlformats.org/officeDocument/2006/relationships" xmlns:m="http://schemas.openxmlformats.org/officeDocument/2006/math" xmlns:v="urn:schemas-microsoft-com:vml" xmlns:wp14="http://schemas.microsoft.com/office/word/2010/wordprocessingDrawing" xmlns:wp="http://schemas.openxmlformats.org/drawingml/2006/wordprocessingDrawing" xmlns:w10="urn:schemas-microsoft-com:office:word" xmlns:w="http://schemas.openxmlformats.org/wordprocessingml/2006/main" xmlns:w14="http://schemas.microsoft.com/office/word/2010/wordml" xmlns:w15="http://schemas.microsoft.com/office/word/2012/wordml" xmlns:wpg="http://schemas.microsoft.com/office/word/2010/wordprocessingGroup" xmlns:wpi="http://schemas.microsoft.com/office/word/2010/wordprocessingInk" xmlns:wne="http://schemas.microsoft.com/office/word/2006/wordml" xmlns:wps="http://schemas.microsoft.com/office/word/2010/wordprocessingShape" mc:Ignorable="w14 w15 wp14">
+<w:footnotes xmlns:ve="http://schemas.openxmlformats.org/markup-compatibility/2006" xmlns:o="urn:schemas-microsoft-com:office:office" xmlns:r="http://schemas.openxmlformats.org/officeDocument/2006/relationships" xmlns:m="http://schemas.openxmlformats.org/officeDocument/2006/math" xmlns:v="urn:schemas-microsoft-com:vml" xmlns:wp="http://schemas.openxmlformats.org/drawingml/2006/wordprocessingDrawing" xmlns:w10="urn:schemas-microsoft-com:office:word" xmlns:w="http://schemas.openxmlformats.org/wordprocessingml/2006/main" xmlns:wne="http://schemas.microsoft.com/office/word/2006/wordml">
   <w:footnote w:type="separator" w:id="-1">
     <w:p>
       <w:pPr>
@@ -1443,7 +2191,7 @@
 </file>
 
 <file path=word/numbering.xml><?xml version="1.0" encoding="utf-8"?>
-<w:numbering xmlns:wpc="http://schemas.microsoft.com/office/word/2010/wordprocessingCanvas" xmlns:mc="http://schemas.openxmlformats.org/markup-compatibility/2006" xmlns:o="urn:schemas-microsoft-com:office:office" xmlns:r="http://schemas.openxmlformats.org/officeDocument/2006/relationships" xmlns:m="http://schemas.openxmlformats.org/officeDocument/2006/math" xmlns:v="urn:schemas-microsoft-com:vml" xmlns:wp14="http://schemas.microsoft.com/office/word/2010/wordprocessingDrawing" xmlns:wp="http://schemas.openxmlformats.org/drawingml/2006/wordprocessingDrawing" xmlns:w10="urn:schemas-microsoft-com:office:word" xmlns:w="http://schemas.openxmlformats.org/wordprocessingml/2006/main" xmlns:w14="http://schemas.microsoft.com/office/word/2010/wordml" xmlns:w15="http://schemas.microsoft.com/office/word/2012/wordml" xmlns:wpg="http://schemas.microsoft.com/office/word/2010/wordprocessingGroup" xmlns:wpi="http://schemas.microsoft.com/office/word/2010/wordprocessingInk" xmlns:wne="http://schemas.microsoft.com/office/word/2006/wordml" xmlns:wps="http://schemas.microsoft.com/office/word/2010/wordprocessingShape" mc:Ignorable="w14 w15 wp14">
+<w:numbering xmlns:ve="http://schemas.openxmlformats.org/markup-compatibility/2006" xmlns:o="urn:schemas-microsoft-com:office:office" xmlns:r="http://schemas.openxmlformats.org/officeDocument/2006/relationships" xmlns:m="http://schemas.openxmlformats.org/officeDocument/2006/math" xmlns:v="urn:schemas-microsoft-com:vml" xmlns:wp="http://schemas.openxmlformats.org/drawingml/2006/wordprocessingDrawing" xmlns:w10="urn:schemas-microsoft-com:office:word" xmlns:w="http://schemas.openxmlformats.org/wordprocessingml/2006/main" xmlns:wne="http://schemas.microsoft.com/office/word/2006/wordml">
   <w:abstractNum w:abstractNumId="0">
     <w:nsid w:val="12741B3B"/>
     <w:multiLevelType w:val="hybridMultilevel"/>
@@ -1671,6 +2419,119 @@
     </w:lvl>
   </w:abstractNum>
   <w:abstractNum w:abstractNumId="2">
+    <w:nsid w:val="24EB71A7"/>
+    <w:multiLevelType w:val="hybridMultilevel"/>
+    <w:tmpl w:val="E8DAAEC8"/>
+    <w:lvl w:ilvl="0" w:tplc="04090001">
+      <w:start w:val="1"/>
+      <w:numFmt w:val="bullet"/>
+      <w:lvlText w:val=""/>
+      <w:lvlJc w:val="left"/>
+      <w:pPr>
+        <w:ind w:left="720" w:hanging="360"/>
+      </w:pPr>
+      <w:rPr>
+        <w:rFonts w:ascii="Symbol" w:hAnsi="Symbol" w:hint="default"/>
+      </w:rPr>
+    </w:lvl>
+    <w:lvl w:ilvl="1" w:tplc="04090003" w:tentative="1">
+      <w:start w:val="1"/>
+      <w:numFmt w:val="bullet"/>
+      <w:lvlText w:val="o"/>
+      <w:lvlJc w:val="left"/>
+      <w:pPr>
+        <w:ind w:left="1440" w:hanging="360"/>
+      </w:pPr>
+      <w:rPr>
+        <w:rFonts w:ascii="Courier New" w:hAnsi="Courier New" w:cs="Courier New" w:hint="default"/>
+      </w:rPr>
+    </w:lvl>
+    <w:lvl w:ilvl="2" w:tplc="04090005" w:tentative="1">
+      <w:start w:val="1"/>
+      <w:numFmt w:val="bullet"/>
+      <w:lvlText w:val=""/>
+      <w:lvlJc w:val="left"/>
+      <w:pPr>
+        <w:ind w:left="2160" w:hanging="360"/>
+      </w:pPr>
+      <w:rPr>
+        <w:rFonts w:ascii="Wingdings" w:hAnsi="Wingdings" w:hint="default"/>
+      </w:rPr>
+    </w:lvl>
+    <w:lvl w:ilvl="3" w:tplc="04090001" w:tentative="1">
+      <w:start w:val="1"/>
+      <w:numFmt w:val="bullet"/>
+      <w:lvlText w:val=""/>
+      <w:lvlJc w:val="left"/>
+      <w:pPr>
+        <w:ind w:left="2880" w:hanging="360"/>
+      </w:pPr>
+      <w:rPr>
+        <w:rFonts w:ascii="Symbol" w:hAnsi="Symbol" w:hint="default"/>
+      </w:rPr>
+    </w:lvl>
+    <w:lvl w:ilvl="4" w:tplc="04090003" w:tentative="1">
+      <w:start w:val="1"/>
+      <w:numFmt w:val="bullet"/>
+      <w:lvlText w:val="o"/>
+      <w:lvlJc w:val="left"/>
+      <w:pPr>
+        <w:ind w:left="3600" w:hanging="360"/>
+      </w:pPr>
+      <w:rPr>
+        <w:rFonts w:ascii="Courier New" w:hAnsi="Courier New" w:cs="Courier New" w:hint="default"/>
+      </w:rPr>
+    </w:lvl>
+    <w:lvl w:ilvl="5" w:tplc="04090005" w:tentative="1">
+      <w:start w:val="1"/>
+      <w:numFmt w:val="bullet"/>
+      <w:lvlText w:val=""/>
+      <w:lvlJc w:val="left"/>
+      <w:pPr>
+        <w:ind w:left="4320" w:hanging="360"/>
+      </w:pPr>
+      <w:rPr>
+        <w:rFonts w:ascii="Wingdings" w:hAnsi="Wingdings" w:hint="default"/>
+      </w:rPr>
+    </w:lvl>
+    <w:lvl w:ilvl="6" w:tplc="04090001" w:tentative="1">
+      <w:start w:val="1"/>
+      <w:numFmt w:val="bullet"/>
+      <w:lvlText w:val=""/>
+      <w:lvlJc w:val="left"/>
+      <w:pPr>
+        <w:ind w:left="5040" w:hanging="360"/>
+      </w:pPr>
+      <w:rPr>
+        <w:rFonts w:ascii="Symbol" w:hAnsi="Symbol" w:hint="default"/>
+      </w:rPr>
+    </w:lvl>
+    <w:lvl w:ilvl="7" w:tplc="04090003" w:tentative="1">
+      <w:start w:val="1"/>
+      <w:numFmt w:val="bullet"/>
+      <w:lvlText w:val="o"/>
+      <w:lvlJc w:val="left"/>
+      <w:pPr>
+        <w:ind w:left="5760" w:hanging="360"/>
+      </w:pPr>
+      <w:rPr>
+        <w:rFonts w:ascii="Courier New" w:hAnsi="Courier New" w:cs="Courier New" w:hint="default"/>
+      </w:rPr>
+    </w:lvl>
+    <w:lvl w:ilvl="8" w:tplc="04090005" w:tentative="1">
+      <w:start w:val="1"/>
+      <w:numFmt w:val="bullet"/>
+      <w:lvlText w:val=""/>
+      <w:lvlJc w:val="left"/>
+      <w:pPr>
+        <w:ind w:left="6480" w:hanging="360"/>
+      </w:pPr>
+      <w:rPr>
+        <w:rFonts w:ascii="Wingdings" w:hAnsi="Wingdings" w:hint="default"/>
+      </w:rPr>
+    </w:lvl>
+  </w:abstractNum>
+  <w:abstractNum w:abstractNumId="3">
     <w:nsid w:val="2FD54AE6"/>
     <w:multiLevelType w:val="hybridMultilevel"/>
     <w:tmpl w:val="435ED954"/>
@@ -1783,7 +2644,7 @@
       </w:rPr>
     </w:lvl>
   </w:abstractNum>
-  <w:abstractNum w:abstractNumId="3">
+  <w:abstractNum w:abstractNumId="4">
     <w:nsid w:val="365C34F8"/>
     <w:multiLevelType w:val="hybridMultilevel"/>
     <w:tmpl w:val="922E5988"/>
@@ -1896,7 +2757,7 @@
       </w:rPr>
     </w:lvl>
   </w:abstractNum>
-  <w:abstractNum w:abstractNumId="4">
+  <w:abstractNum w:abstractNumId="5">
     <w:nsid w:val="43E0180D"/>
     <w:multiLevelType w:val="hybridMultilevel"/>
     <w:tmpl w:val="AB7E7B10"/>
@@ -2009,7 +2870,120 @@
       </w:rPr>
     </w:lvl>
   </w:abstractNum>
-  <w:abstractNum w:abstractNumId="5">
+  <w:abstractNum w:abstractNumId="6">
+    <w:nsid w:val="4E500649"/>
+    <w:multiLevelType w:val="hybridMultilevel"/>
+    <w:tmpl w:val="91D4D542"/>
+    <w:lvl w:ilvl="0" w:tplc="04090001">
+      <w:start w:val="1"/>
+      <w:numFmt w:val="bullet"/>
+      <w:lvlText w:val=""/>
+      <w:lvlJc w:val="left"/>
+      <w:pPr>
+        <w:ind w:left="720" w:hanging="360"/>
+      </w:pPr>
+      <w:rPr>
+        <w:rFonts w:ascii="Symbol" w:hAnsi="Symbol" w:hint="default"/>
+      </w:rPr>
+    </w:lvl>
+    <w:lvl w:ilvl="1" w:tplc="04090003" w:tentative="1">
+      <w:start w:val="1"/>
+      <w:numFmt w:val="bullet"/>
+      <w:lvlText w:val="o"/>
+      <w:lvlJc w:val="left"/>
+      <w:pPr>
+        <w:ind w:left="1440" w:hanging="360"/>
+      </w:pPr>
+      <w:rPr>
+        <w:rFonts w:ascii="Courier New" w:hAnsi="Courier New" w:cs="Courier New" w:hint="default"/>
+      </w:rPr>
+    </w:lvl>
+    <w:lvl w:ilvl="2" w:tplc="04090005" w:tentative="1">
+      <w:start w:val="1"/>
+      <w:numFmt w:val="bullet"/>
+      <w:lvlText w:val=""/>
+      <w:lvlJc w:val="left"/>
+      <w:pPr>
+        <w:ind w:left="2160" w:hanging="360"/>
+      </w:pPr>
+      <w:rPr>
+        <w:rFonts w:ascii="Wingdings" w:hAnsi="Wingdings" w:hint="default"/>
+      </w:rPr>
+    </w:lvl>
+    <w:lvl w:ilvl="3" w:tplc="04090001" w:tentative="1">
+      <w:start w:val="1"/>
+      <w:numFmt w:val="bullet"/>
+      <w:lvlText w:val=""/>
+      <w:lvlJc w:val="left"/>
+      <w:pPr>
+        <w:ind w:left="2880" w:hanging="360"/>
+      </w:pPr>
+      <w:rPr>
+        <w:rFonts w:ascii="Symbol" w:hAnsi="Symbol" w:hint="default"/>
+      </w:rPr>
+    </w:lvl>
+    <w:lvl w:ilvl="4" w:tplc="04090003" w:tentative="1">
+      <w:start w:val="1"/>
+      <w:numFmt w:val="bullet"/>
+      <w:lvlText w:val="o"/>
+      <w:lvlJc w:val="left"/>
+      <w:pPr>
+        <w:ind w:left="3600" w:hanging="360"/>
+      </w:pPr>
+      <w:rPr>
+        <w:rFonts w:ascii="Courier New" w:hAnsi="Courier New" w:cs="Courier New" w:hint="default"/>
+      </w:rPr>
+    </w:lvl>
+    <w:lvl w:ilvl="5" w:tplc="04090005" w:tentative="1">
+      <w:start w:val="1"/>
+      <w:numFmt w:val="bullet"/>
+      <w:lvlText w:val=""/>
+      <w:lvlJc w:val="left"/>
+      <w:pPr>
+        <w:ind w:left="4320" w:hanging="360"/>
+      </w:pPr>
+      <w:rPr>
+        <w:rFonts w:ascii="Wingdings" w:hAnsi="Wingdings" w:hint="default"/>
+      </w:rPr>
+    </w:lvl>
+    <w:lvl w:ilvl="6" w:tplc="04090001" w:tentative="1">
+      <w:start w:val="1"/>
+      <w:numFmt w:val="bullet"/>
+      <w:lvlText w:val=""/>
+      <w:lvlJc w:val="left"/>
+      <w:pPr>
+        <w:ind w:left="5040" w:hanging="360"/>
+      </w:pPr>
+      <w:rPr>
+        <w:rFonts w:ascii="Symbol" w:hAnsi="Symbol" w:hint="default"/>
+      </w:rPr>
+    </w:lvl>
+    <w:lvl w:ilvl="7" w:tplc="04090003" w:tentative="1">
+      <w:start w:val="1"/>
+      <w:numFmt w:val="bullet"/>
+      <w:lvlText w:val="o"/>
+      <w:lvlJc w:val="left"/>
+      <w:pPr>
+        <w:ind w:left="5760" w:hanging="360"/>
+      </w:pPr>
+      <w:rPr>
+        <w:rFonts w:ascii="Courier New" w:hAnsi="Courier New" w:cs="Courier New" w:hint="default"/>
+      </w:rPr>
+    </w:lvl>
+    <w:lvl w:ilvl="8" w:tplc="04090005" w:tentative="1">
+      <w:start w:val="1"/>
+      <w:numFmt w:val="bullet"/>
+      <w:lvlText w:val=""/>
+      <w:lvlJc w:val="left"/>
+      <w:pPr>
+        <w:ind w:left="6480" w:hanging="360"/>
+      </w:pPr>
+      <w:rPr>
+        <w:rFonts w:ascii="Wingdings" w:hAnsi="Wingdings" w:hint="default"/>
+      </w:rPr>
+    </w:lvl>
+  </w:abstractNum>
+  <w:abstractNum w:abstractNumId="7">
     <w:nsid w:val="528D29F2"/>
     <w:multiLevelType w:val="hybridMultilevel"/>
     <w:tmpl w:val="5AC479F2"/>
@@ -2122,7 +3096,120 @@
       </w:rPr>
     </w:lvl>
   </w:abstractNum>
-  <w:abstractNum w:abstractNumId="6">
+  <w:abstractNum w:abstractNumId="8">
+    <w:nsid w:val="5D7766E3"/>
+    <w:multiLevelType w:val="hybridMultilevel"/>
+    <w:tmpl w:val="B3F8A01A"/>
+    <w:lvl w:ilvl="0" w:tplc="04090001">
+      <w:start w:val="1"/>
+      <w:numFmt w:val="bullet"/>
+      <w:lvlText w:val=""/>
+      <w:lvlJc w:val="left"/>
+      <w:pPr>
+        <w:ind w:left="720" w:hanging="360"/>
+      </w:pPr>
+      <w:rPr>
+        <w:rFonts w:ascii="Symbol" w:hAnsi="Symbol" w:hint="default"/>
+      </w:rPr>
+    </w:lvl>
+    <w:lvl w:ilvl="1" w:tplc="04090003" w:tentative="1">
+      <w:start w:val="1"/>
+      <w:numFmt w:val="bullet"/>
+      <w:lvlText w:val="o"/>
+      <w:lvlJc w:val="left"/>
+      <w:pPr>
+        <w:ind w:left="1440" w:hanging="360"/>
+      </w:pPr>
+      <w:rPr>
+        <w:rFonts w:ascii="Courier New" w:hAnsi="Courier New" w:cs="Courier New" w:hint="default"/>
+      </w:rPr>
+    </w:lvl>
+    <w:lvl w:ilvl="2" w:tplc="04090005" w:tentative="1">
+      <w:start w:val="1"/>
+      <w:numFmt w:val="bullet"/>
+      <w:lvlText w:val=""/>
+      <w:lvlJc w:val="left"/>
+      <w:pPr>
+        <w:ind w:left="2160" w:hanging="360"/>
+      </w:pPr>
+      <w:rPr>
+        <w:rFonts w:ascii="Wingdings" w:hAnsi="Wingdings" w:hint="default"/>
+      </w:rPr>
+    </w:lvl>
+    <w:lvl w:ilvl="3" w:tplc="04090001" w:tentative="1">
+      <w:start w:val="1"/>
+      <w:numFmt w:val="bullet"/>
+      <w:lvlText w:val=""/>
+      <w:lvlJc w:val="left"/>
+      <w:pPr>
+        <w:ind w:left="2880" w:hanging="360"/>
+      </w:pPr>
+      <w:rPr>
+        <w:rFonts w:ascii="Symbol" w:hAnsi="Symbol" w:hint="default"/>
+      </w:rPr>
+    </w:lvl>
+    <w:lvl w:ilvl="4" w:tplc="04090003" w:tentative="1">
+      <w:start w:val="1"/>
+      <w:numFmt w:val="bullet"/>
+      <w:lvlText w:val="o"/>
+      <w:lvlJc w:val="left"/>
+      <w:pPr>
+        <w:ind w:left="3600" w:hanging="360"/>
+      </w:pPr>
+      <w:rPr>
+        <w:rFonts w:ascii="Courier New" w:hAnsi="Courier New" w:cs="Courier New" w:hint="default"/>
+      </w:rPr>
+    </w:lvl>
+    <w:lvl w:ilvl="5" w:tplc="04090005" w:tentative="1">
+      <w:start w:val="1"/>
+      <w:numFmt w:val="bullet"/>
+      <w:lvlText w:val=""/>
+      <w:lvlJc w:val="left"/>
+      <w:pPr>
+        <w:ind w:left="4320" w:hanging="360"/>
+      </w:pPr>
+      <w:rPr>
+        <w:rFonts w:ascii="Wingdings" w:hAnsi="Wingdings" w:hint="default"/>
+      </w:rPr>
+    </w:lvl>
+    <w:lvl w:ilvl="6" w:tplc="04090001" w:tentative="1">
+      <w:start w:val="1"/>
+      <w:numFmt w:val="bullet"/>
+      <w:lvlText w:val=""/>
+      <w:lvlJc w:val="left"/>
+      <w:pPr>
+        <w:ind w:left="5040" w:hanging="360"/>
+      </w:pPr>
+      <w:rPr>
+        <w:rFonts w:ascii="Symbol" w:hAnsi="Symbol" w:hint="default"/>
+      </w:rPr>
+    </w:lvl>
+    <w:lvl w:ilvl="7" w:tplc="04090003" w:tentative="1">
+      <w:start w:val="1"/>
+      <w:numFmt w:val="bullet"/>
+      <w:lvlText w:val="o"/>
+      <w:lvlJc w:val="left"/>
+      <w:pPr>
+        <w:ind w:left="5760" w:hanging="360"/>
+      </w:pPr>
+      <w:rPr>
+        <w:rFonts w:ascii="Courier New" w:hAnsi="Courier New" w:cs="Courier New" w:hint="default"/>
+      </w:rPr>
+    </w:lvl>
+    <w:lvl w:ilvl="8" w:tplc="04090005" w:tentative="1">
+      <w:start w:val="1"/>
+      <w:numFmt w:val="bullet"/>
+      <w:lvlText w:val=""/>
+      <w:lvlJc w:val="left"/>
+      <w:pPr>
+        <w:ind w:left="6480" w:hanging="360"/>
+      </w:pPr>
+      <w:rPr>
+        <w:rFonts w:ascii="Wingdings" w:hAnsi="Wingdings" w:hint="default"/>
+      </w:rPr>
+    </w:lvl>
+  </w:abstractNum>
+  <w:abstractNum w:abstractNumId="9">
     <w:nsid w:val="5F161753"/>
     <w:multiLevelType w:val="hybridMultilevel"/>
     <w:tmpl w:val="FF7E3F46"/>
@@ -2236,31 +3323,40 @@
     </w:lvl>
   </w:abstractNum>
   <w:num w:numId="1">
-    <w:abstractNumId w:val="3"/>
+    <w:abstractNumId w:val="4"/>
   </w:num>
   <w:num w:numId="2">
     <w:abstractNumId w:val="1"/>
   </w:num>
   <w:num w:numId="3">
-    <w:abstractNumId w:val="5"/>
+    <w:abstractNumId w:val="7"/>
   </w:num>
   <w:num w:numId="4">
     <w:abstractNumId w:val="0"/>
   </w:num>
   <w:num w:numId="5">
-    <w:abstractNumId w:val="4"/>
+    <w:abstractNumId w:val="5"/>
   </w:num>
   <w:num w:numId="6">
+    <w:abstractNumId w:val="9"/>
+  </w:num>
+  <w:num w:numId="7">
+    <w:abstractNumId w:val="3"/>
+  </w:num>
+  <w:num w:numId="8">
+    <w:abstractNumId w:val="2"/>
+  </w:num>
+  <w:num w:numId="9">
     <w:abstractNumId w:val="6"/>
   </w:num>
-  <w:num w:numId="7">
-    <w:abstractNumId w:val="2"/>
+  <w:num w:numId="10">
+    <w:abstractNumId w:val="8"/>
   </w:num>
 </w:numbering>
 </file>
 
 <file path=word/styles.xml><?xml version="1.0" encoding="utf-8"?>
-<w:styles xmlns:mc="http://schemas.openxmlformats.org/markup-compatibility/2006" xmlns:r="http://schemas.openxmlformats.org/officeDocument/2006/relationships" xmlns:w="http://schemas.openxmlformats.org/wordprocessingml/2006/main" xmlns:w14="http://schemas.microsoft.com/office/word/2010/wordml" xmlns:w15="http://schemas.microsoft.com/office/word/2012/wordml" mc:Ignorable="w14 w15">
+<w:styles xmlns:r="http://schemas.openxmlformats.org/officeDocument/2006/relationships" xmlns:w="http://schemas.openxmlformats.org/wordprocessingml/2006/main">
   <w:docDefaults>
     <w:rPrDefault>
       <w:rPr>
@@ -2276,378 +3372,144 @@
       </w:pPr>
     </w:pPrDefault>
   </w:docDefaults>
-  <w:latentStyles w:defLockedState="0" w:defUIPriority="99" w:defSemiHidden="0" w:defUnhideWhenUsed="0" w:defQFormat="0" w:count="371">
-    <w:lsdException w:name="Normal" w:uiPriority="0" w:qFormat="1"/>
-    <w:lsdException w:name="heading 1" w:uiPriority="9" w:qFormat="1"/>
-    <w:lsdException w:name="heading 2" w:semiHidden="1" w:uiPriority="9" w:unhideWhenUsed="1" w:qFormat="1"/>
-    <w:lsdException w:name="heading 3" w:semiHidden="1" w:uiPriority="9" w:unhideWhenUsed="1" w:qFormat="1"/>
-    <w:lsdException w:name="heading 4" w:semiHidden="1" w:uiPriority="9" w:unhideWhenUsed="1" w:qFormat="1"/>
-    <w:lsdException w:name="heading 5" w:semiHidden="1" w:uiPriority="9" w:unhideWhenUsed="1" w:qFormat="1"/>
-    <w:lsdException w:name="heading 6" w:semiHidden="1" w:uiPriority="9" w:unhideWhenUsed="1" w:qFormat="1"/>
-    <w:lsdException w:name="heading 7" w:semiHidden="1" w:uiPriority="9" w:unhideWhenUsed="1" w:qFormat="1"/>
-    <w:lsdException w:name="heading 8" w:semiHidden="1" w:uiPriority="9" w:unhideWhenUsed="1" w:qFormat="1"/>
-    <w:lsdException w:name="heading 9" w:semiHidden="1" w:uiPriority="9" w:unhideWhenUsed="1" w:qFormat="1"/>
-    <w:lsdException w:name="index 1" w:semiHidden="1" w:unhideWhenUsed="1"/>
-    <w:lsdException w:name="index 2" w:semiHidden="1" w:unhideWhenUsed="1"/>
-    <w:lsdException w:name="index 3" w:semiHidden="1" w:unhideWhenUsed="1"/>
-    <w:lsdException w:name="index 4" w:semiHidden="1" w:unhideWhenUsed="1"/>
-    <w:lsdException w:name="index 5" w:semiHidden="1" w:unhideWhenUsed="1"/>
-    <w:lsdException w:name="index 6" w:semiHidden="1" w:unhideWhenUsed="1"/>
-    <w:lsdException w:name="index 7" w:semiHidden="1" w:unhideWhenUsed="1"/>
-    <w:lsdException w:name="index 8" w:semiHidden="1" w:unhideWhenUsed="1"/>
-    <w:lsdException w:name="index 9" w:semiHidden="1" w:unhideWhenUsed="1"/>
-    <w:lsdException w:name="toc 1" w:semiHidden="1" w:uiPriority="39" w:unhideWhenUsed="1"/>
-    <w:lsdException w:name="toc 2" w:semiHidden="1" w:uiPriority="39" w:unhideWhenUsed="1"/>
-    <w:lsdException w:name="toc 3" w:semiHidden="1" w:uiPriority="39" w:unhideWhenUsed="1"/>
-    <w:lsdException w:name="toc 4" w:semiHidden="1" w:uiPriority="39" w:unhideWhenUsed="1"/>
-    <w:lsdException w:name="toc 5" w:semiHidden="1" w:uiPriority="39" w:unhideWhenUsed="1"/>
-    <w:lsdException w:name="toc 6" w:semiHidden="1" w:uiPriority="39" w:unhideWhenUsed="1"/>
-    <w:lsdException w:name="toc 7" w:semiHidden="1" w:uiPriority="39" w:unhideWhenUsed="1"/>
-    <w:lsdException w:name="toc 8" w:semiHidden="1" w:uiPriority="39" w:unhideWhenUsed="1"/>
-    <w:lsdException w:name="toc 9" w:semiHidden="1" w:uiPriority="39" w:unhideWhenUsed="1"/>
-    <w:lsdException w:name="Normal Indent" w:semiHidden="1" w:unhideWhenUsed="1"/>
-    <w:lsdException w:name="footnote text" w:semiHidden="1" w:unhideWhenUsed="1"/>
-    <w:lsdException w:name="annotation text" w:semiHidden="1" w:unhideWhenUsed="1"/>
-    <w:lsdException w:name="header" w:semiHidden="1" w:unhideWhenUsed="1"/>
-    <w:lsdException w:name="footer" w:semiHidden="1" w:unhideWhenUsed="1"/>
-    <w:lsdException w:name="index heading" w:semiHidden="1" w:unhideWhenUsed="1"/>
-    <w:lsdException w:name="caption" w:semiHidden="1" w:uiPriority="35" w:unhideWhenUsed="1" w:qFormat="1"/>
-    <w:lsdException w:name="table of figures" w:semiHidden="1" w:unhideWhenUsed="1"/>
-    <w:lsdException w:name="envelope address" w:semiHidden="1" w:unhideWhenUsed="1"/>
-    <w:lsdException w:name="envelope return" w:semiHidden="1" w:unhideWhenUsed="1"/>
-    <w:lsdException w:name="footnote reference" w:semiHidden="1" w:unhideWhenUsed="1"/>
-    <w:lsdException w:name="annotation reference" w:semiHidden="1" w:unhideWhenUsed="1"/>
-    <w:lsdException w:name="line number" w:semiHidden="1" w:unhideWhenUsed="1"/>
-    <w:lsdException w:name="page number" w:semiHidden="1" w:unhideWhenUsed="1"/>
-    <w:lsdException w:name="endnote reference" w:semiHidden="1" w:unhideWhenUsed="1"/>
-    <w:lsdException w:name="endnote text" w:semiHidden="1" w:unhideWhenUsed="1"/>
-    <w:lsdException w:name="table of authorities" w:semiHidden="1" w:unhideWhenUsed="1"/>
-    <w:lsdException w:name="macro" w:semiHidden="1" w:unhideWhenUsed="1"/>
-    <w:lsdException w:name="toa heading" w:semiHidden="1" w:unhideWhenUsed="1"/>
-    <w:lsdException w:name="List" w:semiHidden="1" w:unhideWhenUsed="1"/>
-    <w:lsdException w:name="List Bullet" w:semiHidden="1" w:unhideWhenUsed="1"/>
-    <w:lsdException w:name="List Number" w:semiHidden="1" w:unhideWhenUsed="1"/>
-    <w:lsdException w:name="List 2" w:semiHidden="1" w:unhideWhenUsed="1"/>
-    <w:lsdException w:name="List 3" w:semiHidden="1" w:unhideWhenUsed="1"/>
-    <w:lsdException w:name="List 4" w:semiHidden="1" w:unhideWhenUsed="1"/>
-    <w:lsdException w:name="List 5" w:semiHidden="1" w:unhideWhenUsed="1"/>
-    <w:lsdException w:name="List Bullet 2" w:semiHidden="1" w:unhideWhenUsed="1"/>
-    <w:lsdException w:name="List Bullet 3" w:semiHidden="1" w:unhideWhenUsed="1"/>
-    <w:lsdException w:name="List Bullet 4" w:semiHidden="1" w:unhideWhenUsed="1"/>
-    <w:lsdException w:name="List Bullet 5" w:semiHidden="1" w:unhideWhenUsed="1"/>
-    <w:lsdException w:name="List Number 2" w:semiHidden="1" w:unhideWhenUsed="1"/>
-    <w:lsdException w:name="List Number 3" w:semiHidden="1" w:unhideWhenUsed="1"/>
-    <w:lsdException w:name="List Number 4" w:semiHidden="1" w:unhideWhenUsed="1"/>
-    <w:lsdException w:name="List Number 5" w:semiHidden="1" w:unhideWhenUsed="1"/>
-    <w:lsdException w:name="Title" w:uiPriority="10" w:qFormat="1"/>
-    <w:lsdException w:name="Closing" w:semiHidden="1" w:unhideWhenUsed="1"/>
-    <w:lsdException w:name="Signature" w:semiHidden="1" w:unhideWhenUsed="1"/>
-    <w:lsdException w:name="Default Paragraph Font" w:semiHidden="1" w:uiPriority="1" w:unhideWhenUsed="1"/>
-    <w:lsdException w:name="Body Text" w:semiHidden="1" w:unhideWhenUsed="1"/>
-    <w:lsdException w:name="Body Text Indent" w:semiHidden="1" w:unhideWhenUsed="1"/>
-    <w:lsdException w:name="List Continue" w:semiHidden="1" w:unhideWhenUsed="1"/>
-    <w:lsdException w:name="List Continue 2" w:semiHidden="1" w:unhideWhenUsed="1"/>
-    <w:lsdException w:name="List Continue 3" w:semiHidden="1" w:unhideWhenUsed="1"/>
-    <w:lsdException w:name="List Continue 4" w:semiHidden="1" w:unhideWhenUsed="1"/>
-    <w:lsdException w:name="List Continue 5" w:semiHidden="1" w:unhideWhenUsed="1"/>
-    <w:lsdException w:name="Message Header" w:semiHidden="1" w:unhideWhenUsed="1"/>
-    <w:lsdException w:name="Subtitle" w:uiPriority="11" w:qFormat="1"/>
-    <w:lsdException w:name="Salutation" w:semiHidden="1" w:unhideWhenUsed="1"/>
-    <w:lsdException w:name="Date" w:semiHidden="1" w:unhideWhenUsed="1"/>
-    <w:lsdException w:name="Body Text First Indent" w:semiHidden="1" w:unhideWhenUsed="1"/>
-    <w:lsdException w:name="Body Text First Indent 2" w:semiHidden="1" w:unhideWhenUsed="1"/>
-    <w:lsdException w:name="Note Heading" w:semiHidden="1" w:unhideWhenUsed="1"/>
-    <w:lsdException w:name="Body Text 2" w:semiHidden="1" w:unhideWhenUsed="1"/>
-    <w:lsdException w:name="Body Text 3" w:semiHidden="1" w:unhideWhenUsed="1"/>
-    <w:lsdException w:name="Body Text Indent 2" w:semiHidden="1" w:unhideWhenUsed="1"/>
-    <w:lsdException w:name="Body Text Indent 3" w:semiHidden="1" w:unhideWhenUsed="1"/>
-    <w:lsdException w:name="Block Text" w:semiHidden="1" w:unhideWhenUsed="1"/>
-    <w:lsdException w:name="Hyperlink" w:semiHidden="1" w:unhideWhenUsed="1"/>
-    <w:lsdException w:name="FollowedHyperlink" w:semiHidden="1" w:unhideWhenUsed="1"/>
-    <w:lsdException w:name="Strong" w:uiPriority="22" w:qFormat="1"/>
-    <w:lsdException w:name="Emphasis" w:uiPriority="20" w:qFormat="1"/>
-    <w:lsdException w:name="Document Map" w:semiHidden="1" w:unhideWhenUsed="1"/>
-    <w:lsdException w:name="Plain Text" w:semiHidden="1" w:unhideWhenUsed="1"/>
-    <w:lsdException w:name="E-mail Signature" w:semiHidden="1" w:unhideWhenUsed="1"/>
-    <w:lsdException w:name="HTML Top of Form" w:semiHidden="1" w:unhideWhenUsed="1"/>
-    <w:lsdException w:name="HTML Bottom of Form" w:semiHidden="1" w:unhideWhenUsed="1"/>
-    <w:lsdException w:name="Normal (Web)" w:semiHidden="1" w:unhideWhenUsed="1"/>
-    <w:lsdException w:name="HTML Acronym" w:semiHidden="1" w:unhideWhenUsed="1"/>
-    <w:lsdException w:name="HTML Address" w:semiHidden="1" w:unhideWhenUsed="1"/>
-    <w:lsdException w:name="HTML Cite" w:semiHidden="1" w:unhideWhenUsed="1"/>
-    <w:lsdException w:name="HTML Code" w:semiHidden="1" w:unhideWhenUsed="1"/>
-    <w:lsdException w:name="HTML Definition" w:semiHidden="1" w:unhideWhenUsed="1"/>
-    <w:lsdException w:name="HTML Keyboard" w:semiHidden="1" w:unhideWhenUsed="1"/>
-    <w:lsdException w:name="HTML Preformatted" w:semiHidden="1" w:unhideWhenUsed="1"/>
-    <w:lsdException w:name="HTML Sample" w:semiHidden="1" w:unhideWhenUsed="1"/>
-    <w:lsdException w:name="HTML Typewriter" w:semiHidden="1" w:unhideWhenUsed="1"/>
-    <w:lsdException w:name="HTML Variable" w:semiHidden="1" w:unhideWhenUsed="1"/>
-    <w:lsdException w:name="Normal Table" w:semiHidden="1" w:unhideWhenUsed="1"/>
-    <w:lsdException w:name="annotation subject" w:semiHidden="1" w:unhideWhenUsed="1"/>
-    <w:lsdException w:name="No List" w:semiHidden="1" w:unhideWhenUsed="1"/>
-    <w:lsdException w:name="Outline List 1" w:semiHidden="1" w:unhideWhenUsed="1"/>
-    <w:lsdException w:name="Outline List 2" w:semiHidden="1" w:unhideWhenUsed="1"/>
-    <w:lsdException w:name="Outline List 3" w:semiHidden="1" w:unhideWhenUsed="1"/>
-    <w:lsdException w:name="Table Simple 1" w:semiHidden="1" w:unhideWhenUsed="1"/>
-    <w:lsdException w:name="Table Simple 2" w:semiHidden="1" w:unhideWhenUsed="1"/>
-    <w:lsdException w:name="Table Simple 3" w:semiHidden="1" w:unhideWhenUsed="1"/>
-    <w:lsdException w:name="Table Classic 1" w:semiHidden="1" w:unhideWhenUsed="1"/>
-    <w:lsdException w:name="Table Classic 2" w:semiHidden="1" w:unhideWhenUsed="1"/>
-    <w:lsdException w:name="Table Classic 3" w:semiHidden="1" w:unhideWhenUsed="1"/>
-    <w:lsdException w:name="Table Classic 4" w:semiHidden="1" w:unhideWhenUsed="1"/>
-    <w:lsdException w:name="Table Colorful 1" w:semiHidden="1" w:unhideWhenUsed="1"/>
-    <w:lsdException w:name="Table Colorful 2" w:semiHidden="1" w:unhideWhenUsed="1"/>
-    <w:lsdException w:name="Table Colorful 3" w:semiHidden="1" w:unhideWhenUsed="1"/>
-    <w:lsdException w:name="Table Columns 1" w:semiHidden="1" w:unhideWhenUsed="1"/>
-    <w:lsdException w:name="Table Columns 2" w:semiHidden="1" w:unhideWhenUsed="1"/>
-    <w:lsdException w:name="Table Columns 3" w:semiHidden="1" w:unhideWhenUsed="1"/>
-    <w:lsdException w:name="Table Columns 4" w:semiHidden="1" w:unhideWhenUsed="1"/>
-    <w:lsdException w:name="Table Columns 5" w:semiHidden="1" w:unhideWhenUsed="1"/>
-    <w:lsdException w:name="Table Grid 1" w:semiHidden="1" w:unhideWhenUsed="1"/>
-    <w:lsdException w:name="Table Grid 2" w:semiHidden="1" w:unhideWhenUsed="1"/>
-    <w:lsdException w:name="Table Grid 3" w:semiHidden="1" w:unhideWhenUsed="1"/>
-    <w:lsdException w:name="Table Grid 4" w:semiHidden="1" w:unhideWhenUsed="1"/>
-    <w:lsdException w:name="Table Grid 5" w:semiHidden="1" w:unhideWhenUsed="1"/>
-    <w:lsdException w:name="Table Grid 6" w:semiHidden="1" w:unhideWhenUsed="1"/>
-    <w:lsdException w:name="Table Grid 7" w:semiHidden="1" w:unhideWhenUsed="1"/>
-    <w:lsdException w:name="Table Grid 8" w:semiHidden="1" w:unhideWhenUsed="1"/>
-    <w:lsdException w:name="Table List 1" w:semiHidden="1" w:unhideWhenUsed="1"/>
-    <w:lsdException w:name="Table List 2" w:semiHidden="1" w:unhideWhenUsed="1"/>
-    <w:lsdException w:name="Table List 3" w:semiHidden="1" w:unhideWhenUsed="1"/>
-    <w:lsdException w:name="Table List 4" w:semiHidden="1" w:unhideWhenUsed="1"/>
-    <w:lsdException w:name="Table List 5" w:semiHidden="1" w:unhideWhenUsed="1"/>
-    <w:lsdException w:name="Table List 6" w:semiHidden="1" w:unhideWhenUsed="1"/>
-    <w:lsdException w:name="Table List 7" w:semiHidden="1" w:unhideWhenUsed="1"/>
-    <w:lsdException w:name="Table List 8" w:semiHidden="1" w:unhideWhenUsed="1"/>
-    <w:lsdException w:name="Table 3D effects 1" w:semiHidden="1" w:unhideWhenUsed="1"/>
-    <w:lsdException w:name="Table 3D effects 2" w:semiHidden="1" w:unhideWhenUsed="1"/>
-    <w:lsdException w:name="Table 3D effects 3" w:semiHidden="1" w:unhideWhenUsed="1"/>
-    <w:lsdException w:name="Table Contemporary" w:semiHidden="1" w:unhideWhenUsed="1"/>
-    <w:lsdException w:name="Table Elegant" w:semiHidden="1" w:unhideWhenUsed="1"/>
-    <w:lsdException w:name="Table Professional" w:semiHidden="1" w:unhideWhenUsed="1"/>
-    <w:lsdException w:name="Table Subtle 1" w:semiHidden="1" w:unhideWhenUsed="1"/>
-    <w:lsdException w:name="Table Subtle 2" w:semiHidden="1" w:unhideWhenUsed="1"/>
-    <w:lsdException w:name="Table Web 1" w:semiHidden="1" w:unhideWhenUsed="1"/>
-    <w:lsdException w:name="Table Web 2" w:semiHidden="1" w:unhideWhenUsed="1"/>
-    <w:lsdException w:name="Table Web 3" w:semiHidden="1" w:unhideWhenUsed="1"/>
-    <w:lsdException w:name="Balloon Text" w:semiHidden="1" w:unhideWhenUsed="1"/>
-    <w:lsdException w:name="Table Grid" w:uiPriority="59"/>
-    <w:lsdException w:name="Table Theme" w:semiHidden="1" w:unhideWhenUsed="1"/>
-    <w:lsdException w:name="Placeholder Text" w:semiHidden="1"/>
-    <w:lsdException w:name="No Spacing" w:uiPriority="1" w:qFormat="1"/>
-    <w:lsdException w:name="Light Shading" w:uiPriority="60"/>
-    <w:lsdException w:name="Light List" w:uiPriority="61"/>
-    <w:lsdException w:name="Light Grid" w:uiPriority="62"/>
-    <w:lsdException w:name="Medium Shading 1" w:uiPriority="63"/>
-    <w:lsdException w:name="Medium Shading 2" w:uiPriority="64"/>
-    <w:lsdException w:name="Medium List 1" w:uiPriority="65"/>
-    <w:lsdException w:name="Medium List 2" w:uiPriority="66"/>
-    <w:lsdException w:name="Medium Grid 1" w:uiPriority="67"/>
-    <w:lsdException w:name="Medium Grid 2" w:uiPriority="68"/>
-    <w:lsdException w:name="Medium Grid 3" w:uiPriority="69"/>
-    <w:lsdException w:name="Dark List" w:uiPriority="70"/>
-    <w:lsdException w:name="Colorful Shading" w:uiPriority="71"/>
-    <w:lsdException w:name="Colorful List" w:uiPriority="72"/>
-    <w:lsdException w:name="Colorful Grid" w:uiPriority="73"/>
-    <w:lsdException w:name="Light Shading Accent 1" w:uiPriority="60"/>
-    <w:lsdException w:name="Light List Accent 1" w:uiPriority="61"/>
-    <w:lsdException w:name="Light Grid Accent 1" w:uiPriority="62"/>
-    <w:lsdException w:name="Medium Shading 1 Accent 1" w:uiPriority="63"/>
-    <w:lsdException w:name="Medium Shading 2 Accent 1" w:uiPriority="64"/>
-    <w:lsdException w:name="Medium List 1 Accent 1" w:uiPriority="65"/>
-    <w:lsdException w:name="Revision" w:semiHidden="1"/>
-    <w:lsdException w:name="List Paragraph" w:uiPriority="34" w:qFormat="1"/>
-    <w:lsdException w:name="Quote" w:uiPriority="29" w:qFormat="1"/>
-    <w:lsdException w:name="Intense Quote" w:uiPriority="30" w:qFormat="1"/>
-    <w:lsdException w:name="Medium List 2 Accent 1" w:uiPriority="66"/>
-    <w:lsdException w:name="Medium Grid 1 Accent 1" w:uiPriority="67"/>
-    <w:lsdException w:name="Medium Grid 2 Accent 1" w:uiPriority="68"/>
-    <w:lsdException w:name="Medium Grid 3 Accent 1" w:uiPriority="69"/>
-    <w:lsdException w:name="Dark List Accent 1" w:uiPriority="70"/>
-    <w:lsdException w:name="Colorful Shading Accent 1" w:uiPriority="71"/>
-    <w:lsdException w:name="Colorful List Accent 1" w:uiPriority="72"/>
-    <w:lsdException w:name="Colorful Grid Accent 1" w:uiPriority="73"/>
-    <w:lsdException w:name="Light Shading Accent 2" w:uiPriority="60"/>
-    <w:lsdException w:name="Light List Accent 2" w:uiPriority="61"/>
-    <w:lsdException w:name="Light Grid Accent 2" w:uiPriority="62"/>
-    <w:lsdException w:name="Medium Shading 1 Accent 2" w:uiPriority="63"/>
-    <w:lsdException w:name="Medium Shading 2 Accent 2" w:uiPriority="64"/>
-    <w:lsdException w:name="Medium List 1 Accent 2" w:uiPriority="65"/>
-    <w:lsdException w:name="Medium List 2 Accent 2" w:uiPriority="66"/>
-    <w:lsdException w:name="Medium Grid 1 Accent 2" w:uiPriority="67"/>
-    <w:lsdException w:name="Medium Grid 2 Accent 2" w:uiPriority="68"/>
-    <w:lsdException w:name="Medium Grid 3 Accent 2" w:uiPriority="69"/>
-    <w:lsdException w:name="Dark List Accent 2" w:uiPriority="70"/>
-    <w:lsdException w:name="Colorful Shading Accent 2" w:uiPriority="71"/>
-    <w:lsdException w:name="Colorful List Accent 2" w:uiPriority="72"/>
-    <w:lsdException w:name="Colorful Grid Accent 2" w:uiPriority="73"/>
-    <w:lsdException w:name="Light Shading Accent 3" w:uiPriority="60"/>
-    <w:lsdException w:name="Light List Accent 3" w:uiPriority="61"/>
-    <w:lsdException w:name="Light Grid Accent 3" w:uiPriority="62"/>
-    <w:lsdException w:name="Medium Shading 1 Accent 3" w:uiPriority="63"/>
-    <w:lsdException w:name="Medium Shading 2 Accent 3" w:uiPriority="64"/>
-    <w:lsdException w:name="Medium List 1 Accent 3" w:uiPriority="65"/>
-    <w:lsdException w:name="Medium List 2 Accent 3" w:uiPriority="66"/>
-    <w:lsdException w:name="Medium Grid 1 Accent 3" w:uiPriority="67"/>
-    <w:lsdException w:name="Medium Grid 2 Accent 3" w:uiPriority="68"/>
-    <w:lsdException w:name="Medium Grid 3 Accent 3" w:uiPriority="69"/>
-    <w:lsdException w:name="Dark List Accent 3" w:uiPriority="70"/>
-    <w:lsdException w:name="Colorful Shading Accent 3" w:uiPriority="71"/>
-    <w:lsdException w:name="Colorful List Accent 3" w:uiPriority="72"/>
-    <w:lsdException w:name="Colorful Grid Accent 3" w:uiPriority="73"/>
-    <w:lsdException w:name="Light Shading Accent 4" w:uiPriority="60"/>
-    <w:lsdException w:name="Light List Accent 4" w:uiPriority="61"/>
-    <w:lsdException w:name="Light Grid Accent 4" w:uiPriority="62"/>
-    <w:lsdException w:name="Medium Shading 1 Accent 4" w:uiPriority="63"/>
-    <w:lsdException w:name="Medium Shading 2 Accent 4" w:uiPriority="64"/>
-    <w:lsdException w:name="Medium List 1 Accent 4" w:uiPriority="65"/>
-    <w:lsdException w:name="Medium List 2 Accent 4" w:uiPriority="66"/>
-    <w:lsdException w:name="Medium Grid 1 Accent 4" w:uiPriority="67"/>
-    <w:lsdException w:name="Medium Grid 2 Accent 4" w:uiPriority="68"/>
-    <w:lsdException w:name="Medium Grid 3 Accent 4" w:uiPriority="69"/>
-    <w:lsdException w:name="Dark List Accent 4" w:uiPriority="70"/>
-    <w:lsdException w:name="Colorful Shading Accent 4" w:uiPriority="71"/>
-    <w:lsdException w:name="Colorful List Accent 4" w:uiPriority="72"/>
-    <w:lsdException w:name="Colorful Grid Accent 4" w:uiPriority="73"/>
-    <w:lsdException w:name="Light Shading Accent 5" w:uiPriority="60"/>
-    <w:lsdException w:name="Light List Accent 5" w:uiPriority="61"/>
-    <w:lsdException w:name="Light Grid Accent 5" w:uiPriority="62"/>
-    <w:lsdException w:name="Medium Shading 1 Accent 5" w:uiPriority="63"/>
-    <w:lsdException w:name="Medium Shading 2 Accent 5" w:uiPriority="64"/>
-    <w:lsdException w:name="Medium List 1 Accent 5" w:uiPriority="65"/>
-    <w:lsdException w:name="Medium List 2 Accent 5" w:uiPriority="66"/>
-    <w:lsdException w:name="Medium Grid 1 Accent 5" w:uiPriority="67"/>
-    <w:lsdException w:name="Medium Grid 2 Accent 5" w:uiPriority="68"/>
-    <w:lsdException w:name="Medium Grid 3 Accent 5" w:uiPriority="69"/>
-    <w:lsdException w:name="Dark List Accent 5" w:uiPriority="70"/>
-    <w:lsdException w:name="Colorful Shading Accent 5" w:uiPriority="71"/>
-    <w:lsdException w:name="Colorful List Accent 5" w:uiPriority="72"/>
-    <w:lsdException w:name="Colorful Grid Accent 5" w:uiPriority="73"/>
-    <w:lsdException w:name="Light Shading Accent 6" w:uiPriority="60"/>
-    <w:lsdException w:name="Light List Accent 6" w:uiPriority="61"/>
-    <w:lsdException w:name="Light Grid Accent 6" w:uiPriority="62"/>
-    <w:lsdException w:name="Medium Shading 1 Accent 6" w:uiPriority="63"/>
-    <w:lsdException w:name="Medium Shading 2 Accent 6" w:uiPriority="64"/>
-    <w:lsdException w:name="Medium List 1 Accent 6" w:uiPriority="65"/>
-    <w:lsdException w:name="Medium List 2 Accent 6" w:uiPriority="66"/>
-    <w:lsdException w:name="Medium Grid 1 Accent 6" w:uiPriority="67"/>
-    <w:lsdException w:name="Medium Grid 2 Accent 6" w:uiPriority="68"/>
-    <w:lsdException w:name="Medium Grid 3 Accent 6" w:uiPriority="69"/>
-    <w:lsdException w:name="Dark List Accent 6" w:uiPriority="70"/>
-    <w:lsdException w:name="Colorful Shading Accent 6" w:uiPriority="71"/>
-    <w:lsdException w:name="Colorful List Accent 6" w:uiPriority="72"/>
-    <w:lsdException w:name="Colorful Grid Accent 6" w:uiPriority="73"/>
-    <w:lsdException w:name="Subtle Emphasis" w:uiPriority="19" w:qFormat="1"/>
-    <w:lsdException w:name="Intense Emphasis" w:uiPriority="21" w:qFormat="1"/>
-    <w:lsdException w:name="Subtle Reference" w:uiPriority="31" w:qFormat="1"/>
-    <w:lsdException w:name="Intense Reference" w:uiPriority="32" w:qFormat="1"/>
-    <w:lsdException w:name="Book Title" w:uiPriority="33" w:qFormat="1"/>
-    <w:lsdException w:name="Bibliography" w:semiHidden="1" w:uiPriority="37" w:unhideWhenUsed="1"/>
-    <w:lsdException w:name="TOC Heading" w:semiHidden="1" w:uiPriority="39" w:unhideWhenUsed="1" w:qFormat="1"/>
-    <w:lsdException w:name="Plain Table 1" w:uiPriority="41"/>
-    <w:lsdException w:name="Plain Table 2" w:uiPriority="42"/>
-    <w:lsdException w:name="Plain Table 3" w:uiPriority="43"/>
-    <w:lsdException w:name="Plain Table 4" w:uiPriority="44"/>
-    <w:lsdException w:name="Plain Table 5" w:uiPriority="45"/>
-    <w:lsdException w:name="Grid Table Light" w:uiPriority="40"/>
-    <w:lsdException w:name="Grid Table 1 Light" w:uiPriority="46"/>
-    <w:lsdException w:name="Grid Table 2" w:uiPriority="47"/>
-    <w:lsdException w:name="Grid Table 3" w:uiPriority="48"/>
-    <w:lsdException w:name="Grid Table 4" w:uiPriority="49"/>
-    <w:lsdException w:name="Grid Table 5 Dark" w:uiPriority="50"/>
-    <w:lsdException w:name="Grid Table 6 Colorful" w:uiPriority="51"/>
-    <w:lsdException w:name="Grid Table 7 Colorful" w:uiPriority="52"/>
-    <w:lsdException w:name="Grid Table 1 Light Accent 1" w:uiPriority="46"/>
-    <w:lsdException w:name="Grid Table 2 Accent 1" w:uiPriority="47"/>
-    <w:lsdException w:name="Grid Table 3 Accent 1" w:uiPriority="48"/>
-    <w:lsdException w:name="Grid Table 4 Accent 1" w:uiPriority="49"/>
-    <w:lsdException w:name="Grid Table 5 Dark Accent 1" w:uiPriority="50"/>
-    <w:lsdException w:name="Grid Table 6 Colorful Accent 1" w:uiPriority="51"/>
-    <w:lsdException w:name="Grid Table 7 Colorful Accent 1" w:uiPriority="52"/>
-    <w:lsdException w:name="Grid Table 1 Light Accent 2" w:uiPriority="46"/>
-    <w:lsdException w:name="Grid Table 2 Accent 2" w:uiPriority="47"/>
-    <w:lsdException w:name="Grid Table 3 Accent 2" w:uiPriority="48"/>
-    <w:lsdException w:name="Grid Table 4 Accent 2" w:uiPriority="49"/>
-    <w:lsdException w:name="Grid Table 5 Dark Accent 2" w:uiPriority="50"/>
-    <w:lsdException w:name="Grid Table 6 Colorful Accent 2" w:uiPriority="51"/>
-    <w:lsdException w:name="Grid Table 7 Colorful Accent 2" w:uiPriority="52"/>
-    <w:lsdException w:name="Grid Table 1 Light Accent 3" w:uiPriority="46"/>
-    <w:lsdException w:name="Grid Table 2 Accent 3" w:uiPriority="47"/>
-    <w:lsdException w:name="Grid Table 3 Accent 3" w:uiPriority="48"/>
-    <w:lsdException w:name="Grid Table 4 Accent 3" w:uiPriority="49"/>
-    <w:lsdException w:name="Grid Table 5 Dark Accent 3" w:uiPriority="50"/>
-    <w:lsdException w:name="Grid Table 6 Colorful Accent 3" w:uiPriority="51"/>
-    <w:lsdException w:name="Grid Table 7 Colorful Accent 3" w:uiPriority="52"/>
-    <w:lsdException w:name="Grid Table 1 Light Accent 4" w:uiPriority="46"/>
-    <w:lsdException w:name="Grid Table 2 Accent 4" w:uiPriority="47"/>
-    <w:lsdException w:name="Grid Table 3 Accent 4" w:uiPriority="48"/>
-    <w:lsdException w:name="Grid Table 4 Accent 4" w:uiPriority="49"/>
-    <w:lsdException w:name="Grid Table 5 Dark Accent 4" w:uiPriority="50"/>
-    <w:lsdException w:name="Grid Table 6 Colorful Accent 4" w:uiPriority="51"/>
-    <w:lsdException w:name="Grid Table 7 Colorful Accent 4" w:uiPriority="52"/>
-    <w:lsdException w:name="Grid Table 1 Light Accent 5" w:uiPriority="46"/>
-    <w:lsdException w:name="Grid Table 2 Accent 5" w:uiPriority="47"/>
-    <w:lsdException w:name="Grid Table 3 Accent 5" w:uiPriority="48"/>
-    <w:lsdException w:name="Grid Table 4 Accent 5" w:uiPriority="49"/>
-    <w:lsdException w:name="Grid Table 5 Dark Accent 5" w:uiPriority="50"/>
-    <w:lsdException w:name="Grid Table 6 Colorful Accent 5" w:uiPriority="51"/>
-    <w:lsdException w:name="Grid Table 7 Colorful Accent 5" w:uiPriority="52"/>
-    <w:lsdException w:name="Grid Table 1 Light Accent 6" w:uiPriority="46"/>
-    <w:lsdException w:name="Grid Table 2 Accent 6" w:uiPriority="47"/>
-    <w:lsdException w:name="Grid Table 3 Accent 6" w:uiPriority="48"/>
-    <w:lsdException w:name="Grid Table 4 Accent 6" w:uiPriority="49"/>
-    <w:lsdException w:name="Grid Table 5 Dark Accent 6" w:uiPriority="50"/>
-    <w:lsdException w:name="Grid Table 6 Colorful Accent 6" w:uiPriority="51"/>
-    <w:lsdException w:name="Grid Table 7 Colorful Accent 6" w:uiPriority="52"/>
-    <w:lsdException w:name="List Table 1 Light" w:uiPriority="46"/>
-    <w:lsdException w:name="List Table 2" w:uiPriority="47"/>
-    <w:lsdException w:name="List Table 3" w:uiPriority="48"/>
-    <w:lsdException w:name="List Table 4" w:uiPriority="49"/>
-    <w:lsdException w:name="List Table 5 Dark" w:uiPriority="50"/>
-    <w:lsdException w:name="List Table 6 Colorful" w:uiPriority="51"/>
-    <w:lsdException w:name="List Table 7 Colorful" w:uiPriority="52"/>
-    <w:lsdException w:name="List Table 1 Light Accent 1" w:uiPriority="46"/>
-    <w:lsdException w:name="List Table 2 Accent 1" w:uiPriority="47"/>
-    <w:lsdException w:name="List Table 3 Accent 1" w:uiPriority="48"/>
-    <w:lsdException w:name="List Table 4 Accent 1" w:uiPriority="49"/>
-    <w:lsdException w:name="List Table 5 Dark Accent 1" w:uiPriority="50"/>
-    <w:lsdException w:name="List Table 6 Colorful Accent 1" w:uiPriority="51"/>
-    <w:lsdException w:name="List Table 7 Colorful Accent 1" w:uiPriority="52"/>
-    <w:lsdException w:name="List Table 1 Light Accent 2" w:uiPriority="46"/>
-    <w:lsdException w:name="List Table 2 Accent 2" w:uiPriority="47"/>
-    <w:lsdException w:name="List Table 3 Accent 2" w:uiPriority="48"/>
-    <w:lsdException w:name="List Table 4 Accent 2" w:uiPriority="49"/>
-    <w:lsdException w:name="List Table 5 Dark Accent 2" w:uiPriority="50"/>
-    <w:lsdException w:name="List Table 6 Colorful Accent 2" w:uiPriority="51"/>
-    <w:lsdException w:name="List Table 7 Colorful Accent 2" w:uiPriority="52"/>
-    <w:lsdException w:name="List Table 1 Light Accent 3" w:uiPriority="46"/>
-    <w:lsdException w:name="List Table 2 Accent 3" w:uiPriority="47"/>
-    <w:lsdException w:name="List Table 3 Accent 3" w:uiPriority="48"/>
-    <w:lsdException w:name="List Table 4 Accent 3" w:uiPriority="49"/>
-    <w:lsdException w:name="List Table 5 Dark Accent 3" w:uiPriority="50"/>
-    <w:lsdException w:name="List Table 6 Colorful Accent 3" w:uiPriority="51"/>
-    <w:lsdException w:name="List Table 7 Colorful Accent 3" w:uiPriority="52"/>
-    <w:lsdException w:name="List Table 1 Light Accent 4" w:uiPriority="46"/>
-    <w:lsdException w:name="List Table 2 Accent 4" w:uiPriority="47"/>
-    <w:lsdException w:name="List Table 3 Accent 4" w:uiPriority="48"/>
-    <w:lsdException w:name="List Table 4 Accent 4" w:uiPriority="49"/>
-    <w:lsdException w:name="List Table 5 Dark Accent 4" w:uiPriority="50"/>
-    <w:lsdException w:name="List Table 6 Colorful Accent 4" w:uiPriority="51"/>
-    <w:lsdException w:name="List Table 7 Colorful Accent 4" w:uiPriority="52"/>
-    <w:lsdException w:name="List Table 1 Light Accent 5" w:uiPriority="46"/>
-    <w:lsdException w:name="List Table 2 Accent 5" w:uiPriority="47"/>
-    <w:lsdException w:name="List Table 3 Accent 5" w:uiPriority="48"/>
-    <w:lsdException w:name="List Table 4 Accent 5" w:uiPriority="49"/>
-    <w:lsdException w:name="List Table 5 Dark Accent 5" w:uiPriority="50"/>
-    <w:lsdException w:name="List Table 6 Colorful Accent 5" w:uiPriority="51"/>
-    <w:lsdException w:name="List Table 7 Colorful Accent 5" w:uiPriority="52"/>
-    <w:lsdException w:name="List Table 1 Light Accent 6" w:uiPriority="46"/>
-    <w:lsdException w:name="List Table 2 Accent 6" w:uiPriority="47"/>
-    <w:lsdException w:name="List Table 3 Accent 6" w:uiPriority="48"/>
-    <w:lsdException w:name="List Table 4 Accent 6" w:uiPriority="49"/>
-    <w:lsdException w:name="List Table 5 Dark Accent 6" w:uiPriority="50"/>
-    <w:lsdException w:name="List Table 6 Colorful Accent 6" w:uiPriority="51"/>
-    <w:lsdException w:name="List Table 7 Colorful Accent 6" w:uiPriority="52"/>
+  <w:latentStyles w:defLockedState="0" w:defUIPriority="99" w:defSemiHidden="1" w:defUnhideWhenUsed="1" w:defQFormat="0" w:count="267">
+    <w:lsdException w:name="Normal" w:semiHidden="0" w:uiPriority="0" w:unhideWhenUsed="0" w:qFormat="1"/>
+    <w:lsdException w:name="heading 1" w:semiHidden="0" w:uiPriority="9" w:unhideWhenUsed="0" w:qFormat="1"/>
+    <w:lsdException w:name="heading 2" w:uiPriority="9" w:qFormat="1"/>
+    <w:lsdException w:name="heading 3" w:uiPriority="9" w:qFormat="1"/>
+    <w:lsdException w:name="heading 4" w:uiPriority="9" w:qFormat="1"/>
+    <w:lsdException w:name="heading 5" w:uiPriority="9" w:qFormat="1"/>
+    <w:lsdException w:name="heading 6" w:uiPriority="9" w:qFormat="1"/>
+    <w:lsdException w:name="heading 7" w:uiPriority="9" w:qFormat="1"/>
+    <w:lsdException w:name="heading 8" w:uiPriority="9" w:qFormat="1"/>
+    <w:lsdException w:name="heading 9" w:uiPriority="9" w:qFormat="1"/>
+    <w:lsdException w:name="toc 1" w:uiPriority="39"/>
+    <w:lsdException w:name="toc 2" w:uiPriority="39"/>
+    <w:lsdException w:name="toc 3" w:uiPriority="39"/>
+    <w:lsdException w:name="toc 4" w:uiPriority="39"/>
+    <w:lsdException w:name="toc 5" w:uiPriority="39"/>
+    <w:lsdException w:name="toc 6" w:uiPriority="39"/>
+    <w:lsdException w:name="toc 7" w:uiPriority="39"/>
+    <w:lsdException w:name="toc 8" w:uiPriority="39"/>
+    <w:lsdException w:name="toc 9" w:uiPriority="39"/>
+    <w:lsdException w:name="caption" w:uiPriority="35" w:qFormat="1"/>
+    <w:lsdException w:name="Title" w:semiHidden="0" w:uiPriority="10" w:unhideWhenUsed="0" w:qFormat="1"/>
+    <w:lsdException w:name="Default Paragraph Font" w:uiPriority="1"/>
+    <w:lsdException w:name="Subtitle" w:semiHidden="0" w:uiPriority="11" w:unhideWhenUsed="0" w:qFormat="1"/>
+    <w:lsdException w:name="Strong" w:semiHidden="0" w:uiPriority="22" w:unhideWhenUsed="0" w:qFormat="1"/>
+    <w:lsdException w:name="Emphasis" w:semiHidden="0" w:uiPriority="20" w:unhideWhenUsed="0" w:qFormat="1"/>
+    <w:lsdException w:name="Table Grid" w:semiHidden="0" w:uiPriority="59" w:unhideWhenUsed="0"/>
+    <w:lsdException w:name="Placeholder Text" w:unhideWhenUsed="0"/>
+    <w:lsdException w:name="No Spacing" w:semiHidden="0" w:uiPriority="1" w:unhideWhenUsed="0" w:qFormat="1"/>
+    <w:lsdException w:name="Light Shading" w:semiHidden="0" w:uiPriority="60" w:unhideWhenUsed="0"/>
+    <w:lsdException w:name="Light List" w:semiHidden="0" w:uiPriority="61" w:unhideWhenUsed="0"/>
+    <w:lsdException w:name="Light Grid" w:semiHidden="0" w:uiPriority="62" w:unhideWhenUsed="0"/>
+    <w:lsdException w:name="Medium Shading 1" w:semiHidden="0" w:uiPriority="63" w:unhideWhenUsed="0"/>
+    <w:lsdException w:name="Medium Shading 2" w:semiHidden="0" w:uiPriority="64" w:unhideWhenUsed="0"/>
+    <w:lsdException w:name="Medium List 1" w:semiHidden="0" w:uiPriority="65" w:unhideWhenUsed="0"/>
+    <w:lsdException w:name="Medium List 2" w:semiHidden="0" w:uiPriority="66" w:unhideWhenUsed="0"/>
+    <w:lsdException w:name="Medium Grid 1" w:semiHidden="0" w:uiPriority="67" w:unhideWhenUsed="0"/>
+    <w:lsdException w:name="Medium Grid 2" w:semiHidden="0" w:uiPriority="68" w:unhideWhenUsed="0"/>
+    <w:lsdException w:name="Medium Grid 3" w:semiHidden="0" w:uiPriority="69" w:unhideWhenUsed="0"/>
+    <w:lsdException w:name="Dark List" w:semiHidden="0" w:uiPriority="70" w:unhideWhenUsed="0"/>
+    <w:lsdException w:name="Colorful Shading" w:semiHidden="0" w:uiPriority="71" w:unhideWhenUsed="0"/>
+    <w:lsdException w:name="Colorful List" w:semiHidden="0" w:uiPriority="72" w:unhideWhenUsed="0"/>
+    <w:lsdException w:name="Colorful Grid" w:semiHidden="0" w:uiPriority="73" w:unhideWhenUsed="0"/>
+    <w:lsdException w:name="Light Shading Accent 1" w:semiHidden="0" w:uiPriority="60" w:unhideWhenUsed="0"/>
+    <w:lsdException w:name="Light List Accent 1" w:semiHidden="0" w:uiPriority="61" w:unhideWhenUsed="0"/>
+    <w:lsdException w:name="Light Grid Accent 1" w:semiHidden="0" w:uiPriority="62" w:unhideWhenUsed="0"/>
+    <w:lsdException w:name="Medium Shading 1 Accent 1" w:semiHidden="0" w:uiPriority="63" w:unhideWhenUsed="0"/>
+    <w:lsdException w:name="Medium Shading 2 Accent 1" w:semiHidden="0" w:uiPriority="64" w:unhideWhenUsed="0"/>
+    <w:lsdException w:name="Medium List 1 Accent 1" w:semiHidden="0" w:uiPriority="65" w:unhideWhenUsed="0"/>
+    <w:lsdException w:name="Revision" w:unhideWhenUsed="0"/>
+    <w:lsdException w:name="List Paragraph" w:semiHidden="0" w:uiPriority="34" w:unhideWhenUsed="0" w:qFormat="1"/>
+    <w:lsdException w:name="Quote" w:semiHidden="0" w:uiPriority="29" w:unhideWhenUsed="0" w:qFormat="1"/>
+    <w:lsdException w:name="Intense Quote" w:semiHidden="0" w:uiPriority="30" w:unhideWhenUsed="0" w:qFormat="1"/>
+    <w:lsdException w:name="Medium List 2 Accent 1" w:semiHidden="0" w:uiPriority="66" w:unhideWhenUsed="0"/>
+    <w:lsdException w:name="Medium Grid 1 Accent 1" w:semiHidden="0" w:uiPriority="67" w:unhideWhenUsed="0"/>
+    <w:lsdException w:name="Medium Grid 2 Accent 1" w:semiHidden="0" w:uiPriority="68" w:unhideWhenUsed="0"/>
+    <w:lsdException w:name="Medium Grid 3 Accent 1" w:semiHidden="0" w:uiPriority="69" w:unhideWhenUsed="0"/>
+    <w:lsdException w:name="Dark List Accent 1" w:semiHidden="0" w:uiPriority="70" w:unhideWhenUsed="0"/>
+    <w:lsdException w:name="Colorful Shading Accent 1" w:semiHidden="0" w:uiPriority="71" w:unhideWhenUsed="0"/>
+    <w:lsdException w:name="Colorful List Accent 1" w:semiHidden="0" w:uiPriority="72" w:unhideWhenUsed="0"/>
+    <w:lsdException w:name="Colorful Grid Accent 1" w:semiHidden="0" w:uiPriority="73" w:unhideWhenUsed="0"/>
+    <w:lsdException w:name="Light Shading Accent 2" w:semiHidden="0" w:uiPriority="60" w:unhideWhenUsed="0"/>
+    <w:lsdException w:name="Light List Accent 2" w:semiHidden="0" w:uiPriority="61" w:unhideWhenUsed="0"/>
+    <w:lsdException w:name="Light Grid Accent 2" w:semiHidden="0" w:uiPriority="62" w:unhideWhenUsed="0"/>
+    <w:lsdException w:name="Medium Shading 1 Accent 2" w:semiHidden="0" w:uiPriority="63" w:unhideWhenUsed="0"/>
+    <w:lsdException w:name="Medium Shading 2 Accent 2" w:semiHidden="0" w:uiPriority="64" w:unhideWhenUsed="0"/>
+    <w:lsdException w:name="Medium List 1 Accent 2" w:semiHidden="0" w:uiPriority="65" w:unhideWhenUsed="0"/>
+    <w:lsdException w:name="Medium List 2 Accent 2" w:semiHidden="0" w:uiPriority="66" w:unhideWhenUsed="0"/>
+    <w:lsdException w:name="Medium Grid 1 Accent 2" w:semiHidden="0" w:uiPriority="67" w:unhideWhenUsed="0"/>
+    <w:lsdException w:name="Medium Grid 2 Accent 2" w:semiHidden="0" w:uiPriority="68" w:unhideWhenUsed="0"/>
+    <w:lsdException w:name="Medium Grid 3 Accent 2" w:semiHidden="0" w:uiPriority="69" w:unhideWhenUsed="0"/>
+    <w:lsdException w:name="Dark List Accent 2" w:semiHidden="0" w:uiPriority="70" w:unhideWhenUsed="0"/>
+    <w:lsdException w:name="Colorful Shading Accent 2" w:semiHidden="0" w:uiPriority="71" w:unhideWhenUsed="0"/>
+    <w:lsdException w:name="Colorful List Accent 2" w:semiHidden="0" w:uiPriority="72" w:unhideWhenUsed="0"/>
+    <w:lsdException w:name="Colorful Grid Accent 2" w:semiHidden="0" w:uiPriority="73" w:unhideWhenUsed="0"/>
+    <w:lsdException w:name="Light Shading Accent 3" w:semiHidden="0" w:uiPriority="60" w:unhideWhenUsed="0"/>
+    <w:lsdException w:name="Light List Accent 3" w:semiHidden="0" w:uiPriority="61" w:unhideWhenUsed="0"/>
+    <w:lsdException w:name="Light Grid Accent 3" w:semiHidden="0" w:uiPriority="62" w:unhideWhenUsed="0"/>
+    <w:lsdException w:name="Medium Shading 1 Accent 3" w:semiHidden="0" w:uiPriority="63" w:unhideWhenUsed="0"/>
+    <w:lsdException w:name="Medium Shading 2 Accent 3" w:semiHidden="0" w:uiPriority="64" w:unhideWhenUsed="0"/>
+    <w:lsdException w:name="Medium List 1 Accent 3" w:semiHidden="0" w:uiPriority="65" w:unhideWhenUsed="0"/>
+    <w:lsdException w:name="Medium List 2 Accent 3" w:semiHidden="0" w:uiPriority="66" w:unhideWhenUsed="0"/>
+    <w:lsdException w:name="Medium Grid 1 Accent 3" w:semiHidden="0" w:uiPriority="67" w:unhideWhenUsed="0"/>
+    <w:lsdException w:name="Medium Grid 2 Accent 3" w:semiHidden="0" w:uiPriority="68" w:unhideWhenUsed="0"/>
+    <w:lsdException w:name="Medium Grid 3 Accent 3" w:semiHidden="0" w:uiPriority="69" w:unhideWhenUsed="0"/>
+    <w:lsdException w:name="Dark List Accent 3" w:semiHidden="0" w:uiPriority="70" w:unhideWhenUsed="0"/>
+    <w:lsdException w:name="Colorful Shading Accent 3" w:semiHidden="0" w:uiPriority="71" w:unhideWhenUsed="0"/>
+    <w:lsdException w:name="Colorful List Accent 3" w:semiHidden="0" w:uiPriority="72" w:unhideWhenUsed="0"/>
+    <w:lsdException w:name="Colorful Grid Accent 3" w:semiHidden="0" w:uiPriority="73" w:unhideWhenUsed="0"/>
+    <w:lsdException w:name="Light Shading Accent 4" w:semiHidden="0" w:uiPriority="60" w:unhideWhenUsed="0"/>
+    <w:lsdException w:name="Light List Accent 4" w:semiHidden="0" w:uiPriority="61" w:unhideWhenUsed="0"/>
+    <w:lsdException w:name="Light Grid Accent 4" w:semiHidden="0" w:uiPriority="62" w:unhideWhenUsed="0"/>
+    <w:lsdException w:name="Medium Shading 1 Accent 4" w:semiHidden="0" w:uiPriority="63" w:unhideWhenUsed="0"/>
+    <w:lsdException w:name="Medium Shading 2 Accent 4" w:semiHidden="0" w:uiPriority="64" w:unhideWhenUsed="0"/>
+    <w:lsdException w:name="Medium List 1 Accent 4" w:semiHidden="0" w:uiPriority="65" w:unhideWhenUsed="0"/>
+    <w:lsdException w:name="Medium List 2 Accent 4" w:semiHidden="0" w:uiPriority="66" w:unhideWhenUsed="0"/>
+    <w:lsdException w:name="Medium Grid 1 Accent 4" w:semiHidden="0" w:uiPriority="67" w:unhideWhenUsed="0"/>
+    <w:lsdException w:name="Medium Grid 2 Accent 4" w:semiHidden="0" w:uiPriority="68" w:unhideWhenUsed="0"/>
+    <w:lsdException w:name="Medium Grid 3 Accent 4" w:semiHidden="0" w:uiPriority="69" w:unhideWhenUsed="0"/>
+    <w:lsdException w:name="Dark List Accent 4" w:semiHidden="0" w:uiPriority="70" w:unhideWhenUsed="0"/>
+    <w:lsdException w:name="Colorful Shading Accent 4" w:semiHidden="0" w:uiPriority="71" w:unhideWhenUsed="0"/>
+    <w:lsdException w:name="Colorful List Accent 4" w:semiHidden="0" w:uiPriority="72" w:unhideWhenUsed="0"/>
+    <w:lsdException w:name="Colorful Grid Accent 4" w:semiHidden="0" w:uiPriority="73" w:unhideWhenUsed="0"/>
+    <w:lsdException w:name="Light Shading Accent 5" w:semiHidden="0" w:uiPriority="60" w:unhideWhenUsed="0"/>
+    <w:lsdException w:name="Light List Accent 5" w:semiHidden="0" w:uiPriority="61" w:unhideWhenUsed="0"/>
+    <w:lsdException w:name="Light Grid Accent 5" w:semiHidden="0" w:uiPriority="62" w:unhideWhenUsed="0"/>
+    <w:lsdException w:name="Medium Shading 1 Accent 5" w:semiHidden="0" w:uiPriority="63" w:unhideWhenUsed="0"/>
+    <w:lsdException w:name="Medium Shading 2 Accent 5" w:semiHidden="0" w:uiPriority="64" w:unhideWhenUsed="0"/>
+    <w:lsdException w:name="Medium List 1 Accent 5" w:semiHidden="0" w:uiPriority="65" w:unhideWhenUsed="0"/>
+    <w:lsdException w:name="Medium List 2 Accent 5" w:semiHidden="0" w:uiPriority="66" w:unhideWhenUsed="0"/>
+    <w:lsdException w:name="Medium Grid 1 Accent 5" w:semiHidden="0" w:uiPriority="67" w:unhideWhenUsed="0"/>
+    <w:lsdException w:name="Medium Grid 2 Accent 5" w:semiHidden="0" w:uiPriority="68" w:unhideWhenUsed="0"/>
+    <w:lsdException w:name="Medium Grid 3 Accent 5" w:semiHidden="0" w:uiPriority="69" w:unhideWhenUsed="0"/>
+    <w:lsdException w:name="Dark List Accent 5" w:semiHidden="0" w:uiPriority="70" w:unhideWhenUsed="0"/>
+    <w:lsdException w:name="Colorful Shading Accent 5" w:semiHidden="0" w:uiPriority="71" w:unhideWhenUsed="0"/>
+    <w:lsdException w:name="Colorful List Accent 5" w:semiHidden="0" w:uiPriority="72" w:unhideWhenUsed="0"/>
+    <w:lsdException w:name="Colorful Grid Accent 5" w:semiHidden="0" w:uiPriority="73" w:unhideWhenUsed="0"/>
+    <w:lsdException w:name="Light Shading Accent 6" w:semiHidden="0" w:uiPriority="60" w:unhideWhenUsed="0"/>
+    <w:lsdException w:name="Light List Accent 6" w:semiHidden="0" w:uiPriority="61" w:unhideWhenUsed="0"/>
+    <w:lsdException w:name="Light Grid Accent 6" w:semiHidden="0" w:uiPriority="62" w:unhideWhenUsed="0"/>
+    <w:lsdException w:name="Medium Shading 1 Accent 6" w:semiHidden="0" w:uiPriority="63" w:unhideWhenUsed="0"/>
+    <w:lsdException w:name="Medium Shading 2 Accent 6" w:semiHidden="0" w:uiPriority="64" w:unhideWhenUsed="0"/>
+    <w:lsdException w:name="Medium List 1 Accent 6" w:semiHidden="0" w:uiPriority="65" w:unhideWhenUsed="0"/>
+    <w:lsdException w:name="Medium List 2 Accent 6" w:semiHidden="0" w:uiPriority="66" w:unhideWhenUsed="0"/>
+    <w:lsdException w:name="Medium Grid 1 Accent 6" w:semiHidden="0" w:uiPriority="67" w:unhideWhenUsed="0"/>
+    <w:lsdException w:name="Medium Grid 2 Accent 6" w:semiHidden="0" w:uiPriority="68" w:unhideWhenUsed="0"/>
+    <w:lsdException w:name="Medium Grid 3 Accent 6" w:semiHidden="0" w:uiPriority="69" w:unhideWhenUsed="0"/>
+    <w:lsdException w:name="Dark List Accent 6" w:semiHidden="0" w:uiPriority="70" w:unhideWhenUsed="0"/>
+    <w:lsdException w:name="Colorful Shading Accent 6" w:semiHidden="0" w:uiPriority="71" w:unhideWhenUsed="0"/>
+    <w:lsdException w:name="Colorful List Accent 6" w:semiHidden="0" w:uiPriority="72" w:unhideWhenUsed="0"/>
+    <w:lsdException w:name="Colorful Grid Accent 6" w:semiHidden="0" w:uiPriority="73" w:unhideWhenUsed="0"/>
+    <w:lsdException w:name="Subtle Emphasis" w:semiHidden="0" w:uiPriority="19" w:unhideWhenUsed="0" w:qFormat="1"/>
+    <w:lsdException w:name="Intense Emphasis" w:semiHidden="0" w:uiPriority="21" w:unhideWhenUsed="0" w:qFormat="1"/>
+    <w:lsdException w:name="Subtle Reference" w:semiHidden="0" w:uiPriority="31" w:unhideWhenUsed="0" w:qFormat="1"/>
+    <w:lsdException w:name="Intense Reference" w:semiHidden="0" w:uiPriority="32" w:unhideWhenUsed="0" w:qFormat="1"/>
+    <w:lsdException w:name="Book Title" w:semiHidden="0" w:uiPriority="33" w:unhideWhenUsed="0" w:qFormat="1"/>
+    <w:lsdException w:name="Bibliography" w:uiPriority="37"/>
+    <w:lsdException w:name="TOC Heading" w:uiPriority="39" w:qFormat="1"/>
   </w:latentStyles>
   <w:style w:type="paragraph" w:default="1" w:styleId="Normal">
     <w:name w:val="Normal"/>
@@ -2665,6 +3527,7 @@
     <w:uiPriority w:val="99"/>
     <w:semiHidden/>
     <w:unhideWhenUsed/>
+    <w:qFormat/>
     <w:tblPr>
       <w:tblInd w:w="0" w:type="dxa"/>
       <w:tblCellMar>

</xml_diff>

<commit_message>
added my contribution in scrum meeting2
</commit_message>
<xml_diff>
--- a/Daily_scrum_meeting_2.docx
+++ b/Daily_scrum_meeting_2.docx
@@ -1,6 +1,6 @@
 
 <file path=word/document.xml><?xml version="1.0" encoding="utf-8"?>
-<w:document xmlns:ve="http://schemas.openxmlformats.org/markup-compatibility/2006" xmlns:o="urn:schemas-microsoft-com:office:office" xmlns:r="http://schemas.openxmlformats.org/officeDocument/2006/relationships" xmlns:m="http://schemas.openxmlformats.org/officeDocument/2006/math" xmlns:v="urn:schemas-microsoft-com:vml" xmlns:wp="http://schemas.openxmlformats.org/drawingml/2006/wordprocessingDrawing" xmlns:w10="urn:schemas-microsoft-com:office:word" xmlns:w="http://schemas.openxmlformats.org/wordprocessingml/2006/main" xmlns:wne="http://schemas.microsoft.com/office/word/2006/wordml">
+<w:document xmlns:wpc="http://schemas.microsoft.com/office/word/2010/wordprocessingCanvas" xmlns:mc="http://schemas.openxmlformats.org/markup-compatibility/2006" xmlns:o="urn:schemas-microsoft-com:office:office" xmlns:r="http://schemas.openxmlformats.org/officeDocument/2006/relationships" xmlns:m="http://schemas.openxmlformats.org/officeDocument/2006/math" xmlns:v="urn:schemas-microsoft-com:vml" xmlns:wp14="http://schemas.microsoft.com/office/word/2010/wordprocessingDrawing" xmlns:wp="http://schemas.openxmlformats.org/drawingml/2006/wordprocessingDrawing" xmlns:w10="urn:schemas-microsoft-com:office:word" xmlns:w="http://schemas.openxmlformats.org/wordprocessingml/2006/main" xmlns:w14="http://schemas.microsoft.com/office/word/2010/wordml" xmlns:w15="http://schemas.microsoft.com/office/word/2012/wordml" xmlns:wpg="http://schemas.microsoft.com/office/word/2010/wordprocessingGroup" xmlns:wpi="http://schemas.microsoft.com/office/word/2010/wordprocessingInk" xmlns:wne="http://schemas.microsoft.com/office/word/2006/wordml" xmlns:wps="http://schemas.microsoft.com/office/word/2010/wordprocessingShape" mc:Ignorable="w14 w15 wp14">
   <w:body>
     <w:p>
       <w:pPr>
@@ -937,6 +937,432 @@
       </w:pPr>
     </w:p>
     <w:p/>
+    <w:p>
+      <w:pPr>
+        <w:pStyle w:val="NoSpacing"/>
+        <w:rPr>
+          <w:rFonts w:ascii="Times New Roman" w:hAnsi="Times New Roman" w:cs="Times New Roman"/>
+          <w:sz w:val="32"/>
+          <w:szCs w:val="32"/>
+        </w:rPr>
+      </w:pPr>
+      <w:r>
+        <w:rPr>
+          <w:rFonts w:ascii="Times New Roman" w:hAnsi="Times New Roman" w:cs="Times New Roman"/>
+          <w:b/>
+          <w:sz w:val="32"/>
+          <w:szCs w:val="32"/>
+        </w:rPr>
+        <w:lastRenderedPageBreak/>
+        <w:t>Member:</w:t>
+      </w:r>
+      <w:r>
+        <w:rPr>
+          <w:rFonts w:ascii="Times New Roman" w:hAnsi="Times New Roman" w:cs="Times New Roman"/>
+          <w:sz w:val="32"/>
+          <w:szCs w:val="32"/>
+        </w:rPr>
+        <w:t xml:space="preserve"> Md.Habibur Rahman</w:t>
+      </w:r>
+    </w:p>
+    <w:p>
+      <w:pPr>
+        <w:pStyle w:val="NoSpacing"/>
+        <w:rPr>
+          <w:rFonts w:ascii="Times New Roman" w:hAnsi="Times New Roman" w:cs="Times New Roman"/>
+          <w:sz w:val="32"/>
+          <w:szCs w:val="32"/>
+        </w:rPr>
+      </w:pPr>
+      <w:r>
+        <w:rPr>
+          <w:rFonts w:ascii="Times New Roman" w:hAnsi="Times New Roman" w:cs="Times New Roman"/>
+          <w:b/>
+          <w:sz w:val="32"/>
+          <w:szCs w:val="32"/>
+        </w:rPr>
+        <w:t>Roll:</w:t>
+      </w:r>
+      <w:r>
+        <w:rPr>
+          <w:rFonts w:ascii="Times New Roman" w:hAnsi="Times New Roman" w:cs="Times New Roman"/>
+          <w:sz w:val="32"/>
+          <w:szCs w:val="32"/>
+        </w:rPr>
+        <w:t xml:space="preserve"> 40</w:t>
+      </w:r>
+    </w:p>
+    <w:p>
+      <w:pPr>
+        <w:pStyle w:val="NoSpacing"/>
+        <w:rPr>
+          <w:rFonts w:ascii="Times New Roman" w:hAnsi="Times New Roman" w:cs="Times New Roman"/>
+          <w:sz w:val="32"/>
+          <w:szCs w:val="32"/>
+        </w:rPr>
+      </w:pPr>
+    </w:p>
+    <w:p>
+      <w:pPr>
+        <w:pStyle w:val="NoSpacing"/>
+        <w:rPr>
+          <w:rFonts w:ascii="Times New Roman" w:hAnsi="Times New Roman" w:cs="Times New Roman"/>
+          <w:b/>
+          <w:sz w:val="32"/>
+          <w:szCs w:val="32"/>
+          <w:u w:val="thick"/>
+        </w:rPr>
+      </w:pPr>
+      <w:r>
+        <w:rPr>
+          <w:rFonts w:ascii="Times New Roman" w:hAnsi="Times New Roman" w:cs="Times New Roman"/>
+          <w:b/>
+          <w:sz w:val="32"/>
+          <w:szCs w:val="32"/>
+          <w:u w:val="thick"/>
+        </w:rPr>
+        <w:t xml:space="preserve">What I did: </w:t>
+      </w:r>
+    </w:p>
+    <w:p>
+      <w:pPr>
+        <w:pStyle w:val="NoSpacing"/>
+        <w:numPr>
+          <w:ilvl w:val="0"/>
+          <w:numId w:val="3"/>
+        </w:numPr>
+        <w:rPr>
+          <w:rFonts w:ascii="Times New Roman" w:hAnsi="Times New Roman" w:cs="Times New Roman"/>
+          <w:sz w:val="32"/>
+          <w:szCs w:val="32"/>
+        </w:rPr>
+      </w:pPr>
+      <w:r>
+        <w:rPr>
+          <w:rFonts w:ascii="Times New Roman" w:hAnsi="Times New Roman" w:cs="Times New Roman"/>
+          <w:sz w:val="32"/>
+          <w:szCs w:val="32"/>
+        </w:rPr>
+        <w:t>fixed</w:t>
+      </w:r>
+      <w:r>
+        <w:rPr>
+          <w:rFonts w:ascii="Times New Roman" w:hAnsi="Times New Roman" w:cs="Times New Roman"/>
+          <w:sz w:val="32"/>
+          <w:szCs w:val="32"/>
+        </w:rPr>
+        <w:t xml:space="preserve"> bugs in my add book section </w:t>
+      </w:r>
+    </w:p>
+    <w:p>
+      <w:pPr>
+        <w:pStyle w:val="NoSpacing"/>
+        <w:numPr>
+          <w:ilvl w:val="0"/>
+          <w:numId w:val="1"/>
+        </w:numPr>
+        <w:rPr>
+          <w:rFonts w:ascii="Times New Roman" w:hAnsi="Times New Roman" w:cs="Times New Roman"/>
+          <w:sz w:val="32"/>
+          <w:szCs w:val="32"/>
+        </w:rPr>
+      </w:pPr>
+      <w:r>
+        <w:rPr>
+          <w:rFonts w:ascii="Times New Roman" w:hAnsi="Times New Roman" w:cs="Times New Roman"/>
+          <w:sz w:val="32"/>
+          <w:szCs w:val="32"/>
+        </w:rPr>
+        <w:t>Updated</w:t>
+      </w:r>
+      <w:r>
+        <w:rPr>
+          <w:rFonts w:ascii="Times New Roman" w:hAnsi="Times New Roman" w:cs="Times New Roman"/>
+          <w:sz w:val="32"/>
+          <w:szCs w:val="32"/>
+        </w:rPr>
+        <w:t xml:space="preserve"> UI section</w:t>
+      </w:r>
+      <w:bookmarkStart w:id="0" w:name="_GoBack"/>
+      <w:bookmarkEnd w:id="0"/>
+    </w:p>
+    <w:p>
+      <w:pPr>
+        <w:pStyle w:val="NoSpacing"/>
+        <w:numPr>
+          <w:ilvl w:val="0"/>
+          <w:numId w:val="1"/>
+        </w:numPr>
+        <w:rPr>
+          <w:rFonts w:ascii="Times New Roman" w:hAnsi="Times New Roman" w:cs="Times New Roman"/>
+          <w:sz w:val="32"/>
+          <w:szCs w:val="32"/>
+        </w:rPr>
+      </w:pPr>
+      <w:r>
+        <w:rPr>
+          <w:rFonts w:ascii="Times New Roman" w:hAnsi="Times New Roman" w:cs="Times New Roman"/>
+          <w:sz w:val="32"/>
+          <w:szCs w:val="32"/>
+        </w:rPr>
+        <w:t xml:space="preserve"> </w:t>
+      </w:r>
+      <w:r>
+        <w:rPr>
+          <w:rFonts w:ascii="Times New Roman" w:hAnsi="Times New Roman" w:cs="Times New Roman"/>
+          <w:sz w:val="32"/>
+          <w:szCs w:val="32"/>
+        </w:rPr>
+        <w:t>Pushed the updated code into my branch.</w:t>
+      </w:r>
+    </w:p>
+    <w:p>
+      <w:pPr>
+        <w:pStyle w:val="NoSpacing"/>
+        <w:numPr>
+          <w:ilvl w:val="0"/>
+          <w:numId w:val="1"/>
+        </w:numPr>
+        <w:rPr>
+          <w:rFonts w:ascii="Times New Roman" w:hAnsi="Times New Roman" w:cs="Times New Roman"/>
+          <w:sz w:val="32"/>
+          <w:szCs w:val="32"/>
+        </w:rPr>
+      </w:pPr>
+      <w:r>
+        <w:rPr>
+          <w:rFonts w:ascii="Times New Roman" w:hAnsi="Times New Roman" w:cs="Times New Roman"/>
+          <w:sz w:val="32"/>
+          <w:szCs w:val="32"/>
+        </w:rPr>
+        <w:t>Successfully merged the updated code into master branch.</w:t>
+      </w:r>
+    </w:p>
+    <w:p>
+      <w:pPr>
+        <w:pStyle w:val="NoSpacing"/>
+        <w:rPr>
+          <w:rFonts w:ascii="Times New Roman" w:hAnsi="Times New Roman" w:cs="Times New Roman"/>
+          <w:sz w:val="32"/>
+          <w:szCs w:val="32"/>
+        </w:rPr>
+      </w:pPr>
+    </w:p>
+    <w:p>
+      <w:pPr>
+        <w:pStyle w:val="NoSpacing"/>
+        <w:rPr>
+          <w:rFonts w:ascii="Times New Roman" w:hAnsi="Times New Roman" w:cs="Times New Roman"/>
+          <w:b/>
+          <w:sz w:val="32"/>
+          <w:szCs w:val="32"/>
+          <w:u w:val="thick"/>
+        </w:rPr>
+      </w:pPr>
+      <w:r>
+        <w:rPr>
+          <w:rFonts w:ascii="Times New Roman" w:hAnsi="Times New Roman" w:cs="Times New Roman"/>
+          <w:b/>
+          <w:sz w:val="32"/>
+          <w:szCs w:val="32"/>
+          <w:u w:val="thick"/>
+        </w:rPr>
+        <w:t>What Problems I had Faced:</w:t>
+      </w:r>
+    </w:p>
+    <w:p>
+      <w:pPr>
+        <w:pStyle w:val="ListParagraph"/>
+        <w:numPr>
+          <w:ilvl w:val="0"/>
+          <w:numId w:val="7"/>
+        </w:numPr>
+        <w:rPr>
+          <w:rFonts w:ascii="Times New Roman" w:hAnsi="Times New Roman" w:cs="Times New Roman"/>
+          <w:sz w:val="32"/>
+          <w:szCs w:val="32"/>
+        </w:rPr>
+      </w:pPr>
+      <w:r>
+        <w:rPr>
+          <w:rFonts w:ascii="Times New Roman" w:hAnsi="Times New Roman" w:cs="Times New Roman"/>
+          <w:sz w:val="32"/>
+          <w:szCs w:val="32"/>
+        </w:rPr>
+        <w:t>I faced difficulties when I tried to update the sqlite databases</w:t>
+      </w:r>
+    </w:p>
+    <w:p>
+      <w:pPr>
+        <w:pStyle w:val="ListParagraph"/>
+        <w:numPr>
+          <w:ilvl w:val="0"/>
+          <w:numId w:val="7"/>
+        </w:numPr>
+        <w:rPr>
+          <w:rFonts w:ascii="Times New Roman" w:hAnsi="Times New Roman" w:cs="Times New Roman"/>
+          <w:sz w:val="32"/>
+          <w:szCs w:val="32"/>
+        </w:rPr>
+      </w:pPr>
+      <w:r>
+        <w:rPr>
+          <w:rFonts w:ascii="Times New Roman" w:hAnsi="Times New Roman" w:cs="Times New Roman"/>
+          <w:sz w:val="32"/>
+          <w:szCs w:val="32"/>
+        </w:rPr>
+        <w:t>Faced some issues when I tried to merge the code into github</w:t>
+      </w:r>
+    </w:p>
+    <w:p>
+      <w:pPr>
+        <w:rPr>
+          <w:rFonts w:ascii="Times New Roman" w:hAnsi="Times New Roman" w:cs="Times New Roman"/>
+          <w:b/>
+          <w:sz w:val="32"/>
+          <w:szCs w:val="32"/>
+          <w:u w:val="thick"/>
+        </w:rPr>
+      </w:pPr>
+      <w:r>
+        <w:rPr>
+          <w:rFonts w:ascii="Times New Roman" w:hAnsi="Times New Roman" w:cs="Times New Roman"/>
+          <w:b/>
+          <w:sz w:val="32"/>
+          <w:szCs w:val="32"/>
+          <w:u w:val="thick"/>
+        </w:rPr>
+        <w:t>What I will do:</w:t>
+      </w:r>
+    </w:p>
+    <w:p>
+      <w:pPr>
+        <w:pStyle w:val="ListParagraph"/>
+        <w:numPr>
+          <w:ilvl w:val="0"/>
+          <w:numId w:val="3"/>
+        </w:numPr>
+        <w:rPr>
+          <w:rFonts w:ascii="Times New Roman" w:hAnsi="Times New Roman" w:cs="Times New Roman"/>
+          <w:sz w:val="32"/>
+          <w:szCs w:val="32"/>
+        </w:rPr>
+      </w:pPr>
+      <w:r>
+        <w:rPr>
+          <w:rFonts w:ascii="Times New Roman" w:hAnsi="Times New Roman" w:cs="Times New Roman"/>
+          <w:sz w:val="32"/>
+          <w:szCs w:val="32"/>
+        </w:rPr>
+        <w:t xml:space="preserve">I will finish </w:t>
+      </w:r>
+      <w:r>
+        <w:rPr>
+          <w:rFonts w:ascii="Times New Roman" w:hAnsi="Times New Roman" w:cs="Times New Roman"/>
+          <w:sz w:val="32"/>
+          <w:szCs w:val="32"/>
+        </w:rPr>
+        <w:t>coding my rest of the section and update the UI</w:t>
+      </w:r>
+    </w:p>
+    <w:p>
+      <w:pPr>
+        <w:pStyle w:val="ListParagraph"/>
+        <w:numPr>
+          <w:ilvl w:val="0"/>
+          <w:numId w:val="3"/>
+        </w:numPr>
+        <w:rPr>
+          <w:rFonts w:ascii="Times New Roman" w:hAnsi="Times New Roman" w:cs="Times New Roman"/>
+          <w:sz w:val="32"/>
+          <w:szCs w:val="32"/>
+        </w:rPr>
+      </w:pPr>
+      <w:r>
+        <w:rPr>
+          <w:rFonts w:ascii="Times New Roman" w:hAnsi="Times New Roman" w:cs="Times New Roman"/>
+          <w:sz w:val="32"/>
+          <w:szCs w:val="32"/>
+        </w:rPr>
+        <w:t xml:space="preserve">I will </w:t>
+      </w:r>
+      <w:r>
+        <w:rPr>
+          <w:rFonts w:ascii="Times New Roman" w:hAnsi="Times New Roman" w:cs="Times New Roman"/>
+          <w:sz w:val="32"/>
+          <w:szCs w:val="32"/>
+        </w:rPr>
+        <w:t xml:space="preserve">also </w:t>
+      </w:r>
+      <w:r>
+        <w:rPr>
+          <w:rFonts w:ascii="Times New Roman" w:hAnsi="Times New Roman" w:cs="Times New Roman"/>
+          <w:sz w:val="32"/>
+          <w:szCs w:val="32"/>
+        </w:rPr>
+        <w:t xml:space="preserve">finish documentation of my part &amp; merge </w:t>
+      </w:r>
+      <w:r>
+        <w:rPr>
+          <w:rFonts w:ascii="Times New Roman" w:hAnsi="Times New Roman" w:cs="Times New Roman"/>
+          <w:sz w:val="32"/>
+          <w:szCs w:val="32"/>
+        </w:rPr>
+        <w:t>that again in the master branch</w:t>
+      </w:r>
+      <w:r>
+        <w:rPr>
+          <w:rFonts w:ascii="Times New Roman" w:hAnsi="Times New Roman" w:cs="Times New Roman"/>
+          <w:sz w:val="32"/>
+          <w:szCs w:val="32"/>
+        </w:rPr>
+        <w:t>.</w:t>
+      </w:r>
+    </w:p>
+    <w:p>
+      <w:pPr>
+        <w:rPr>
+          <w:rFonts w:ascii="Times New Roman" w:hAnsi="Times New Roman" w:cs="Times New Roman"/>
+          <w:sz w:val="32"/>
+          <w:szCs w:val="32"/>
+        </w:rPr>
+      </w:pPr>
+    </w:p>
+    <w:p>
+      <w:pPr>
+        <w:rPr>
+          <w:rFonts w:ascii="Times New Roman" w:hAnsi="Times New Roman" w:cs="Times New Roman"/>
+          <w:sz w:val="32"/>
+          <w:szCs w:val="32"/>
+        </w:rPr>
+      </w:pPr>
+    </w:p>
+    <w:p>
+      <w:pPr>
+        <w:rPr>
+          <w:rFonts w:ascii="Times New Roman" w:hAnsi="Times New Roman" w:cs="Times New Roman"/>
+          <w:sz w:val="32"/>
+          <w:szCs w:val="32"/>
+        </w:rPr>
+      </w:pPr>
+    </w:p>
+    <w:p>
+      <w:pPr>
+        <w:rPr>
+          <w:sz w:val="32"/>
+          <w:szCs w:val="32"/>
+        </w:rPr>
+      </w:pPr>
+    </w:p>
+    <w:p>
+      <w:pPr>
+        <w:spacing w:line="240" w:lineRule="auto"/>
+        <w:rPr>
+          <w:sz w:val="24"/>
+          <w:szCs w:val="24"/>
+        </w:rPr>
+      </w:pPr>
+    </w:p>
     <w:p>
       <w:pPr>
         <w:ind w:left="360"/>
@@ -967,8 +1393,8 @@
 </file>
 
 <file path=word/endnotes.xml><?xml version="1.0" encoding="utf-8"?>
-<w:endnotes xmlns:ve="http://schemas.openxmlformats.org/markup-compatibility/2006" xmlns:o="urn:schemas-microsoft-com:office:office" xmlns:r="http://schemas.openxmlformats.org/officeDocument/2006/relationships" xmlns:m="http://schemas.openxmlformats.org/officeDocument/2006/math" xmlns:v="urn:schemas-microsoft-com:vml" xmlns:wp="http://schemas.openxmlformats.org/drawingml/2006/wordprocessingDrawing" xmlns:w10="urn:schemas-microsoft-com:office:word" xmlns:w="http://schemas.openxmlformats.org/wordprocessingml/2006/main" xmlns:wne="http://schemas.microsoft.com/office/word/2006/wordml">
-  <w:endnote w:type="separator" w:id="0">
+<w:endnotes xmlns:wpc="http://schemas.microsoft.com/office/word/2010/wordprocessingCanvas" xmlns:mc="http://schemas.openxmlformats.org/markup-compatibility/2006" xmlns:o="urn:schemas-microsoft-com:office:office" xmlns:r="http://schemas.openxmlformats.org/officeDocument/2006/relationships" xmlns:m="http://schemas.openxmlformats.org/officeDocument/2006/math" xmlns:v="urn:schemas-microsoft-com:vml" xmlns:wp14="http://schemas.microsoft.com/office/word/2010/wordprocessingDrawing" xmlns:wp="http://schemas.openxmlformats.org/drawingml/2006/wordprocessingDrawing" xmlns:w10="urn:schemas-microsoft-com:office:word" xmlns:w="http://schemas.openxmlformats.org/wordprocessingml/2006/main" xmlns:w14="http://schemas.microsoft.com/office/word/2010/wordml" xmlns:w15="http://schemas.microsoft.com/office/word/2012/wordml" xmlns:wpg="http://schemas.microsoft.com/office/word/2010/wordprocessingGroup" xmlns:wpi="http://schemas.microsoft.com/office/word/2010/wordprocessingInk" xmlns:wne="http://schemas.microsoft.com/office/word/2006/wordml" xmlns:wps="http://schemas.microsoft.com/office/word/2010/wordprocessingShape" mc:Ignorable="w14 w15 wp14">
+  <w:endnote w:type="separator" w:id="-1">
     <w:p>
       <w:pPr>
         <w:spacing w:after="0" w:line="240" w:lineRule="auto"/>
@@ -978,7 +1404,7 @@
       </w:r>
     </w:p>
   </w:endnote>
-  <w:endnote w:type="continuationSeparator" w:id="1">
+  <w:endnote w:type="continuationSeparator" w:id="0">
     <w:p>
       <w:pPr>
         <w:spacing w:after="0" w:line="240" w:lineRule="auto"/>
@@ -992,8 +1418,8 @@
 </file>
 
 <file path=word/footnotes.xml><?xml version="1.0" encoding="utf-8"?>
-<w:footnotes xmlns:ve="http://schemas.openxmlformats.org/markup-compatibility/2006" xmlns:o="urn:schemas-microsoft-com:office:office" xmlns:r="http://schemas.openxmlformats.org/officeDocument/2006/relationships" xmlns:m="http://schemas.openxmlformats.org/officeDocument/2006/math" xmlns:v="urn:schemas-microsoft-com:vml" xmlns:wp="http://schemas.openxmlformats.org/drawingml/2006/wordprocessingDrawing" xmlns:w10="urn:schemas-microsoft-com:office:word" xmlns:w="http://schemas.openxmlformats.org/wordprocessingml/2006/main" xmlns:wne="http://schemas.microsoft.com/office/word/2006/wordml">
-  <w:footnote w:type="separator" w:id="0">
+<w:footnotes xmlns:wpc="http://schemas.microsoft.com/office/word/2010/wordprocessingCanvas" xmlns:mc="http://schemas.openxmlformats.org/markup-compatibility/2006" xmlns:o="urn:schemas-microsoft-com:office:office" xmlns:r="http://schemas.openxmlformats.org/officeDocument/2006/relationships" xmlns:m="http://schemas.openxmlformats.org/officeDocument/2006/math" xmlns:v="urn:schemas-microsoft-com:vml" xmlns:wp14="http://schemas.microsoft.com/office/word/2010/wordprocessingDrawing" xmlns:wp="http://schemas.openxmlformats.org/drawingml/2006/wordprocessingDrawing" xmlns:w10="urn:schemas-microsoft-com:office:word" xmlns:w="http://schemas.openxmlformats.org/wordprocessingml/2006/main" xmlns:w14="http://schemas.microsoft.com/office/word/2010/wordml" xmlns:w15="http://schemas.microsoft.com/office/word/2012/wordml" xmlns:wpg="http://schemas.microsoft.com/office/word/2010/wordprocessingGroup" xmlns:wpi="http://schemas.microsoft.com/office/word/2010/wordprocessingInk" xmlns:wne="http://schemas.microsoft.com/office/word/2006/wordml" xmlns:wps="http://schemas.microsoft.com/office/word/2010/wordprocessingShape" mc:Ignorable="w14 w15 wp14">
+  <w:footnote w:type="separator" w:id="-1">
     <w:p>
       <w:pPr>
         <w:spacing w:after="0" w:line="240" w:lineRule="auto"/>
@@ -1003,7 +1429,7 @@
       </w:r>
     </w:p>
   </w:footnote>
-  <w:footnote w:type="continuationSeparator" w:id="1">
+  <w:footnote w:type="continuationSeparator" w:id="0">
     <w:p>
       <w:pPr>
         <w:spacing w:after="0" w:line="240" w:lineRule="auto"/>
@@ -1017,7 +1443,7 @@
 </file>
 
 <file path=word/numbering.xml><?xml version="1.0" encoding="utf-8"?>
-<w:numbering xmlns:ve="http://schemas.openxmlformats.org/markup-compatibility/2006" xmlns:o="urn:schemas-microsoft-com:office:office" xmlns:r="http://schemas.openxmlformats.org/officeDocument/2006/relationships" xmlns:m="http://schemas.openxmlformats.org/officeDocument/2006/math" xmlns:v="urn:schemas-microsoft-com:vml" xmlns:wp="http://schemas.openxmlformats.org/drawingml/2006/wordprocessingDrawing" xmlns:w10="urn:schemas-microsoft-com:office:word" xmlns:w="http://schemas.openxmlformats.org/wordprocessingml/2006/main" xmlns:wne="http://schemas.microsoft.com/office/word/2006/wordml">
+<w:numbering xmlns:wpc="http://schemas.microsoft.com/office/word/2010/wordprocessingCanvas" xmlns:mc="http://schemas.openxmlformats.org/markup-compatibility/2006" xmlns:o="urn:schemas-microsoft-com:office:office" xmlns:r="http://schemas.openxmlformats.org/officeDocument/2006/relationships" xmlns:m="http://schemas.openxmlformats.org/officeDocument/2006/math" xmlns:v="urn:schemas-microsoft-com:vml" xmlns:wp14="http://schemas.microsoft.com/office/word/2010/wordprocessingDrawing" xmlns:wp="http://schemas.openxmlformats.org/drawingml/2006/wordprocessingDrawing" xmlns:w10="urn:schemas-microsoft-com:office:word" xmlns:w="http://schemas.openxmlformats.org/wordprocessingml/2006/main" xmlns:w14="http://schemas.microsoft.com/office/word/2010/wordml" xmlns:w15="http://schemas.microsoft.com/office/word/2012/wordml" xmlns:wpg="http://schemas.microsoft.com/office/word/2010/wordprocessingGroup" xmlns:wpi="http://schemas.microsoft.com/office/word/2010/wordprocessingInk" xmlns:wne="http://schemas.microsoft.com/office/word/2006/wordml" xmlns:wps="http://schemas.microsoft.com/office/word/2010/wordprocessingShape" mc:Ignorable="w14 w15 wp14">
   <w:abstractNum w:abstractNumId="0">
     <w:nsid w:val="12741B3B"/>
     <w:multiLevelType w:val="hybridMultilevel"/>
@@ -1245,6 +1671,119 @@
     </w:lvl>
   </w:abstractNum>
   <w:abstractNum w:abstractNumId="2">
+    <w:nsid w:val="2FD54AE6"/>
+    <w:multiLevelType w:val="hybridMultilevel"/>
+    <w:tmpl w:val="435ED954"/>
+    <w:lvl w:ilvl="0" w:tplc="04090001">
+      <w:start w:val="1"/>
+      <w:numFmt w:val="bullet"/>
+      <w:lvlText w:val=""/>
+      <w:lvlJc w:val="left"/>
+      <w:pPr>
+        <w:ind w:left="720" w:hanging="360"/>
+      </w:pPr>
+      <w:rPr>
+        <w:rFonts w:ascii="Symbol" w:hAnsi="Symbol" w:hint="default"/>
+      </w:rPr>
+    </w:lvl>
+    <w:lvl w:ilvl="1" w:tplc="04090003" w:tentative="1">
+      <w:start w:val="1"/>
+      <w:numFmt w:val="bullet"/>
+      <w:lvlText w:val="o"/>
+      <w:lvlJc w:val="left"/>
+      <w:pPr>
+        <w:ind w:left="1440" w:hanging="360"/>
+      </w:pPr>
+      <w:rPr>
+        <w:rFonts w:ascii="Courier New" w:hAnsi="Courier New" w:cs="Courier New" w:hint="default"/>
+      </w:rPr>
+    </w:lvl>
+    <w:lvl w:ilvl="2" w:tplc="04090005" w:tentative="1">
+      <w:start w:val="1"/>
+      <w:numFmt w:val="bullet"/>
+      <w:lvlText w:val=""/>
+      <w:lvlJc w:val="left"/>
+      <w:pPr>
+        <w:ind w:left="2160" w:hanging="360"/>
+      </w:pPr>
+      <w:rPr>
+        <w:rFonts w:ascii="Wingdings" w:hAnsi="Wingdings" w:hint="default"/>
+      </w:rPr>
+    </w:lvl>
+    <w:lvl w:ilvl="3" w:tplc="04090001" w:tentative="1">
+      <w:start w:val="1"/>
+      <w:numFmt w:val="bullet"/>
+      <w:lvlText w:val=""/>
+      <w:lvlJc w:val="left"/>
+      <w:pPr>
+        <w:ind w:left="2880" w:hanging="360"/>
+      </w:pPr>
+      <w:rPr>
+        <w:rFonts w:ascii="Symbol" w:hAnsi="Symbol" w:hint="default"/>
+      </w:rPr>
+    </w:lvl>
+    <w:lvl w:ilvl="4" w:tplc="04090003" w:tentative="1">
+      <w:start w:val="1"/>
+      <w:numFmt w:val="bullet"/>
+      <w:lvlText w:val="o"/>
+      <w:lvlJc w:val="left"/>
+      <w:pPr>
+        <w:ind w:left="3600" w:hanging="360"/>
+      </w:pPr>
+      <w:rPr>
+        <w:rFonts w:ascii="Courier New" w:hAnsi="Courier New" w:cs="Courier New" w:hint="default"/>
+      </w:rPr>
+    </w:lvl>
+    <w:lvl w:ilvl="5" w:tplc="04090005" w:tentative="1">
+      <w:start w:val="1"/>
+      <w:numFmt w:val="bullet"/>
+      <w:lvlText w:val=""/>
+      <w:lvlJc w:val="left"/>
+      <w:pPr>
+        <w:ind w:left="4320" w:hanging="360"/>
+      </w:pPr>
+      <w:rPr>
+        <w:rFonts w:ascii="Wingdings" w:hAnsi="Wingdings" w:hint="default"/>
+      </w:rPr>
+    </w:lvl>
+    <w:lvl w:ilvl="6" w:tplc="04090001" w:tentative="1">
+      <w:start w:val="1"/>
+      <w:numFmt w:val="bullet"/>
+      <w:lvlText w:val=""/>
+      <w:lvlJc w:val="left"/>
+      <w:pPr>
+        <w:ind w:left="5040" w:hanging="360"/>
+      </w:pPr>
+      <w:rPr>
+        <w:rFonts w:ascii="Symbol" w:hAnsi="Symbol" w:hint="default"/>
+      </w:rPr>
+    </w:lvl>
+    <w:lvl w:ilvl="7" w:tplc="04090003" w:tentative="1">
+      <w:start w:val="1"/>
+      <w:numFmt w:val="bullet"/>
+      <w:lvlText w:val="o"/>
+      <w:lvlJc w:val="left"/>
+      <w:pPr>
+        <w:ind w:left="5760" w:hanging="360"/>
+      </w:pPr>
+      <w:rPr>
+        <w:rFonts w:ascii="Courier New" w:hAnsi="Courier New" w:cs="Courier New" w:hint="default"/>
+      </w:rPr>
+    </w:lvl>
+    <w:lvl w:ilvl="8" w:tplc="04090005" w:tentative="1">
+      <w:start w:val="1"/>
+      <w:numFmt w:val="bullet"/>
+      <w:lvlText w:val=""/>
+      <w:lvlJc w:val="left"/>
+      <w:pPr>
+        <w:ind w:left="6480" w:hanging="360"/>
+      </w:pPr>
+      <w:rPr>
+        <w:rFonts w:ascii="Wingdings" w:hAnsi="Wingdings" w:hint="default"/>
+      </w:rPr>
+    </w:lvl>
+  </w:abstractNum>
+  <w:abstractNum w:abstractNumId="3">
     <w:nsid w:val="365C34F8"/>
     <w:multiLevelType w:val="hybridMultilevel"/>
     <w:tmpl w:val="922E5988"/>
@@ -1357,7 +1896,7 @@
       </w:rPr>
     </w:lvl>
   </w:abstractNum>
-  <w:abstractNum w:abstractNumId="3">
+  <w:abstractNum w:abstractNumId="4">
     <w:nsid w:val="43E0180D"/>
     <w:multiLevelType w:val="hybridMultilevel"/>
     <w:tmpl w:val="AB7E7B10"/>
@@ -1470,10 +2009,123 @@
       </w:rPr>
     </w:lvl>
   </w:abstractNum>
-  <w:abstractNum w:abstractNumId="4">
+  <w:abstractNum w:abstractNumId="5">
     <w:nsid w:val="528D29F2"/>
     <w:multiLevelType w:val="hybridMultilevel"/>
-    <w:tmpl w:val="A872A74C"/>
+    <w:tmpl w:val="5AC479F2"/>
+    <w:lvl w:ilvl="0" w:tplc="04090001">
+      <w:start w:val="1"/>
+      <w:numFmt w:val="bullet"/>
+      <w:lvlText w:val=""/>
+      <w:lvlJc w:val="left"/>
+      <w:pPr>
+        <w:ind w:left="720" w:hanging="360"/>
+      </w:pPr>
+      <w:rPr>
+        <w:rFonts w:ascii="Symbol" w:hAnsi="Symbol" w:hint="default"/>
+      </w:rPr>
+    </w:lvl>
+    <w:lvl w:ilvl="1" w:tplc="04090003" w:tentative="1">
+      <w:start w:val="1"/>
+      <w:numFmt w:val="bullet"/>
+      <w:lvlText w:val="o"/>
+      <w:lvlJc w:val="left"/>
+      <w:pPr>
+        <w:ind w:left="1440" w:hanging="360"/>
+      </w:pPr>
+      <w:rPr>
+        <w:rFonts w:ascii="Courier New" w:hAnsi="Courier New" w:cs="Courier New" w:hint="default"/>
+      </w:rPr>
+    </w:lvl>
+    <w:lvl w:ilvl="2" w:tplc="04090005" w:tentative="1">
+      <w:start w:val="1"/>
+      <w:numFmt w:val="bullet"/>
+      <w:lvlText w:val=""/>
+      <w:lvlJc w:val="left"/>
+      <w:pPr>
+        <w:ind w:left="2160" w:hanging="360"/>
+      </w:pPr>
+      <w:rPr>
+        <w:rFonts w:ascii="Wingdings" w:hAnsi="Wingdings" w:hint="default"/>
+      </w:rPr>
+    </w:lvl>
+    <w:lvl w:ilvl="3" w:tplc="04090001" w:tentative="1">
+      <w:start w:val="1"/>
+      <w:numFmt w:val="bullet"/>
+      <w:lvlText w:val=""/>
+      <w:lvlJc w:val="left"/>
+      <w:pPr>
+        <w:ind w:left="2880" w:hanging="360"/>
+      </w:pPr>
+      <w:rPr>
+        <w:rFonts w:ascii="Symbol" w:hAnsi="Symbol" w:hint="default"/>
+      </w:rPr>
+    </w:lvl>
+    <w:lvl w:ilvl="4" w:tplc="04090003" w:tentative="1">
+      <w:start w:val="1"/>
+      <w:numFmt w:val="bullet"/>
+      <w:lvlText w:val="o"/>
+      <w:lvlJc w:val="left"/>
+      <w:pPr>
+        <w:ind w:left="3600" w:hanging="360"/>
+      </w:pPr>
+      <w:rPr>
+        <w:rFonts w:ascii="Courier New" w:hAnsi="Courier New" w:cs="Courier New" w:hint="default"/>
+      </w:rPr>
+    </w:lvl>
+    <w:lvl w:ilvl="5" w:tplc="04090005" w:tentative="1">
+      <w:start w:val="1"/>
+      <w:numFmt w:val="bullet"/>
+      <w:lvlText w:val=""/>
+      <w:lvlJc w:val="left"/>
+      <w:pPr>
+        <w:ind w:left="4320" w:hanging="360"/>
+      </w:pPr>
+      <w:rPr>
+        <w:rFonts w:ascii="Wingdings" w:hAnsi="Wingdings" w:hint="default"/>
+      </w:rPr>
+    </w:lvl>
+    <w:lvl w:ilvl="6" w:tplc="04090001" w:tentative="1">
+      <w:start w:val="1"/>
+      <w:numFmt w:val="bullet"/>
+      <w:lvlText w:val=""/>
+      <w:lvlJc w:val="left"/>
+      <w:pPr>
+        <w:ind w:left="5040" w:hanging="360"/>
+      </w:pPr>
+      <w:rPr>
+        <w:rFonts w:ascii="Symbol" w:hAnsi="Symbol" w:hint="default"/>
+      </w:rPr>
+    </w:lvl>
+    <w:lvl w:ilvl="7" w:tplc="04090003" w:tentative="1">
+      <w:start w:val="1"/>
+      <w:numFmt w:val="bullet"/>
+      <w:lvlText w:val="o"/>
+      <w:lvlJc w:val="left"/>
+      <w:pPr>
+        <w:ind w:left="5760" w:hanging="360"/>
+      </w:pPr>
+      <w:rPr>
+        <w:rFonts w:ascii="Courier New" w:hAnsi="Courier New" w:cs="Courier New" w:hint="default"/>
+      </w:rPr>
+    </w:lvl>
+    <w:lvl w:ilvl="8" w:tplc="04090005" w:tentative="1">
+      <w:start w:val="1"/>
+      <w:numFmt w:val="bullet"/>
+      <w:lvlText w:val=""/>
+      <w:lvlJc w:val="left"/>
+      <w:pPr>
+        <w:ind w:left="6480" w:hanging="360"/>
+      </w:pPr>
+      <w:rPr>
+        <w:rFonts w:ascii="Wingdings" w:hAnsi="Wingdings" w:hint="default"/>
+      </w:rPr>
+    </w:lvl>
+  </w:abstractNum>
+  <w:abstractNum w:abstractNumId="6">
+    <w:nsid w:val="5F161753"/>
+    <w:multiLevelType w:val="hybridMultilevel"/>
+    <w:tmpl w:val="FF7E3F46"/>
     <w:lvl w:ilvl="0" w:tplc="04090001">
       <w:start w:val="1"/>
       <w:numFmt w:val="bullet"/>
@@ -1584,25 +2236,31 @@
     </w:lvl>
   </w:abstractNum>
   <w:num w:numId="1">
-    <w:abstractNumId w:val="2"/>
+    <w:abstractNumId w:val="3"/>
   </w:num>
   <w:num w:numId="2">
     <w:abstractNumId w:val="1"/>
   </w:num>
   <w:num w:numId="3">
-    <w:abstractNumId w:val="4"/>
+    <w:abstractNumId w:val="5"/>
   </w:num>
   <w:num w:numId="4">
     <w:abstractNumId w:val="0"/>
   </w:num>
   <w:num w:numId="5">
-    <w:abstractNumId w:val="3"/>
+    <w:abstractNumId w:val="4"/>
+  </w:num>
+  <w:num w:numId="6">
+    <w:abstractNumId w:val="6"/>
+  </w:num>
+  <w:num w:numId="7">
+    <w:abstractNumId w:val="2"/>
   </w:num>
 </w:numbering>
 </file>
 
 <file path=word/styles.xml><?xml version="1.0" encoding="utf-8"?>
-<w:styles xmlns:r="http://schemas.openxmlformats.org/officeDocument/2006/relationships" xmlns:w="http://schemas.openxmlformats.org/wordprocessingml/2006/main">
+<w:styles xmlns:mc="http://schemas.openxmlformats.org/markup-compatibility/2006" xmlns:r="http://schemas.openxmlformats.org/officeDocument/2006/relationships" xmlns:w="http://schemas.openxmlformats.org/wordprocessingml/2006/main" xmlns:w14="http://schemas.microsoft.com/office/word/2010/wordml" xmlns:w15="http://schemas.microsoft.com/office/word/2012/wordml" mc:Ignorable="w14 w15">
   <w:docDefaults>
     <w:rPrDefault>
       <w:rPr>
@@ -1618,144 +2276,378 @@
       </w:pPr>
     </w:pPrDefault>
   </w:docDefaults>
-  <w:latentStyles w:defLockedState="0" w:defUIPriority="99" w:defSemiHidden="1" w:defUnhideWhenUsed="1" w:defQFormat="0" w:count="267">
-    <w:lsdException w:name="Normal" w:semiHidden="0" w:uiPriority="0" w:unhideWhenUsed="0" w:qFormat="1"/>
-    <w:lsdException w:name="heading 1" w:semiHidden="0" w:uiPriority="9" w:unhideWhenUsed="0" w:qFormat="1"/>
-    <w:lsdException w:name="heading 2" w:uiPriority="9" w:qFormat="1"/>
-    <w:lsdException w:name="heading 3" w:uiPriority="9" w:qFormat="1"/>
-    <w:lsdException w:name="heading 4" w:uiPriority="9" w:qFormat="1"/>
-    <w:lsdException w:name="heading 5" w:uiPriority="9" w:qFormat="1"/>
-    <w:lsdException w:name="heading 6" w:uiPriority="9" w:qFormat="1"/>
-    <w:lsdException w:name="heading 7" w:uiPriority="9" w:qFormat="1"/>
-    <w:lsdException w:name="heading 8" w:uiPriority="9" w:qFormat="1"/>
-    <w:lsdException w:name="heading 9" w:uiPriority="9" w:qFormat="1"/>
-    <w:lsdException w:name="toc 1" w:uiPriority="39"/>
-    <w:lsdException w:name="toc 2" w:uiPriority="39"/>
-    <w:lsdException w:name="toc 3" w:uiPriority="39"/>
-    <w:lsdException w:name="toc 4" w:uiPriority="39"/>
-    <w:lsdException w:name="toc 5" w:uiPriority="39"/>
-    <w:lsdException w:name="toc 6" w:uiPriority="39"/>
-    <w:lsdException w:name="toc 7" w:uiPriority="39"/>
-    <w:lsdException w:name="toc 8" w:uiPriority="39"/>
-    <w:lsdException w:name="toc 9" w:uiPriority="39"/>
-    <w:lsdException w:name="caption" w:uiPriority="35" w:qFormat="1"/>
-    <w:lsdException w:name="Title" w:semiHidden="0" w:uiPriority="10" w:unhideWhenUsed="0" w:qFormat="1"/>
-    <w:lsdException w:name="Default Paragraph Font" w:uiPriority="1"/>
-    <w:lsdException w:name="Subtitle" w:semiHidden="0" w:uiPriority="11" w:unhideWhenUsed="0" w:qFormat="1"/>
-    <w:lsdException w:name="Strong" w:semiHidden="0" w:uiPriority="22" w:unhideWhenUsed="0" w:qFormat="1"/>
-    <w:lsdException w:name="Emphasis" w:semiHidden="0" w:uiPriority="20" w:unhideWhenUsed="0" w:qFormat="1"/>
-    <w:lsdException w:name="Table Grid" w:semiHidden="0" w:uiPriority="59" w:unhideWhenUsed="0"/>
-    <w:lsdException w:name="Placeholder Text" w:unhideWhenUsed="0"/>
-    <w:lsdException w:name="No Spacing" w:semiHidden="0" w:uiPriority="1" w:unhideWhenUsed="0" w:qFormat="1"/>
-    <w:lsdException w:name="Light Shading" w:semiHidden="0" w:uiPriority="60" w:unhideWhenUsed="0"/>
-    <w:lsdException w:name="Light List" w:semiHidden="0" w:uiPriority="61" w:unhideWhenUsed="0"/>
-    <w:lsdException w:name="Light Grid" w:semiHidden="0" w:uiPriority="62" w:unhideWhenUsed="0"/>
-    <w:lsdException w:name="Medium Shading 1" w:semiHidden="0" w:uiPriority="63" w:unhideWhenUsed="0"/>
-    <w:lsdException w:name="Medium Shading 2" w:semiHidden="0" w:uiPriority="64" w:unhideWhenUsed="0"/>
-    <w:lsdException w:name="Medium List 1" w:semiHidden="0" w:uiPriority="65" w:unhideWhenUsed="0"/>
-    <w:lsdException w:name="Medium List 2" w:semiHidden="0" w:uiPriority="66" w:unhideWhenUsed="0"/>
-    <w:lsdException w:name="Medium Grid 1" w:semiHidden="0" w:uiPriority="67" w:unhideWhenUsed="0"/>
-    <w:lsdException w:name="Medium Grid 2" w:semiHidden="0" w:uiPriority="68" w:unhideWhenUsed="0"/>
-    <w:lsdException w:name="Medium Grid 3" w:semiHidden="0" w:uiPriority="69" w:unhideWhenUsed="0"/>
-    <w:lsdException w:name="Dark List" w:semiHidden="0" w:uiPriority="70" w:unhideWhenUsed="0"/>
-    <w:lsdException w:name="Colorful Shading" w:semiHidden="0" w:uiPriority="71" w:unhideWhenUsed="0"/>
-    <w:lsdException w:name="Colorful List" w:semiHidden="0" w:uiPriority="72" w:unhideWhenUsed="0"/>
-    <w:lsdException w:name="Colorful Grid" w:semiHidden="0" w:uiPriority="73" w:unhideWhenUsed="0"/>
-    <w:lsdException w:name="Light Shading Accent 1" w:semiHidden="0" w:uiPriority="60" w:unhideWhenUsed="0"/>
-    <w:lsdException w:name="Light List Accent 1" w:semiHidden="0" w:uiPriority="61" w:unhideWhenUsed="0"/>
-    <w:lsdException w:name="Light Grid Accent 1" w:semiHidden="0" w:uiPriority="62" w:unhideWhenUsed="0"/>
-    <w:lsdException w:name="Medium Shading 1 Accent 1" w:semiHidden="0" w:uiPriority="63" w:unhideWhenUsed="0"/>
-    <w:lsdException w:name="Medium Shading 2 Accent 1" w:semiHidden="0" w:uiPriority="64" w:unhideWhenUsed="0"/>
-    <w:lsdException w:name="Medium List 1 Accent 1" w:semiHidden="0" w:uiPriority="65" w:unhideWhenUsed="0"/>
-    <w:lsdException w:name="Revision" w:unhideWhenUsed="0"/>
-    <w:lsdException w:name="List Paragraph" w:semiHidden="0" w:uiPriority="34" w:unhideWhenUsed="0" w:qFormat="1"/>
-    <w:lsdException w:name="Quote" w:semiHidden="0" w:uiPriority="29" w:unhideWhenUsed="0" w:qFormat="1"/>
-    <w:lsdException w:name="Intense Quote" w:semiHidden="0" w:uiPriority="30" w:unhideWhenUsed="0" w:qFormat="1"/>
-    <w:lsdException w:name="Medium List 2 Accent 1" w:semiHidden="0" w:uiPriority="66" w:unhideWhenUsed="0"/>
-    <w:lsdException w:name="Medium Grid 1 Accent 1" w:semiHidden="0" w:uiPriority="67" w:unhideWhenUsed="0"/>
-    <w:lsdException w:name="Medium Grid 2 Accent 1" w:semiHidden="0" w:uiPriority="68" w:unhideWhenUsed="0"/>
-    <w:lsdException w:name="Medium Grid 3 Accent 1" w:semiHidden="0" w:uiPriority="69" w:unhideWhenUsed="0"/>
-    <w:lsdException w:name="Dark List Accent 1" w:semiHidden="0" w:uiPriority="70" w:unhideWhenUsed="0"/>
-    <w:lsdException w:name="Colorful Shading Accent 1" w:semiHidden="0" w:uiPriority="71" w:unhideWhenUsed="0"/>
-    <w:lsdException w:name="Colorful List Accent 1" w:semiHidden="0" w:uiPriority="72" w:unhideWhenUsed="0"/>
-    <w:lsdException w:name="Colorful Grid Accent 1" w:semiHidden="0" w:uiPriority="73" w:unhideWhenUsed="0"/>
-    <w:lsdException w:name="Light Shading Accent 2" w:semiHidden="0" w:uiPriority="60" w:unhideWhenUsed="0"/>
-    <w:lsdException w:name="Light List Accent 2" w:semiHidden="0" w:uiPriority="61" w:unhideWhenUsed="0"/>
-    <w:lsdException w:name="Light Grid Accent 2" w:semiHidden="0" w:uiPriority="62" w:unhideWhenUsed="0"/>
-    <w:lsdException w:name="Medium Shading 1 Accent 2" w:semiHidden="0" w:uiPriority="63" w:unhideWhenUsed="0"/>
-    <w:lsdException w:name="Medium Shading 2 Accent 2" w:semiHidden="0" w:uiPriority="64" w:unhideWhenUsed="0"/>
-    <w:lsdException w:name="Medium List 1 Accent 2" w:semiHidden="0" w:uiPriority="65" w:unhideWhenUsed="0"/>
-    <w:lsdException w:name="Medium List 2 Accent 2" w:semiHidden="0" w:uiPriority="66" w:unhideWhenUsed="0"/>
-    <w:lsdException w:name="Medium Grid 1 Accent 2" w:semiHidden="0" w:uiPriority="67" w:unhideWhenUsed="0"/>
-    <w:lsdException w:name="Medium Grid 2 Accent 2" w:semiHidden="0" w:uiPriority="68" w:unhideWhenUsed="0"/>
-    <w:lsdException w:name="Medium Grid 3 Accent 2" w:semiHidden="0" w:uiPriority="69" w:unhideWhenUsed="0"/>
-    <w:lsdException w:name="Dark List Accent 2" w:semiHidden="0" w:uiPriority="70" w:unhideWhenUsed="0"/>
-    <w:lsdException w:name="Colorful Shading Accent 2" w:semiHidden="0" w:uiPriority="71" w:unhideWhenUsed="0"/>
-    <w:lsdException w:name="Colorful List Accent 2" w:semiHidden="0" w:uiPriority="72" w:unhideWhenUsed="0"/>
-    <w:lsdException w:name="Colorful Grid Accent 2" w:semiHidden="0" w:uiPriority="73" w:unhideWhenUsed="0"/>
-    <w:lsdException w:name="Light Shading Accent 3" w:semiHidden="0" w:uiPriority="60" w:unhideWhenUsed="0"/>
-    <w:lsdException w:name="Light List Accent 3" w:semiHidden="0" w:uiPriority="61" w:unhideWhenUsed="0"/>
-    <w:lsdException w:name="Light Grid Accent 3" w:semiHidden="0" w:uiPriority="62" w:unhideWhenUsed="0"/>
-    <w:lsdException w:name="Medium Shading 1 Accent 3" w:semiHidden="0" w:uiPriority="63" w:unhideWhenUsed="0"/>
-    <w:lsdException w:name="Medium Shading 2 Accent 3" w:semiHidden="0" w:uiPriority="64" w:unhideWhenUsed="0"/>
-    <w:lsdException w:name="Medium List 1 Accent 3" w:semiHidden="0" w:uiPriority="65" w:unhideWhenUsed="0"/>
-    <w:lsdException w:name="Medium List 2 Accent 3" w:semiHidden="0" w:uiPriority="66" w:unhideWhenUsed="0"/>
-    <w:lsdException w:name="Medium Grid 1 Accent 3" w:semiHidden="0" w:uiPriority="67" w:unhideWhenUsed="0"/>
-    <w:lsdException w:name="Medium Grid 2 Accent 3" w:semiHidden="0" w:uiPriority="68" w:unhideWhenUsed="0"/>
-    <w:lsdException w:name="Medium Grid 3 Accent 3" w:semiHidden="0" w:uiPriority="69" w:unhideWhenUsed="0"/>
-    <w:lsdException w:name="Dark List Accent 3" w:semiHidden="0" w:uiPriority="70" w:unhideWhenUsed="0"/>
-    <w:lsdException w:name="Colorful Shading Accent 3" w:semiHidden="0" w:uiPriority="71" w:unhideWhenUsed="0"/>
-    <w:lsdException w:name="Colorful List Accent 3" w:semiHidden="0" w:uiPriority="72" w:unhideWhenUsed="0"/>
-    <w:lsdException w:name="Colorful Grid Accent 3" w:semiHidden="0" w:uiPriority="73" w:unhideWhenUsed="0"/>
-    <w:lsdException w:name="Light Shading Accent 4" w:semiHidden="0" w:uiPriority="60" w:unhideWhenUsed="0"/>
-    <w:lsdException w:name="Light List Accent 4" w:semiHidden="0" w:uiPriority="61" w:unhideWhenUsed="0"/>
-    <w:lsdException w:name="Light Grid Accent 4" w:semiHidden="0" w:uiPriority="62" w:unhideWhenUsed="0"/>
-    <w:lsdException w:name="Medium Shading 1 Accent 4" w:semiHidden="0" w:uiPriority="63" w:unhideWhenUsed="0"/>
-    <w:lsdException w:name="Medium Shading 2 Accent 4" w:semiHidden="0" w:uiPriority="64" w:unhideWhenUsed="0"/>
-    <w:lsdException w:name="Medium List 1 Accent 4" w:semiHidden="0" w:uiPriority="65" w:unhideWhenUsed="0"/>
-    <w:lsdException w:name="Medium List 2 Accent 4" w:semiHidden="0" w:uiPriority="66" w:unhideWhenUsed="0"/>
-    <w:lsdException w:name="Medium Grid 1 Accent 4" w:semiHidden="0" w:uiPriority="67" w:unhideWhenUsed="0"/>
-    <w:lsdException w:name="Medium Grid 2 Accent 4" w:semiHidden="0" w:uiPriority="68" w:unhideWhenUsed="0"/>
-    <w:lsdException w:name="Medium Grid 3 Accent 4" w:semiHidden="0" w:uiPriority="69" w:unhideWhenUsed="0"/>
-    <w:lsdException w:name="Dark List Accent 4" w:semiHidden="0" w:uiPriority="70" w:unhideWhenUsed="0"/>
-    <w:lsdException w:name="Colorful Shading Accent 4" w:semiHidden="0" w:uiPriority="71" w:unhideWhenUsed="0"/>
-    <w:lsdException w:name="Colorful List Accent 4" w:semiHidden="0" w:uiPriority="72" w:unhideWhenUsed="0"/>
-    <w:lsdException w:name="Colorful Grid Accent 4" w:semiHidden="0" w:uiPriority="73" w:unhideWhenUsed="0"/>
-    <w:lsdException w:name="Light Shading Accent 5" w:semiHidden="0" w:uiPriority="60" w:unhideWhenUsed="0"/>
-    <w:lsdException w:name="Light List Accent 5" w:semiHidden="0" w:uiPriority="61" w:unhideWhenUsed="0"/>
-    <w:lsdException w:name="Light Grid Accent 5" w:semiHidden="0" w:uiPriority="62" w:unhideWhenUsed="0"/>
-    <w:lsdException w:name="Medium Shading 1 Accent 5" w:semiHidden="0" w:uiPriority="63" w:unhideWhenUsed="0"/>
-    <w:lsdException w:name="Medium Shading 2 Accent 5" w:semiHidden="0" w:uiPriority="64" w:unhideWhenUsed="0"/>
-    <w:lsdException w:name="Medium List 1 Accent 5" w:semiHidden="0" w:uiPriority="65" w:unhideWhenUsed="0"/>
-    <w:lsdException w:name="Medium List 2 Accent 5" w:semiHidden="0" w:uiPriority="66" w:unhideWhenUsed="0"/>
-    <w:lsdException w:name="Medium Grid 1 Accent 5" w:semiHidden="0" w:uiPriority="67" w:unhideWhenUsed="0"/>
-    <w:lsdException w:name="Medium Grid 2 Accent 5" w:semiHidden="0" w:uiPriority="68" w:unhideWhenUsed="0"/>
-    <w:lsdException w:name="Medium Grid 3 Accent 5" w:semiHidden="0" w:uiPriority="69" w:unhideWhenUsed="0"/>
-    <w:lsdException w:name="Dark List Accent 5" w:semiHidden="0" w:uiPriority="70" w:unhideWhenUsed="0"/>
-    <w:lsdException w:name="Colorful Shading Accent 5" w:semiHidden="0" w:uiPriority="71" w:unhideWhenUsed="0"/>
-    <w:lsdException w:name="Colorful List Accent 5" w:semiHidden="0" w:uiPriority="72" w:unhideWhenUsed="0"/>
-    <w:lsdException w:name="Colorful Grid Accent 5" w:semiHidden="0" w:uiPriority="73" w:unhideWhenUsed="0"/>
-    <w:lsdException w:name="Light Shading Accent 6" w:semiHidden="0" w:uiPriority="60" w:unhideWhenUsed="0"/>
-    <w:lsdException w:name="Light List Accent 6" w:semiHidden="0" w:uiPriority="61" w:unhideWhenUsed="0"/>
-    <w:lsdException w:name="Light Grid Accent 6" w:semiHidden="0" w:uiPriority="62" w:unhideWhenUsed="0"/>
-    <w:lsdException w:name="Medium Shading 1 Accent 6" w:semiHidden="0" w:uiPriority="63" w:unhideWhenUsed="0"/>
-    <w:lsdException w:name="Medium Shading 2 Accent 6" w:semiHidden="0" w:uiPriority="64" w:unhideWhenUsed="0"/>
-    <w:lsdException w:name="Medium List 1 Accent 6" w:semiHidden="0" w:uiPriority="65" w:unhideWhenUsed="0"/>
-    <w:lsdException w:name="Medium List 2 Accent 6" w:semiHidden="0" w:uiPriority="66" w:unhideWhenUsed="0"/>
-    <w:lsdException w:name="Medium Grid 1 Accent 6" w:semiHidden="0" w:uiPriority="67" w:unhideWhenUsed="0"/>
-    <w:lsdException w:name="Medium Grid 2 Accent 6" w:semiHidden="0" w:uiPriority="68" w:unhideWhenUsed="0"/>
-    <w:lsdException w:name="Medium Grid 3 Accent 6" w:semiHidden="0" w:uiPriority="69" w:unhideWhenUsed="0"/>
-    <w:lsdException w:name="Dark List Accent 6" w:semiHidden="0" w:uiPriority="70" w:unhideWhenUsed="0"/>
-    <w:lsdException w:name="Colorful Shading Accent 6" w:semiHidden="0" w:uiPriority="71" w:unhideWhenUsed="0"/>
-    <w:lsdException w:name="Colorful List Accent 6" w:semiHidden="0" w:uiPriority="72" w:unhideWhenUsed="0"/>
-    <w:lsdException w:name="Colorful Grid Accent 6" w:semiHidden="0" w:uiPriority="73" w:unhideWhenUsed="0"/>
-    <w:lsdException w:name="Subtle Emphasis" w:semiHidden="0" w:uiPriority="19" w:unhideWhenUsed="0" w:qFormat="1"/>
-    <w:lsdException w:name="Intense Emphasis" w:semiHidden="0" w:uiPriority="21" w:unhideWhenUsed="0" w:qFormat="1"/>
-    <w:lsdException w:name="Subtle Reference" w:semiHidden="0" w:uiPriority="31" w:unhideWhenUsed="0" w:qFormat="1"/>
-    <w:lsdException w:name="Intense Reference" w:semiHidden="0" w:uiPriority="32" w:unhideWhenUsed="0" w:qFormat="1"/>
-    <w:lsdException w:name="Book Title" w:semiHidden="0" w:uiPriority="33" w:unhideWhenUsed="0" w:qFormat="1"/>
-    <w:lsdException w:name="Bibliography" w:uiPriority="37"/>
-    <w:lsdException w:name="TOC Heading" w:uiPriority="39" w:qFormat="1"/>
+  <w:latentStyles w:defLockedState="0" w:defUIPriority="99" w:defSemiHidden="0" w:defUnhideWhenUsed="0" w:defQFormat="0" w:count="371">
+    <w:lsdException w:name="Normal" w:uiPriority="0" w:qFormat="1"/>
+    <w:lsdException w:name="heading 1" w:uiPriority="9" w:qFormat="1"/>
+    <w:lsdException w:name="heading 2" w:semiHidden="1" w:uiPriority="9" w:unhideWhenUsed="1" w:qFormat="1"/>
+    <w:lsdException w:name="heading 3" w:semiHidden="1" w:uiPriority="9" w:unhideWhenUsed="1" w:qFormat="1"/>
+    <w:lsdException w:name="heading 4" w:semiHidden="1" w:uiPriority="9" w:unhideWhenUsed="1" w:qFormat="1"/>
+    <w:lsdException w:name="heading 5" w:semiHidden="1" w:uiPriority="9" w:unhideWhenUsed="1" w:qFormat="1"/>
+    <w:lsdException w:name="heading 6" w:semiHidden="1" w:uiPriority="9" w:unhideWhenUsed="1" w:qFormat="1"/>
+    <w:lsdException w:name="heading 7" w:semiHidden="1" w:uiPriority="9" w:unhideWhenUsed="1" w:qFormat="1"/>
+    <w:lsdException w:name="heading 8" w:semiHidden="1" w:uiPriority="9" w:unhideWhenUsed="1" w:qFormat="1"/>
+    <w:lsdException w:name="heading 9" w:semiHidden="1" w:uiPriority="9" w:unhideWhenUsed="1" w:qFormat="1"/>
+    <w:lsdException w:name="index 1" w:semiHidden="1" w:unhideWhenUsed="1"/>
+    <w:lsdException w:name="index 2" w:semiHidden="1" w:unhideWhenUsed="1"/>
+    <w:lsdException w:name="index 3" w:semiHidden="1" w:unhideWhenUsed="1"/>
+    <w:lsdException w:name="index 4" w:semiHidden="1" w:unhideWhenUsed="1"/>
+    <w:lsdException w:name="index 5" w:semiHidden="1" w:unhideWhenUsed="1"/>
+    <w:lsdException w:name="index 6" w:semiHidden="1" w:unhideWhenUsed="1"/>
+    <w:lsdException w:name="index 7" w:semiHidden="1" w:unhideWhenUsed="1"/>
+    <w:lsdException w:name="index 8" w:semiHidden="1" w:unhideWhenUsed="1"/>
+    <w:lsdException w:name="index 9" w:semiHidden="1" w:unhideWhenUsed="1"/>
+    <w:lsdException w:name="toc 1" w:semiHidden="1" w:uiPriority="39" w:unhideWhenUsed="1"/>
+    <w:lsdException w:name="toc 2" w:semiHidden="1" w:uiPriority="39" w:unhideWhenUsed="1"/>
+    <w:lsdException w:name="toc 3" w:semiHidden="1" w:uiPriority="39" w:unhideWhenUsed="1"/>
+    <w:lsdException w:name="toc 4" w:semiHidden="1" w:uiPriority="39" w:unhideWhenUsed="1"/>
+    <w:lsdException w:name="toc 5" w:semiHidden="1" w:uiPriority="39" w:unhideWhenUsed="1"/>
+    <w:lsdException w:name="toc 6" w:semiHidden="1" w:uiPriority="39" w:unhideWhenUsed="1"/>
+    <w:lsdException w:name="toc 7" w:semiHidden="1" w:uiPriority="39" w:unhideWhenUsed="1"/>
+    <w:lsdException w:name="toc 8" w:semiHidden="1" w:uiPriority="39" w:unhideWhenUsed="1"/>
+    <w:lsdException w:name="toc 9" w:semiHidden="1" w:uiPriority="39" w:unhideWhenUsed="1"/>
+    <w:lsdException w:name="Normal Indent" w:semiHidden="1" w:unhideWhenUsed="1"/>
+    <w:lsdException w:name="footnote text" w:semiHidden="1" w:unhideWhenUsed="1"/>
+    <w:lsdException w:name="annotation text" w:semiHidden="1" w:unhideWhenUsed="1"/>
+    <w:lsdException w:name="header" w:semiHidden="1" w:unhideWhenUsed="1"/>
+    <w:lsdException w:name="footer" w:semiHidden="1" w:unhideWhenUsed="1"/>
+    <w:lsdException w:name="index heading" w:semiHidden="1" w:unhideWhenUsed="1"/>
+    <w:lsdException w:name="caption" w:semiHidden="1" w:uiPriority="35" w:unhideWhenUsed="1" w:qFormat="1"/>
+    <w:lsdException w:name="table of figures" w:semiHidden="1" w:unhideWhenUsed="1"/>
+    <w:lsdException w:name="envelope address" w:semiHidden="1" w:unhideWhenUsed="1"/>
+    <w:lsdException w:name="envelope return" w:semiHidden="1" w:unhideWhenUsed="1"/>
+    <w:lsdException w:name="footnote reference" w:semiHidden="1" w:unhideWhenUsed="1"/>
+    <w:lsdException w:name="annotation reference" w:semiHidden="1" w:unhideWhenUsed="1"/>
+    <w:lsdException w:name="line number" w:semiHidden="1" w:unhideWhenUsed="1"/>
+    <w:lsdException w:name="page number" w:semiHidden="1" w:unhideWhenUsed="1"/>
+    <w:lsdException w:name="endnote reference" w:semiHidden="1" w:unhideWhenUsed="1"/>
+    <w:lsdException w:name="endnote text" w:semiHidden="1" w:unhideWhenUsed="1"/>
+    <w:lsdException w:name="table of authorities" w:semiHidden="1" w:unhideWhenUsed="1"/>
+    <w:lsdException w:name="macro" w:semiHidden="1" w:unhideWhenUsed="1"/>
+    <w:lsdException w:name="toa heading" w:semiHidden="1" w:unhideWhenUsed="1"/>
+    <w:lsdException w:name="List" w:semiHidden="1" w:unhideWhenUsed="1"/>
+    <w:lsdException w:name="List Bullet" w:semiHidden="1" w:unhideWhenUsed="1"/>
+    <w:lsdException w:name="List Number" w:semiHidden="1" w:unhideWhenUsed="1"/>
+    <w:lsdException w:name="List 2" w:semiHidden="1" w:unhideWhenUsed="1"/>
+    <w:lsdException w:name="List 3" w:semiHidden="1" w:unhideWhenUsed="1"/>
+    <w:lsdException w:name="List 4" w:semiHidden="1" w:unhideWhenUsed="1"/>
+    <w:lsdException w:name="List 5" w:semiHidden="1" w:unhideWhenUsed="1"/>
+    <w:lsdException w:name="List Bullet 2" w:semiHidden="1" w:unhideWhenUsed="1"/>
+    <w:lsdException w:name="List Bullet 3" w:semiHidden="1" w:unhideWhenUsed="1"/>
+    <w:lsdException w:name="List Bullet 4" w:semiHidden="1" w:unhideWhenUsed="1"/>
+    <w:lsdException w:name="List Bullet 5" w:semiHidden="1" w:unhideWhenUsed="1"/>
+    <w:lsdException w:name="List Number 2" w:semiHidden="1" w:unhideWhenUsed="1"/>
+    <w:lsdException w:name="List Number 3" w:semiHidden="1" w:unhideWhenUsed="1"/>
+    <w:lsdException w:name="List Number 4" w:semiHidden="1" w:unhideWhenUsed="1"/>
+    <w:lsdException w:name="List Number 5" w:semiHidden="1" w:unhideWhenUsed="1"/>
+    <w:lsdException w:name="Title" w:uiPriority="10" w:qFormat="1"/>
+    <w:lsdException w:name="Closing" w:semiHidden="1" w:unhideWhenUsed="1"/>
+    <w:lsdException w:name="Signature" w:semiHidden="1" w:unhideWhenUsed="1"/>
+    <w:lsdException w:name="Default Paragraph Font" w:semiHidden="1" w:uiPriority="1" w:unhideWhenUsed="1"/>
+    <w:lsdException w:name="Body Text" w:semiHidden="1" w:unhideWhenUsed="1"/>
+    <w:lsdException w:name="Body Text Indent" w:semiHidden="1" w:unhideWhenUsed="1"/>
+    <w:lsdException w:name="List Continue" w:semiHidden="1" w:unhideWhenUsed="1"/>
+    <w:lsdException w:name="List Continue 2" w:semiHidden="1" w:unhideWhenUsed="1"/>
+    <w:lsdException w:name="List Continue 3" w:semiHidden="1" w:unhideWhenUsed="1"/>
+    <w:lsdException w:name="List Continue 4" w:semiHidden="1" w:unhideWhenUsed="1"/>
+    <w:lsdException w:name="List Continue 5" w:semiHidden="1" w:unhideWhenUsed="1"/>
+    <w:lsdException w:name="Message Header" w:semiHidden="1" w:unhideWhenUsed="1"/>
+    <w:lsdException w:name="Subtitle" w:uiPriority="11" w:qFormat="1"/>
+    <w:lsdException w:name="Salutation" w:semiHidden="1" w:unhideWhenUsed="1"/>
+    <w:lsdException w:name="Date" w:semiHidden="1" w:unhideWhenUsed="1"/>
+    <w:lsdException w:name="Body Text First Indent" w:semiHidden="1" w:unhideWhenUsed="1"/>
+    <w:lsdException w:name="Body Text First Indent 2" w:semiHidden="1" w:unhideWhenUsed="1"/>
+    <w:lsdException w:name="Note Heading" w:semiHidden="1" w:unhideWhenUsed="1"/>
+    <w:lsdException w:name="Body Text 2" w:semiHidden="1" w:unhideWhenUsed="1"/>
+    <w:lsdException w:name="Body Text 3" w:semiHidden="1" w:unhideWhenUsed="1"/>
+    <w:lsdException w:name="Body Text Indent 2" w:semiHidden="1" w:unhideWhenUsed="1"/>
+    <w:lsdException w:name="Body Text Indent 3" w:semiHidden="1" w:unhideWhenUsed="1"/>
+    <w:lsdException w:name="Block Text" w:semiHidden="1" w:unhideWhenUsed="1"/>
+    <w:lsdException w:name="Hyperlink" w:semiHidden="1" w:unhideWhenUsed="1"/>
+    <w:lsdException w:name="FollowedHyperlink" w:semiHidden="1" w:unhideWhenUsed="1"/>
+    <w:lsdException w:name="Strong" w:uiPriority="22" w:qFormat="1"/>
+    <w:lsdException w:name="Emphasis" w:uiPriority="20" w:qFormat="1"/>
+    <w:lsdException w:name="Document Map" w:semiHidden="1" w:unhideWhenUsed="1"/>
+    <w:lsdException w:name="Plain Text" w:semiHidden="1" w:unhideWhenUsed="1"/>
+    <w:lsdException w:name="E-mail Signature" w:semiHidden="1" w:unhideWhenUsed="1"/>
+    <w:lsdException w:name="HTML Top of Form" w:semiHidden="1" w:unhideWhenUsed="1"/>
+    <w:lsdException w:name="HTML Bottom of Form" w:semiHidden="1" w:unhideWhenUsed="1"/>
+    <w:lsdException w:name="Normal (Web)" w:semiHidden="1" w:unhideWhenUsed="1"/>
+    <w:lsdException w:name="HTML Acronym" w:semiHidden="1" w:unhideWhenUsed="1"/>
+    <w:lsdException w:name="HTML Address" w:semiHidden="1" w:unhideWhenUsed="1"/>
+    <w:lsdException w:name="HTML Cite" w:semiHidden="1" w:unhideWhenUsed="1"/>
+    <w:lsdException w:name="HTML Code" w:semiHidden="1" w:unhideWhenUsed="1"/>
+    <w:lsdException w:name="HTML Definition" w:semiHidden="1" w:unhideWhenUsed="1"/>
+    <w:lsdException w:name="HTML Keyboard" w:semiHidden="1" w:unhideWhenUsed="1"/>
+    <w:lsdException w:name="HTML Preformatted" w:semiHidden="1" w:unhideWhenUsed="1"/>
+    <w:lsdException w:name="HTML Sample" w:semiHidden="1" w:unhideWhenUsed="1"/>
+    <w:lsdException w:name="HTML Typewriter" w:semiHidden="1" w:unhideWhenUsed="1"/>
+    <w:lsdException w:name="HTML Variable" w:semiHidden="1" w:unhideWhenUsed="1"/>
+    <w:lsdException w:name="Normal Table" w:semiHidden="1" w:unhideWhenUsed="1"/>
+    <w:lsdException w:name="annotation subject" w:semiHidden="1" w:unhideWhenUsed="1"/>
+    <w:lsdException w:name="No List" w:semiHidden="1" w:unhideWhenUsed="1"/>
+    <w:lsdException w:name="Outline List 1" w:semiHidden="1" w:unhideWhenUsed="1"/>
+    <w:lsdException w:name="Outline List 2" w:semiHidden="1" w:unhideWhenUsed="1"/>
+    <w:lsdException w:name="Outline List 3" w:semiHidden="1" w:unhideWhenUsed="1"/>
+    <w:lsdException w:name="Table Simple 1" w:semiHidden="1" w:unhideWhenUsed="1"/>
+    <w:lsdException w:name="Table Simple 2" w:semiHidden="1" w:unhideWhenUsed="1"/>
+    <w:lsdException w:name="Table Simple 3" w:semiHidden="1" w:unhideWhenUsed="1"/>
+    <w:lsdException w:name="Table Classic 1" w:semiHidden="1" w:unhideWhenUsed="1"/>
+    <w:lsdException w:name="Table Classic 2" w:semiHidden="1" w:unhideWhenUsed="1"/>
+    <w:lsdException w:name="Table Classic 3" w:semiHidden="1" w:unhideWhenUsed="1"/>
+    <w:lsdException w:name="Table Classic 4" w:semiHidden="1" w:unhideWhenUsed="1"/>
+    <w:lsdException w:name="Table Colorful 1" w:semiHidden="1" w:unhideWhenUsed="1"/>
+    <w:lsdException w:name="Table Colorful 2" w:semiHidden="1" w:unhideWhenUsed="1"/>
+    <w:lsdException w:name="Table Colorful 3" w:semiHidden="1" w:unhideWhenUsed="1"/>
+    <w:lsdException w:name="Table Columns 1" w:semiHidden="1" w:unhideWhenUsed="1"/>
+    <w:lsdException w:name="Table Columns 2" w:semiHidden="1" w:unhideWhenUsed="1"/>
+    <w:lsdException w:name="Table Columns 3" w:semiHidden="1" w:unhideWhenUsed="1"/>
+    <w:lsdException w:name="Table Columns 4" w:semiHidden="1" w:unhideWhenUsed="1"/>
+    <w:lsdException w:name="Table Columns 5" w:semiHidden="1" w:unhideWhenUsed="1"/>
+    <w:lsdException w:name="Table Grid 1" w:semiHidden="1" w:unhideWhenUsed="1"/>
+    <w:lsdException w:name="Table Grid 2" w:semiHidden="1" w:unhideWhenUsed="1"/>
+    <w:lsdException w:name="Table Grid 3" w:semiHidden="1" w:unhideWhenUsed="1"/>
+    <w:lsdException w:name="Table Grid 4" w:semiHidden="1" w:unhideWhenUsed="1"/>
+    <w:lsdException w:name="Table Grid 5" w:semiHidden="1" w:unhideWhenUsed="1"/>
+    <w:lsdException w:name="Table Grid 6" w:semiHidden="1" w:unhideWhenUsed="1"/>
+    <w:lsdException w:name="Table Grid 7" w:semiHidden="1" w:unhideWhenUsed="1"/>
+    <w:lsdException w:name="Table Grid 8" w:semiHidden="1" w:unhideWhenUsed="1"/>
+    <w:lsdException w:name="Table List 1" w:semiHidden="1" w:unhideWhenUsed="1"/>
+    <w:lsdException w:name="Table List 2" w:semiHidden="1" w:unhideWhenUsed="1"/>
+    <w:lsdException w:name="Table List 3" w:semiHidden="1" w:unhideWhenUsed="1"/>
+    <w:lsdException w:name="Table List 4" w:semiHidden="1" w:unhideWhenUsed="1"/>
+    <w:lsdException w:name="Table List 5" w:semiHidden="1" w:unhideWhenUsed="1"/>
+    <w:lsdException w:name="Table List 6" w:semiHidden="1" w:unhideWhenUsed="1"/>
+    <w:lsdException w:name="Table List 7" w:semiHidden="1" w:unhideWhenUsed="1"/>
+    <w:lsdException w:name="Table List 8" w:semiHidden="1" w:unhideWhenUsed="1"/>
+    <w:lsdException w:name="Table 3D effects 1" w:semiHidden="1" w:unhideWhenUsed="1"/>
+    <w:lsdException w:name="Table 3D effects 2" w:semiHidden="1" w:unhideWhenUsed="1"/>
+    <w:lsdException w:name="Table 3D effects 3" w:semiHidden="1" w:unhideWhenUsed="1"/>
+    <w:lsdException w:name="Table Contemporary" w:semiHidden="1" w:unhideWhenUsed="1"/>
+    <w:lsdException w:name="Table Elegant" w:semiHidden="1" w:unhideWhenUsed="1"/>
+    <w:lsdException w:name="Table Professional" w:semiHidden="1" w:unhideWhenUsed="1"/>
+    <w:lsdException w:name="Table Subtle 1" w:semiHidden="1" w:unhideWhenUsed="1"/>
+    <w:lsdException w:name="Table Subtle 2" w:semiHidden="1" w:unhideWhenUsed="1"/>
+    <w:lsdException w:name="Table Web 1" w:semiHidden="1" w:unhideWhenUsed="1"/>
+    <w:lsdException w:name="Table Web 2" w:semiHidden="1" w:unhideWhenUsed="1"/>
+    <w:lsdException w:name="Table Web 3" w:semiHidden="1" w:unhideWhenUsed="1"/>
+    <w:lsdException w:name="Balloon Text" w:semiHidden="1" w:unhideWhenUsed="1"/>
+    <w:lsdException w:name="Table Grid" w:uiPriority="59"/>
+    <w:lsdException w:name="Table Theme" w:semiHidden="1" w:unhideWhenUsed="1"/>
+    <w:lsdException w:name="Placeholder Text" w:semiHidden="1"/>
+    <w:lsdException w:name="No Spacing" w:uiPriority="1" w:qFormat="1"/>
+    <w:lsdException w:name="Light Shading" w:uiPriority="60"/>
+    <w:lsdException w:name="Light List" w:uiPriority="61"/>
+    <w:lsdException w:name="Light Grid" w:uiPriority="62"/>
+    <w:lsdException w:name="Medium Shading 1" w:uiPriority="63"/>
+    <w:lsdException w:name="Medium Shading 2" w:uiPriority="64"/>
+    <w:lsdException w:name="Medium List 1" w:uiPriority="65"/>
+    <w:lsdException w:name="Medium List 2" w:uiPriority="66"/>
+    <w:lsdException w:name="Medium Grid 1" w:uiPriority="67"/>
+    <w:lsdException w:name="Medium Grid 2" w:uiPriority="68"/>
+    <w:lsdException w:name="Medium Grid 3" w:uiPriority="69"/>
+    <w:lsdException w:name="Dark List" w:uiPriority="70"/>
+    <w:lsdException w:name="Colorful Shading" w:uiPriority="71"/>
+    <w:lsdException w:name="Colorful List" w:uiPriority="72"/>
+    <w:lsdException w:name="Colorful Grid" w:uiPriority="73"/>
+    <w:lsdException w:name="Light Shading Accent 1" w:uiPriority="60"/>
+    <w:lsdException w:name="Light List Accent 1" w:uiPriority="61"/>
+    <w:lsdException w:name="Light Grid Accent 1" w:uiPriority="62"/>
+    <w:lsdException w:name="Medium Shading 1 Accent 1" w:uiPriority="63"/>
+    <w:lsdException w:name="Medium Shading 2 Accent 1" w:uiPriority="64"/>
+    <w:lsdException w:name="Medium List 1 Accent 1" w:uiPriority="65"/>
+    <w:lsdException w:name="Revision" w:semiHidden="1"/>
+    <w:lsdException w:name="List Paragraph" w:uiPriority="34" w:qFormat="1"/>
+    <w:lsdException w:name="Quote" w:uiPriority="29" w:qFormat="1"/>
+    <w:lsdException w:name="Intense Quote" w:uiPriority="30" w:qFormat="1"/>
+    <w:lsdException w:name="Medium List 2 Accent 1" w:uiPriority="66"/>
+    <w:lsdException w:name="Medium Grid 1 Accent 1" w:uiPriority="67"/>
+    <w:lsdException w:name="Medium Grid 2 Accent 1" w:uiPriority="68"/>
+    <w:lsdException w:name="Medium Grid 3 Accent 1" w:uiPriority="69"/>
+    <w:lsdException w:name="Dark List Accent 1" w:uiPriority="70"/>
+    <w:lsdException w:name="Colorful Shading Accent 1" w:uiPriority="71"/>
+    <w:lsdException w:name="Colorful List Accent 1" w:uiPriority="72"/>
+    <w:lsdException w:name="Colorful Grid Accent 1" w:uiPriority="73"/>
+    <w:lsdException w:name="Light Shading Accent 2" w:uiPriority="60"/>
+    <w:lsdException w:name="Light List Accent 2" w:uiPriority="61"/>
+    <w:lsdException w:name="Light Grid Accent 2" w:uiPriority="62"/>
+    <w:lsdException w:name="Medium Shading 1 Accent 2" w:uiPriority="63"/>
+    <w:lsdException w:name="Medium Shading 2 Accent 2" w:uiPriority="64"/>
+    <w:lsdException w:name="Medium List 1 Accent 2" w:uiPriority="65"/>
+    <w:lsdException w:name="Medium List 2 Accent 2" w:uiPriority="66"/>
+    <w:lsdException w:name="Medium Grid 1 Accent 2" w:uiPriority="67"/>
+    <w:lsdException w:name="Medium Grid 2 Accent 2" w:uiPriority="68"/>
+    <w:lsdException w:name="Medium Grid 3 Accent 2" w:uiPriority="69"/>
+    <w:lsdException w:name="Dark List Accent 2" w:uiPriority="70"/>
+    <w:lsdException w:name="Colorful Shading Accent 2" w:uiPriority="71"/>
+    <w:lsdException w:name="Colorful List Accent 2" w:uiPriority="72"/>
+    <w:lsdException w:name="Colorful Grid Accent 2" w:uiPriority="73"/>
+    <w:lsdException w:name="Light Shading Accent 3" w:uiPriority="60"/>
+    <w:lsdException w:name="Light List Accent 3" w:uiPriority="61"/>
+    <w:lsdException w:name="Light Grid Accent 3" w:uiPriority="62"/>
+    <w:lsdException w:name="Medium Shading 1 Accent 3" w:uiPriority="63"/>
+    <w:lsdException w:name="Medium Shading 2 Accent 3" w:uiPriority="64"/>
+    <w:lsdException w:name="Medium List 1 Accent 3" w:uiPriority="65"/>
+    <w:lsdException w:name="Medium List 2 Accent 3" w:uiPriority="66"/>
+    <w:lsdException w:name="Medium Grid 1 Accent 3" w:uiPriority="67"/>
+    <w:lsdException w:name="Medium Grid 2 Accent 3" w:uiPriority="68"/>
+    <w:lsdException w:name="Medium Grid 3 Accent 3" w:uiPriority="69"/>
+    <w:lsdException w:name="Dark List Accent 3" w:uiPriority="70"/>
+    <w:lsdException w:name="Colorful Shading Accent 3" w:uiPriority="71"/>
+    <w:lsdException w:name="Colorful List Accent 3" w:uiPriority="72"/>
+    <w:lsdException w:name="Colorful Grid Accent 3" w:uiPriority="73"/>
+    <w:lsdException w:name="Light Shading Accent 4" w:uiPriority="60"/>
+    <w:lsdException w:name="Light List Accent 4" w:uiPriority="61"/>
+    <w:lsdException w:name="Light Grid Accent 4" w:uiPriority="62"/>
+    <w:lsdException w:name="Medium Shading 1 Accent 4" w:uiPriority="63"/>
+    <w:lsdException w:name="Medium Shading 2 Accent 4" w:uiPriority="64"/>
+    <w:lsdException w:name="Medium List 1 Accent 4" w:uiPriority="65"/>
+    <w:lsdException w:name="Medium List 2 Accent 4" w:uiPriority="66"/>
+    <w:lsdException w:name="Medium Grid 1 Accent 4" w:uiPriority="67"/>
+    <w:lsdException w:name="Medium Grid 2 Accent 4" w:uiPriority="68"/>
+    <w:lsdException w:name="Medium Grid 3 Accent 4" w:uiPriority="69"/>
+    <w:lsdException w:name="Dark List Accent 4" w:uiPriority="70"/>
+    <w:lsdException w:name="Colorful Shading Accent 4" w:uiPriority="71"/>
+    <w:lsdException w:name="Colorful List Accent 4" w:uiPriority="72"/>
+    <w:lsdException w:name="Colorful Grid Accent 4" w:uiPriority="73"/>
+    <w:lsdException w:name="Light Shading Accent 5" w:uiPriority="60"/>
+    <w:lsdException w:name="Light List Accent 5" w:uiPriority="61"/>
+    <w:lsdException w:name="Light Grid Accent 5" w:uiPriority="62"/>
+    <w:lsdException w:name="Medium Shading 1 Accent 5" w:uiPriority="63"/>
+    <w:lsdException w:name="Medium Shading 2 Accent 5" w:uiPriority="64"/>
+    <w:lsdException w:name="Medium List 1 Accent 5" w:uiPriority="65"/>
+    <w:lsdException w:name="Medium List 2 Accent 5" w:uiPriority="66"/>
+    <w:lsdException w:name="Medium Grid 1 Accent 5" w:uiPriority="67"/>
+    <w:lsdException w:name="Medium Grid 2 Accent 5" w:uiPriority="68"/>
+    <w:lsdException w:name="Medium Grid 3 Accent 5" w:uiPriority="69"/>
+    <w:lsdException w:name="Dark List Accent 5" w:uiPriority="70"/>
+    <w:lsdException w:name="Colorful Shading Accent 5" w:uiPriority="71"/>
+    <w:lsdException w:name="Colorful List Accent 5" w:uiPriority="72"/>
+    <w:lsdException w:name="Colorful Grid Accent 5" w:uiPriority="73"/>
+    <w:lsdException w:name="Light Shading Accent 6" w:uiPriority="60"/>
+    <w:lsdException w:name="Light List Accent 6" w:uiPriority="61"/>
+    <w:lsdException w:name="Light Grid Accent 6" w:uiPriority="62"/>
+    <w:lsdException w:name="Medium Shading 1 Accent 6" w:uiPriority="63"/>
+    <w:lsdException w:name="Medium Shading 2 Accent 6" w:uiPriority="64"/>
+    <w:lsdException w:name="Medium List 1 Accent 6" w:uiPriority="65"/>
+    <w:lsdException w:name="Medium List 2 Accent 6" w:uiPriority="66"/>
+    <w:lsdException w:name="Medium Grid 1 Accent 6" w:uiPriority="67"/>
+    <w:lsdException w:name="Medium Grid 2 Accent 6" w:uiPriority="68"/>
+    <w:lsdException w:name="Medium Grid 3 Accent 6" w:uiPriority="69"/>
+    <w:lsdException w:name="Dark List Accent 6" w:uiPriority="70"/>
+    <w:lsdException w:name="Colorful Shading Accent 6" w:uiPriority="71"/>
+    <w:lsdException w:name="Colorful List Accent 6" w:uiPriority="72"/>
+    <w:lsdException w:name="Colorful Grid Accent 6" w:uiPriority="73"/>
+    <w:lsdException w:name="Subtle Emphasis" w:uiPriority="19" w:qFormat="1"/>
+    <w:lsdException w:name="Intense Emphasis" w:uiPriority="21" w:qFormat="1"/>
+    <w:lsdException w:name="Subtle Reference" w:uiPriority="31" w:qFormat="1"/>
+    <w:lsdException w:name="Intense Reference" w:uiPriority="32" w:qFormat="1"/>
+    <w:lsdException w:name="Book Title" w:uiPriority="33" w:qFormat="1"/>
+    <w:lsdException w:name="Bibliography" w:semiHidden="1" w:uiPriority="37" w:unhideWhenUsed="1"/>
+    <w:lsdException w:name="TOC Heading" w:semiHidden="1" w:uiPriority="39" w:unhideWhenUsed="1" w:qFormat="1"/>
+    <w:lsdException w:name="Plain Table 1" w:uiPriority="41"/>
+    <w:lsdException w:name="Plain Table 2" w:uiPriority="42"/>
+    <w:lsdException w:name="Plain Table 3" w:uiPriority="43"/>
+    <w:lsdException w:name="Plain Table 4" w:uiPriority="44"/>
+    <w:lsdException w:name="Plain Table 5" w:uiPriority="45"/>
+    <w:lsdException w:name="Grid Table Light" w:uiPriority="40"/>
+    <w:lsdException w:name="Grid Table 1 Light" w:uiPriority="46"/>
+    <w:lsdException w:name="Grid Table 2" w:uiPriority="47"/>
+    <w:lsdException w:name="Grid Table 3" w:uiPriority="48"/>
+    <w:lsdException w:name="Grid Table 4" w:uiPriority="49"/>
+    <w:lsdException w:name="Grid Table 5 Dark" w:uiPriority="50"/>
+    <w:lsdException w:name="Grid Table 6 Colorful" w:uiPriority="51"/>
+    <w:lsdException w:name="Grid Table 7 Colorful" w:uiPriority="52"/>
+    <w:lsdException w:name="Grid Table 1 Light Accent 1" w:uiPriority="46"/>
+    <w:lsdException w:name="Grid Table 2 Accent 1" w:uiPriority="47"/>
+    <w:lsdException w:name="Grid Table 3 Accent 1" w:uiPriority="48"/>
+    <w:lsdException w:name="Grid Table 4 Accent 1" w:uiPriority="49"/>
+    <w:lsdException w:name="Grid Table 5 Dark Accent 1" w:uiPriority="50"/>
+    <w:lsdException w:name="Grid Table 6 Colorful Accent 1" w:uiPriority="51"/>
+    <w:lsdException w:name="Grid Table 7 Colorful Accent 1" w:uiPriority="52"/>
+    <w:lsdException w:name="Grid Table 1 Light Accent 2" w:uiPriority="46"/>
+    <w:lsdException w:name="Grid Table 2 Accent 2" w:uiPriority="47"/>
+    <w:lsdException w:name="Grid Table 3 Accent 2" w:uiPriority="48"/>
+    <w:lsdException w:name="Grid Table 4 Accent 2" w:uiPriority="49"/>
+    <w:lsdException w:name="Grid Table 5 Dark Accent 2" w:uiPriority="50"/>
+    <w:lsdException w:name="Grid Table 6 Colorful Accent 2" w:uiPriority="51"/>
+    <w:lsdException w:name="Grid Table 7 Colorful Accent 2" w:uiPriority="52"/>
+    <w:lsdException w:name="Grid Table 1 Light Accent 3" w:uiPriority="46"/>
+    <w:lsdException w:name="Grid Table 2 Accent 3" w:uiPriority="47"/>
+    <w:lsdException w:name="Grid Table 3 Accent 3" w:uiPriority="48"/>
+    <w:lsdException w:name="Grid Table 4 Accent 3" w:uiPriority="49"/>
+    <w:lsdException w:name="Grid Table 5 Dark Accent 3" w:uiPriority="50"/>
+    <w:lsdException w:name="Grid Table 6 Colorful Accent 3" w:uiPriority="51"/>
+    <w:lsdException w:name="Grid Table 7 Colorful Accent 3" w:uiPriority="52"/>
+    <w:lsdException w:name="Grid Table 1 Light Accent 4" w:uiPriority="46"/>
+    <w:lsdException w:name="Grid Table 2 Accent 4" w:uiPriority="47"/>
+    <w:lsdException w:name="Grid Table 3 Accent 4" w:uiPriority="48"/>
+    <w:lsdException w:name="Grid Table 4 Accent 4" w:uiPriority="49"/>
+    <w:lsdException w:name="Grid Table 5 Dark Accent 4" w:uiPriority="50"/>
+    <w:lsdException w:name="Grid Table 6 Colorful Accent 4" w:uiPriority="51"/>
+    <w:lsdException w:name="Grid Table 7 Colorful Accent 4" w:uiPriority="52"/>
+    <w:lsdException w:name="Grid Table 1 Light Accent 5" w:uiPriority="46"/>
+    <w:lsdException w:name="Grid Table 2 Accent 5" w:uiPriority="47"/>
+    <w:lsdException w:name="Grid Table 3 Accent 5" w:uiPriority="48"/>
+    <w:lsdException w:name="Grid Table 4 Accent 5" w:uiPriority="49"/>
+    <w:lsdException w:name="Grid Table 5 Dark Accent 5" w:uiPriority="50"/>
+    <w:lsdException w:name="Grid Table 6 Colorful Accent 5" w:uiPriority="51"/>
+    <w:lsdException w:name="Grid Table 7 Colorful Accent 5" w:uiPriority="52"/>
+    <w:lsdException w:name="Grid Table 1 Light Accent 6" w:uiPriority="46"/>
+    <w:lsdException w:name="Grid Table 2 Accent 6" w:uiPriority="47"/>
+    <w:lsdException w:name="Grid Table 3 Accent 6" w:uiPriority="48"/>
+    <w:lsdException w:name="Grid Table 4 Accent 6" w:uiPriority="49"/>
+    <w:lsdException w:name="Grid Table 5 Dark Accent 6" w:uiPriority="50"/>
+    <w:lsdException w:name="Grid Table 6 Colorful Accent 6" w:uiPriority="51"/>
+    <w:lsdException w:name="Grid Table 7 Colorful Accent 6" w:uiPriority="52"/>
+    <w:lsdException w:name="List Table 1 Light" w:uiPriority="46"/>
+    <w:lsdException w:name="List Table 2" w:uiPriority="47"/>
+    <w:lsdException w:name="List Table 3" w:uiPriority="48"/>
+    <w:lsdException w:name="List Table 4" w:uiPriority="49"/>
+    <w:lsdException w:name="List Table 5 Dark" w:uiPriority="50"/>
+    <w:lsdException w:name="List Table 6 Colorful" w:uiPriority="51"/>
+    <w:lsdException w:name="List Table 7 Colorful" w:uiPriority="52"/>
+    <w:lsdException w:name="List Table 1 Light Accent 1" w:uiPriority="46"/>
+    <w:lsdException w:name="List Table 2 Accent 1" w:uiPriority="47"/>
+    <w:lsdException w:name="List Table 3 Accent 1" w:uiPriority="48"/>
+    <w:lsdException w:name="List Table 4 Accent 1" w:uiPriority="49"/>
+    <w:lsdException w:name="List Table 5 Dark Accent 1" w:uiPriority="50"/>
+    <w:lsdException w:name="List Table 6 Colorful Accent 1" w:uiPriority="51"/>
+    <w:lsdException w:name="List Table 7 Colorful Accent 1" w:uiPriority="52"/>
+    <w:lsdException w:name="List Table 1 Light Accent 2" w:uiPriority="46"/>
+    <w:lsdException w:name="List Table 2 Accent 2" w:uiPriority="47"/>
+    <w:lsdException w:name="List Table 3 Accent 2" w:uiPriority="48"/>
+    <w:lsdException w:name="List Table 4 Accent 2" w:uiPriority="49"/>
+    <w:lsdException w:name="List Table 5 Dark Accent 2" w:uiPriority="50"/>
+    <w:lsdException w:name="List Table 6 Colorful Accent 2" w:uiPriority="51"/>
+    <w:lsdException w:name="List Table 7 Colorful Accent 2" w:uiPriority="52"/>
+    <w:lsdException w:name="List Table 1 Light Accent 3" w:uiPriority="46"/>
+    <w:lsdException w:name="List Table 2 Accent 3" w:uiPriority="47"/>
+    <w:lsdException w:name="List Table 3 Accent 3" w:uiPriority="48"/>
+    <w:lsdException w:name="List Table 4 Accent 3" w:uiPriority="49"/>
+    <w:lsdException w:name="List Table 5 Dark Accent 3" w:uiPriority="50"/>
+    <w:lsdException w:name="List Table 6 Colorful Accent 3" w:uiPriority="51"/>
+    <w:lsdException w:name="List Table 7 Colorful Accent 3" w:uiPriority="52"/>
+    <w:lsdException w:name="List Table 1 Light Accent 4" w:uiPriority="46"/>
+    <w:lsdException w:name="List Table 2 Accent 4" w:uiPriority="47"/>
+    <w:lsdException w:name="List Table 3 Accent 4" w:uiPriority="48"/>
+    <w:lsdException w:name="List Table 4 Accent 4" w:uiPriority="49"/>
+    <w:lsdException w:name="List Table 5 Dark Accent 4" w:uiPriority="50"/>
+    <w:lsdException w:name="List Table 6 Colorful Accent 4" w:uiPriority="51"/>
+    <w:lsdException w:name="List Table 7 Colorful Accent 4" w:uiPriority="52"/>
+    <w:lsdException w:name="List Table 1 Light Accent 5" w:uiPriority="46"/>
+    <w:lsdException w:name="List Table 2 Accent 5" w:uiPriority="47"/>
+    <w:lsdException w:name="List Table 3 Accent 5" w:uiPriority="48"/>
+    <w:lsdException w:name="List Table 4 Accent 5" w:uiPriority="49"/>
+    <w:lsdException w:name="List Table 5 Dark Accent 5" w:uiPriority="50"/>
+    <w:lsdException w:name="List Table 6 Colorful Accent 5" w:uiPriority="51"/>
+    <w:lsdException w:name="List Table 7 Colorful Accent 5" w:uiPriority="52"/>
+    <w:lsdException w:name="List Table 1 Light Accent 6" w:uiPriority="46"/>
+    <w:lsdException w:name="List Table 2 Accent 6" w:uiPriority="47"/>
+    <w:lsdException w:name="List Table 3 Accent 6" w:uiPriority="48"/>
+    <w:lsdException w:name="List Table 4 Accent 6" w:uiPriority="49"/>
+    <w:lsdException w:name="List Table 5 Dark Accent 6" w:uiPriority="50"/>
+    <w:lsdException w:name="List Table 6 Colorful Accent 6" w:uiPriority="51"/>
+    <w:lsdException w:name="List Table 7 Colorful Accent 6" w:uiPriority="52"/>
   </w:latentStyles>
   <w:style w:type="paragraph" w:default="1" w:styleId="Normal">
     <w:name w:val="Normal"/>
@@ -1773,7 +2665,6 @@
     <w:uiPriority w:val="99"/>
     <w:semiHidden/>
     <w:unhideWhenUsed/>
-    <w:qFormat/>
     <w:tblPr>
       <w:tblInd w:w="0" w:type="dxa"/>
       <w:tblCellMar>

</xml_diff>